<commit_message>
1) Further review -- changes are tracked
</commit_message>
<xml_diff>
--- a/Documentation/Results/PACER/PACER-SAC2018.docx
+++ b/Documentation/Results/PACER/PACER-SAC2018.docx
@@ -145,11 +145,16 @@
       <w:r>
         <w:t>—</w:t>
       </w:r>
+      <w:proofErr w:type="gramStart"/>
       <w:r>
         <w:t>Em</w:t>
       </w:r>
       <w:r>
-        <w:t>bedded peripheral devices</w:t>
+        <w:t>bedded</w:t>
+      </w:r>
+      <w:proofErr w:type="gramEnd"/>
+      <w:r>
+        <w:t xml:space="preserve"> peripheral devices</w:t>
       </w:r>
       <w:r>
         <w:t xml:space="preserve"> such as memories, sensors and communications interfaces are used to perform a function external to a host microcontroller. The </w:t>
@@ -179,7 +184,20 @@
         <w:t xml:space="preserve">for each of these peripheral actions. </w:t>
       </w:r>
       <w:r>
-        <w:t xml:space="preserve">Peripheral Activity Completion, Estimation and Recognition (PACER) is introduced as a variety of algorithms that can be </w:t>
+        <w:t xml:space="preserve">Peripheral Activity Completion, Estimation and Recognition (PACER) is introduced as a </w:t>
+      </w:r>
+      <w:del w:id="0" w:author="drmoore" w:date="2017-09-19T21:53:00Z">
+        <w:r>
+          <w:delText xml:space="preserve">variety </w:delText>
+        </w:r>
+      </w:del>
+      <w:ins w:id="1" w:author="drmoore" w:date="2017-09-19T21:53:00Z">
+        <w:r>
+          <w:t xml:space="preserve">suite </w:t>
+        </w:r>
+      </w:ins>
+      <w:r>
+        <w:t xml:space="preserve">of algorithms that can be </w:t>
       </w:r>
       <w:r>
         <w:t>applied</w:t>
@@ -240,17 +258,122 @@
       <w:r>
         <w:t>Keywords-</w:t>
       </w:r>
-      <w:r>
-        <w:t xml:space="preserve">Embedded Systems; Dynamic Voltage Scaling (DVS); Dynamic Power Management (DPM); low-power; low-energy; wireless sensor node (WSN); </w:t>
-      </w:r>
-      <w:r>
-        <w:t xml:space="preserve">timing and performance analysis; </w:t>
-      </w:r>
-      <w:r>
-        <w:t>energy-aware design</w:t>
-      </w:r>
-      <w:r>
-        <w:t>; power aware embedded computing; adaptive embedded systems</w:t>
+      <w:del w:id="2" w:author="drmoore" w:date="2017-09-20T21:07:00Z">
+        <w:r>
+          <w:delText>E</w:delText>
+        </w:r>
+      </w:del>
+      <w:ins w:id="3" w:author="drmoore" w:date="2017-09-20T21:07:00Z">
+        <w:r>
+          <w:t>e</w:t>
+        </w:r>
+      </w:ins>
+      <w:r>
+        <w:t xml:space="preserve">mbedded </w:t>
+      </w:r>
+      <w:del w:id="4" w:author="drmoore" w:date="2017-09-20T21:07:00Z">
+        <w:r>
+          <w:delText>S</w:delText>
+        </w:r>
+      </w:del>
+      <w:ins w:id="5" w:author="drmoore" w:date="2017-09-20T21:07:00Z">
+        <w:r>
+          <w:t>s</w:t>
+        </w:r>
+      </w:ins>
+      <w:r>
+        <w:t>ystems;</w:t>
+      </w:r>
+      <w:del w:id="6" w:author="drmoore" w:date="2017-09-19T22:05:00Z">
+        <w:r>
+          <w:delText xml:space="preserve"> </w:delText>
+        </w:r>
+      </w:del>
+      <w:ins w:id="7" w:author="drmoore" w:date="2017-09-19T22:02:00Z">
+        <w:r>
+          <w:t xml:space="preserve"> </w:t>
+        </w:r>
+      </w:ins>
+      <w:ins w:id="8" w:author="drmoore" w:date="2017-09-19T22:08:00Z">
+        <w:r>
+          <w:t>energy</w:t>
+        </w:r>
+      </w:ins>
+      <w:ins w:id="9" w:author="drmoore" w:date="2017-09-19T22:04:00Z">
+        <w:r>
+          <w:t xml:space="preserve"> aware embedded computing; </w:t>
+        </w:r>
+      </w:ins>
+      <w:ins w:id="10" w:author="drmoore" w:date="2017-09-20T21:07:00Z">
+        <w:r>
+          <w:t>e</w:t>
+        </w:r>
+      </w:ins>
+      <w:ins w:id="11" w:author="drmoore" w:date="2017-09-19T22:06:00Z">
+        <w:r>
+          <w:t xml:space="preserve">mbedded </w:t>
+        </w:r>
+      </w:ins>
+      <w:ins w:id="12" w:author="drmoore" w:date="2017-09-19T22:05:00Z">
+        <w:r>
+          <w:t xml:space="preserve">profiling; </w:t>
+        </w:r>
+      </w:ins>
+      <w:ins w:id="13" w:author="drmoore" w:date="2017-09-20T21:07:00Z">
+        <w:r>
+          <w:t xml:space="preserve">embedded </w:t>
+        </w:r>
+      </w:ins>
+      <w:ins w:id="14" w:author="drmoore" w:date="2017-09-19T22:05:00Z">
+        <w:r>
+          <w:t xml:space="preserve">performance analysis; </w:t>
+        </w:r>
+      </w:ins>
+      <w:r>
+        <w:t xml:space="preserve">Dynamic Voltage Scaling (DVS); </w:t>
+      </w:r>
+      <w:del w:id="15" w:author="drmoore" w:date="2017-09-19T22:08:00Z">
+        <w:r>
+          <w:delText xml:space="preserve">Dynamic Power Management (DPM); </w:delText>
+        </w:r>
+      </w:del>
+      <w:r>
+        <w:t>low-power; low-energy; wireless sensor node (WSN)</w:t>
+      </w:r>
+      <w:del w:id="16" w:author="drmoore" w:date="2017-09-19T22:10:00Z">
+        <w:r>
+          <w:delText xml:space="preserve">; </w:delText>
+        </w:r>
+        <w:r>
+          <w:delText>timing and performance analysis</w:delText>
+        </w:r>
+      </w:del>
+      <w:r>
+        <w:t>;</w:t>
+      </w:r>
+      <w:del w:id="17" w:author="drmoore" w:date="2017-09-19T22:02:00Z">
+        <w:r>
+          <w:delText xml:space="preserve"> </w:delText>
+        </w:r>
+        <w:r>
+          <w:delText>energy-aware design</w:delText>
+        </w:r>
+      </w:del>
+      <w:del w:id="18" w:author="drmoore" w:date="2017-09-19T22:03:00Z">
+        <w:r>
+          <w:delText>;</w:delText>
+        </w:r>
+      </w:del>
+      <w:r>
+        <w:t xml:space="preserve"> </w:t>
+      </w:r>
+      <w:del w:id="19" w:author="drmoore" w:date="2017-09-19T22:03:00Z">
+        <w:r>
+          <w:delText xml:space="preserve">power aware embedded computing; </w:delText>
+        </w:r>
+      </w:del>
+      <w:r>
+        <w:t>adaptive embedded systems</w:t>
       </w:r>
       <w:r>
         <w:t>.</w:t>
@@ -346,18 +469,39 @@
           <w:r>
             <w:fldChar w:fldCharType="separate"/>
           </w:r>
-          <w:r>
-            <w:rPr>
-              <w:noProof/>
-            </w:rPr>
-            <w:t xml:space="preserve"> </w:t>
-          </w:r>
-          <w:r>
-            <w:rPr>
-              <w:noProof/>
-            </w:rPr>
-            <w:t>[1]</w:t>
-          </w:r>
+          <w:ins w:id="20" w:author="drmoore" w:date="2017-09-20T21:51:00Z">
+            <w:r>
+              <w:rPr>
+                <w:noProof/>
+              </w:rPr>
+              <w:t xml:space="preserve"> </w:t>
+            </w:r>
+            <w:r>
+              <w:rPr>
+                <w:noProof/>
+                <w:rPrChange w:id="21" w:author="drmoore" w:date="2017-09-20T21:51:00Z">
+                  <w:rPr>
+                    <w:rFonts w:eastAsia="Times New Roman"/>
+                  </w:rPr>
+                </w:rPrChange>
+              </w:rPr>
+              <w:t>[1]</w:t>
+            </w:r>
+          </w:ins>
+          <w:del w:id="22" w:author="drmoore" w:date="2017-09-20T21:51:00Z">
+            <w:r>
+              <w:rPr>
+                <w:noProof/>
+              </w:rPr>
+              <w:delText xml:space="preserve"> </w:delText>
+            </w:r>
+            <w:r>
+              <w:rPr>
+                <w:noProof/>
+              </w:rPr>
+              <w:delText>[1]</w:delText>
+            </w:r>
+          </w:del>
           <w:r>
             <w:fldChar w:fldCharType="end"/>
           </w:r>
@@ -378,18 +522,39 @@
           <w:r>
             <w:fldChar w:fldCharType="separate"/>
           </w:r>
-          <w:r>
-            <w:rPr>
-              <w:noProof/>
-            </w:rPr>
-            <w:t xml:space="preserve"> </w:t>
-          </w:r>
-          <w:r>
-            <w:rPr>
-              <w:noProof/>
-            </w:rPr>
-            <w:t>[2]</w:t>
-          </w:r>
+          <w:ins w:id="23" w:author="drmoore" w:date="2017-09-20T21:51:00Z">
+            <w:r>
+              <w:rPr>
+                <w:noProof/>
+              </w:rPr>
+              <w:t xml:space="preserve"> </w:t>
+            </w:r>
+            <w:r>
+              <w:rPr>
+                <w:noProof/>
+                <w:rPrChange w:id="24" w:author="drmoore" w:date="2017-09-20T21:51:00Z">
+                  <w:rPr>
+                    <w:rFonts w:eastAsia="Times New Roman"/>
+                  </w:rPr>
+                </w:rPrChange>
+              </w:rPr>
+              <w:t>[2]</w:t>
+            </w:r>
+          </w:ins>
+          <w:del w:id="25" w:author="drmoore" w:date="2017-09-20T21:51:00Z">
+            <w:r>
+              <w:rPr>
+                <w:noProof/>
+              </w:rPr>
+              <w:delText xml:space="preserve"> </w:delText>
+            </w:r>
+            <w:r>
+              <w:rPr>
+                <w:noProof/>
+              </w:rPr>
+              <w:delText>[2]</w:delText>
+            </w:r>
+          </w:del>
           <w:r>
             <w:fldChar w:fldCharType="end"/>
           </w:r>
@@ -410,18 +575,39 @@
           <w:r>
             <w:fldChar w:fldCharType="separate"/>
           </w:r>
-          <w:r>
-            <w:rPr>
-              <w:noProof/>
-            </w:rPr>
-            <w:t xml:space="preserve"> </w:t>
-          </w:r>
-          <w:r>
-            <w:rPr>
-              <w:noProof/>
-            </w:rPr>
-            <w:t>[3]</w:t>
-          </w:r>
+          <w:ins w:id="26" w:author="drmoore" w:date="2017-09-20T21:51:00Z">
+            <w:r>
+              <w:rPr>
+                <w:noProof/>
+              </w:rPr>
+              <w:t xml:space="preserve"> </w:t>
+            </w:r>
+            <w:r>
+              <w:rPr>
+                <w:noProof/>
+                <w:rPrChange w:id="27" w:author="drmoore" w:date="2017-09-20T21:51:00Z">
+                  <w:rPr>
+                    <w:rFonts w:eastAsia="Times New Roman"/>
+                  </w:rPr>
+                </w:rPrChange>
+              </w:rPr>
+              <w:t>[3]</w:t>
+            </w:r>
+          </w:ins>
+          <w:del w:id="28" w:author="drmoore" w:date="2017-09-20T21:51:00Z">
+            <w:r>
+              <w:rPr>
+                <w:noProof/>
+              </w:rPr>
+              <w:delText xml:space="preserve"> </w:delText>
+            </w:r>
+            <w:r>
+              <w:rPr>
+                <w:noProof/>
+              </w:rPr>
+              <w:delText>[3]</w:delText>
+            </w:r>
+          </w:del>
           <w:r>
             <w:fldChar w:fldCharType="end"/>
           </w:r>
@@ -838,38 +1024,25 @@
               <w:ind w:firstLine="0"/>
               <w:jc w:val="center"/>
             </w:pPr>
-            <w:bookmarkStart w:id="0" w:name="_Ref491808306"/>
+            <w:bookmarkStart w:id="29" w:name="_Ref491808306"/>
             <w:r>
               <w:t>(</w:t>
             </w:r>
-            <w:r>
-              <w:fldChar w:fldCharType="begin"/>
-            </w:r>
-            <w:r>
-              <w:instrText xml:space="preserve"> SEQ Equation \* ARABIC </w:instrText>
-            </w:r>
-            <w:r>
-              <w:fldChar w:fldCharType="separate"/>
-            </w:r>
+            <w:fldSimple w:instr=" SEQ Equation \* ARABIC ">
+              <w:r>
+                <w:rPr>
+                  <w:noProof/>
+                </w:rPr>
+                <w:t>1</w:t>
+              </w:r>
+            </w:fldSimple>
             <w:r>
               <w:rPr>
                 <w:noProof/>
               </w:rPr>
-              <w:t>1</w:t>
-            </w:r>
-            <w:r>
-              <w:rPr>
-                <w:noProof/>
-              </w:rPr>
-              <w:fldChar w:fldCharType="end"/>
-            </w:r>
-            <w:r>
-              <w:rPr>
-                <w:noProof/>
-              </w:rPr>
               <w:t>)</w:t>
             </w:r>
-            <w:bookmarkEnd w:id="0"/>
+            <w:bookmarkEnd w:id="29"/>
           </w:p>
         </w:tc>
       </w:tr>
@@ -1017,7 +1190,158 @@
         <w:pStyle w:val="BodyText"/>
       </w:pPr>
       <w:r>
-        <w:t xml:space="preserve">Most peripheral devices provide a mechanism for signaling that operations completed earlier than the maximum. </w:t>
+        <w:rPr>
+          <w:noProof/>
+        </w:rPr>
+        <mc:AlternateContent>
+          <mc:Choice Requires="wps">
+            <w:drawing>
+              <wp:anchor distT="0" distB="0" distL="114300" distR="114300" simplePos="0" relativeHeight="251663872" behindDoc="0" locked="0" layoutInCell="1" allowOverlap="1" wp14:anchorId="6C477738" wp14:editId="662AC0D7">
+                <wp:simplePos x="0" y="0"/>
+                <wp:positionH relativeFrom="column">
+                  <wp:posOffset>3315335</wp:posOffset>
+                </wp:positionH>
+                <wp:positionV relativeFrom="paragraph">
+                  <wp:posOffset>150368</wp:posOffset>
+                </wp:positionV>
+                <wp:extent cx="3086100" cy="182880"/>
+                <wp:effectExtent l="0" t="0" r="0" b="7620"/>
+                <wp:wrapTopAndBottom/>
+                <wp:docPr id="4" name="Text Box 4"/>
+                <wp:cNvGraphicFramePr/>
+                <a:graphic xmlns:a="http://schemas.openxmlformats.org/drawingml/2006/main">
+                  <a:graphicData uri="http://schemas.microsoft.com/office/word/2010/wordprocessingShape">
+                    <wps:wsp>
+                      <wps:cNvSpPr txBox="1"/>
+                      <wps:spPr>
+                        <a:xfrm>
+                          <a:off x="0" y="0"/>
+                          <a:ext cx="3086100" cy="182880"/>
+                        </a:xfrm>
+                        <a:prstGeom prst="rect">
+                          <a:avLst/>
+                        </a:prstGeom>
+                        <a:solidFill>
+                          <a:prstClr val="white"/>
+                        </a:solidFill>
+                        <a:ln>
+                          <a:noFill/>
+                        </a:ln>
+                        <a:effectLst/>
+                      </wps:spPr>
+                      <wps:txbx>
+                        <w:txbxContent>
+                          <w:p>
+                            <w:pPr>
+                              <w:pStyle w:val="Caption"/>
+                              <w:rPr>
+                                <w:noProof/>
+                                <w:spacing w:val="-1"/>
+                                <w:sz w:val="20"/>
+                                <w:szCs w:val="20"/>
+                              </w:rPr>
+                            </w:pPr>
+                            <w:bookmarkStart w:id="30" w:name="_Ref492658253"/>
+                            <w:r>
+                              <w:t xml:space="preserve">Figure </w:t>
+                            </w:r>
+                            <w:fldSimple w:instr=" SEQ Figure \* ARABIC ">
+                              <w:r>
+                                <w:rPr>
+                                  <w:noProof/>
+                                </w:rPr>
+                                <w:t>1</w:t>
+                              </w:r>
+                            </w:fldSimple>
+                            <w:bookmarkEnd w:id="30"/>
+                            <w:r>
+                              <w:t xml:space="preserve">: </w:t>
+                            </w:r>
+                            <w:r>
+                              <w:t xml:space="preserve">Typical Embedded </w:t>
+                            </w:r>
+                            <w:r>
+                              <w:t xml:space="preserve">System </w:t>
+                            </w:r>
+                            <w:r>
+                              <w:t>with Device Current Feedback</w:t>
+                            </w:r>
+                          </w:p>
+                        </w:txbxContent>
+                      </wps:txbx>
+                      <wps:bodyPr rot="0" spcFirstLastPara="0" vertOverflow="overflow" horzOverflow="overflow" vert="horz" wrap="square" lIns="0" tIns="0" rIns="0" bIns="0" numCol="1" spcCol="0" rtlCol="0" fromWordArt="0" anchor="t" anchorCtr="0" forceAA="0" compatLnSpc="1">
+                        <a:prstTxWarp prst="textNoShape">
+                          <a:avLst/>
+                        </a:prstTxWarp>
+                        <a:noAutofit/>
+                      </wps:bodyPr>
+                    </wps:wsp>
+                  </a:graphicData>
+                </a:graphic>
+                <wp14:sizeRelV relativeFrom="margin">
+                  <wp14:pctHeight>0</wp14:pctHeight>
+                </wp14:sizeRelV>
+              </wp:anchor>
+            </w:drawing>
+          </mc:Choice>
+          <mc:Fallback>
+            <w:pict>
+              <v:shapetype w14:anchorId="6C477738" id="_x0000_t202" coordsize="21600,21600" o:spt="202" path="m,l,21600r21600,l21600,xe">
+                <v:stroke joinstyle="miter"/>
+                <v:path gradientshapeok="t" o:connecttype="rect"/>
+              </v:shapetype>
+              <v:shape id="Text Box 4" o:spid="_x0000_s1026" type="#_x0000_t202" style="position:absolute;left:0;text-align:left;margin-left:261.05pt;margin-top:11.85pt;width:243pt;height:14.4pt;z-index:251663872;visibility:visible;mso-wrap-style:square;mso-height-percent:0;mso-wrap-distance-left:9pt;mso-wrap-distance-top:0;mso-wrap-distance-right:9pt;mso-wrap-distance-bottom:0;mso-position-horizontal:absolute;mso-position-horizontal-relative:text;mso-position-vertical:absolute;mso-position-vertical-relative:text;mso-height-percent:0;mso-height-relative:margin;v-text-anchor:top" o:gfxdata="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" stroked="f">
+                <v:textbox inset="0,0,0,0">
+                  <w:txbxContent>
+                    <w:p>
+                      <w:pPr>
+                        <w:pStyle w:val="Caption"/>
+                        <w:rPr>
+                          <w:noProof/>
+                          <w:spacing w:val="-1"/>
+                          <w:sz w:val="20"/>
+                          <w:szCs w:val="20"/>
+                        </w:rPr>
+                      </w:pPr>
+                      <w:bookmarkStart w:id="31" w:name="_Ref492658253"/>
+                      <w:r>
+                        <w:t xml:space="preserve">Figure </w:t>
+                      </w:r>
+                      <w:fldSimple w:instr=" SEQ Figure \* ARABIC ">
+                        <w:r>
+                          <w:rPr>
+                            <w:noProof/>
+                          </w:rPr>
+                          <w:t>1</w:t>
+                        </w:r>
+                      </w:fldSimple>
+                      <w:bookmarkEnd w:id="31"/>
+                      <w:r>
+                        <w:t xml:space="preserve">: </w:t>
+                      </w:r>
+                      <w:r>
+                        <w:t xml:space="preserve">Typical Embedded </w:t>
+                      </w:r>
+                      <w:r>
+                        <w:t xml:space="preserve">System </w:t>
+                      </w:r>
+                      <w:r>
+                        <w:t>with Device Current Feedback</w:t>
+                      </w:r>
+                    </w:p>
+                  </w:txbxContent>
+                </v:textbox>
+                <w10:wrap type="topAndBottom"/>
+              </v:shape>
+            </w:pict>
+          </mc:Fallback>
+        </mc:AlternateContent>
+      </w:r>
+      <w:r>
+        <w:t xml:space="preserve">Most peripheral devices provide a mechanism for signaling that operations completed earlier than the </w:t>
+      </w:r>
+      <w:r>
+        <w:t xml:space="preserve">maximum. </w:t>
       </w:r>
       <w:r>
         <w:t xml:space="preserve">However, </w:t>
@@ -1298,38 +1622,25 @@
               <w:ind w:firstLine="0"/>
               <w:jc w:val="center"/>
             </w:pPr>
-            <w:bookmarkStart w:id="1" w:name="_Ref492662193"/>
+            <w:bookmarkStart w:id="32" w:name="_Ref492662193"/>
             <w:r>
               <w:t>(</w:t>
             </w:r>
-            <w:r>
-              <w:fldChar w:fldCharType="begin"/>
-            </w:r>
-            <w:r>
-              <w:instrText xml:space="preserve"> SEQ Equation \* ARABIC </w:instrText>
-            </w:r>
-            <w:r>
-              <w:fldChar w:fldCharType="separate"/>
-            </w:r>
+            <w:fldSimple w:instr=" SEQ Equation \* ARABIC ">
+              <w:r>
+                <w:rPr>
+                  <w:noProof/>
+                </w:rPr>
+                <w:t>2</w:t>
+              </w:r>
+            </w:fldSimple>
             <w:r>
               <w:rPr>
                 <w:noProof/>
               </w:rPr>
-              <w:t>2</w:t>
-            </w:r>
-            <w:r>
-              <w:rPr>
-                <w:noProof/>
-              </w:rPr>
-              <w:fldChar w:fldCharType="end"/>
-            </w:r>
-            <w:r>
-              <w:rPr>
-                <w:noProof/>
-              </w:rPr>
               <w:t>)</w:t>
             </w:r>
-            <w:bookmarkEnd w:id="1"/>
+            <w:bookmarkEnd w:id="32"/>
           </w:p>
         </w:tc>
       </w:tr>
@@ -1881,38 +2192,25 @@
               <w:ind w:firstLine="0"/>
               <w:jc w:val="center"/>
             </w:pPr>
-            <w:bookmarkStart w:id="2" w:name="_Ref492662195"/>
+            <w:bookmarkStart w:id="33" w:name="_Ref492662195"/>
             <w:r>
               <w:t>(</w:t>
             </w:r>
-            <w:r>
-              <w:fldChar w:fldCharType="begin"/>
-            </w:r>
-            <w:r>
-              <w:instrText xml:space="preserve"> SEQ Equation \* ARABIC </w:instrText>
-            </w:r>
-            <w:r>
-              <w:fldChar w:fldCharType="separate"/>
-            </w:r>
+            <w:fldSimple w:instr=" SEQ Equation \* ARABIC ">
+              <w:r>
+                <w:rPr>
+                  <w:noProof/>
+                </w:rPr>
+                <w:t>3</w:t>
+              </w:r>
+            </w:fldSimple>
             <w:r>
               <w:rPr>
                 <w:noProof/>
               </w:rPr>
-              <w:t>3</w:t>
-            </w:r>
-            <w:r>
-              <w:rPr>
-                <w:noProof/>
-              </w:rPr>
-              <w:fldChar w:fldCharType="end"/>
-            </w:r>
-            <w:r>
-              <w:rPr>
-                <w:noProof/>
-              </w:rPr>
               <w:t>)</w:t>
             </w:r>
-            <w:bookmarkEnd w:id="2"/>
+            <w:bookmarkEnd w:id="33"/>
           </w:p>
         </w:tc>
       </w:tr>
@@ -1962,6 +2260,9 @@
     <w:p>
       <w:pPr>
         <w:pStyle w:val="BodyText"/>
+        <w:rPr>
+          <w:ins w:id="34" w:author="drmoore" w:date="2017-09-19T22:45:00Z"/>
+        </w:rPr>
       </w:pPr>
       <w:r>
         <w:t xml:space="preserve">Both interface methods incur a power penalty and the naïve </w:t>
@@ -2031,191 +2332,42 @@
       <w:pPr>
         <w:pStyle w:val="BodyText"/>
       </w:pPr>
-      <w:bookmarkStart w:id="3" w:name="_Ref491520745"/>
-      <w:bookmarkStart w:id="4" w:name="_Ref491520750"/>
-      <w:r>
-        <w:rPr>
-          <w:noProof/>
-        </w:rPr>
-        <mc:AlternateContent>
-          <mc:Choice Requires="wps">
-            <w:drawing>
-              <wp:anchor distT="0" distB="0" distL="114300" distR="114300" simplePos="0" relativeHeight="251663872" behindDoc="0" locked="0" layoutInCell="1" allowOverlap="1" wp14:anchorId="6C477738" wp14:editId="72C6F425">
-                <wp:simplePos x="0" y="0"/>
-                <wp:positionH relativeFrom="column">
-                  <wp:posOffset>0</wp:posOffset>
-                </wp:positionH>
-                <wp:positionV relativeFrom="paragraph">
-                  <wp:posOffset>1656080</wp:posOffset>
-                </wp:positionV>
-                <wp:extent cx="3086100" cy="635"/>
-                <wp:effectExtent l="0" t="0" r="0" b="0"/>
-                <wp:wrapTopAndBottom/>
-                <wp:docPr id="4" name="Text Box 4"/>
-                <wp:cNvGraphicFramePr/>
-                <a:graphic xmlns:a="http://schemas.openxmlformats.org/drawingml/2006/main">
-                  <a:graphicData uri="http://schemas.microsoft.com/office/word/2010/wordprocessingShape">
-                    <wps:wsp>
-                      <wps:cNvSpPr txBox="1"/>
-                      <wps:spPr>
-                        <a:xfrm>
-                          <a:off x="0" y="0"/>
-                          <a:ext cx="3086100" cy="635"/>
-                        </a:xfrm>
-                        <a:prstGeom prst="rect">
-                          <a:avLst/>
-                        </a:prstGeom>
-                        <a:solidFill>
-                          <a:prstClr val="white"/>
-                        </a:solidFill>
-                        <a:ln>
-                          <a:noFill/>
-                        </a:ln>
-                        <a:effectLst/>
-                      </wps:spPr>
-                      <wps:txbx>
-                        <w:txbxContent>
-                          <w:p>
-                            <w:pPr>
-                              <w:pStyle w:val="Caption"/>
-                              <w:rPr>
-                                <w:noProof/>
-                                <w:spacing w:val="-1"/>
-                                <w:sz w:val="20"/>
-                                <w:szCs w:val="20"/>
-                              </w:rPr>
-                            </w:pPr>
-                            <w:bookmarkStart w:id="5" w:name="_Ref492658253"/>
-                            <w:r>
-                              <w:t xml:space="preserve">Figure </w:t>
-                            </w:r>
-                            <w:r>
-                              <w:fldChar w:fldCharType="begin"/>
-                            </w:r>
-                            <w:r>
-                              <w:instrText xml:space="preserve"> SEQ Figure \* ARABIC </w:instrText>
-                            </w:r>
-                            <w:r>
-                              <w:fldChar w:fldCharType="separate"/>
-                            </w:r>
-                            <w:r>
-                              <w:rPr>
-                                <w:noProof/>
-                              </w:rPr>
-                              <w:t>1</w:t>
-                            </w:r>
-                            <w:r>
-                              <w:rPr>
-                                <w:noProof/>
-                              </w:rPr>
-                              <w:fldChar w:fldCharType="end"/>
-                            </w:r>
-                            <w:bookmarkEnd w:id="5"/>
-                            <w:r>
-                              <w:t xml:space="preserve">: </w:t>
-                            </w:r>
-                            <w:r>
-                              <w:t xml:space="preserve">Typical Embedded </w:t>
-                            </w:r>
-                            <w:r>
-                              <w:t xml:space="preserve">System </w:t>
-                            </w:r>
-                            <w:r>
-                              <w:t>with Device Current Feedback</w:t>
-                            </w:r>
-                          </w:p>
-                        </w:txbxContent>
-                      </wps:txbx>
-                      <wps:bodyPr rot="0" spcFirstLastPara="0" vertOverflow="overflow" horzOverflow="overflow" vert="horz" wrap="square" lIns="0" tIns="0" rIns="0" bIns="0" numCol="1" spcCol="0" rtlCol="0" fromWordArt="0" anchor="t" anchorCtr="0" forceAA="0" compatLnSpc="1">
-                        <a:prstTxWarp prst="textNoShape">
-                          <a:avLst/>
-                        </a:prstTxWarp>
-                        <a:spAutoFit/>
-                      </wps:bodyPr>
-                    </wps:wsp>
-                  </a:graphicData>
-                </a:graphic>
-              </wp:anchor>
-            </w:drawing>
-          </mc:Choice>
-          <mc:Fallback>
-            <w:pict>
-              <v:shapetype w14:anchorId="6C477738" id="_x0000_t202" coordsize="21600,21600" o:spt="202" path="m,l,21600r21600,l21600,xe">
-                <v:stroke joinstyle="miter"/>
-                <v:path gradientshapeok="t" o:connecttype="rect"/>
-              </v:shapetype>
-              <v:shape id="Text Box 4" o:spid="_x0000_s1026" type="#_x0000_t202" style="position:absolute;left:0;text-align:left;margin-left:0;margin-top:130.4pt;width:243pt;height:.05pt;z-index:251663872;visibility:visible;mso-wrap-style:square;mso-wrap-distance-left:9pt;mso-wrap-distance-top:0;mso-wrap-distance-right:9pt;mso-wrap-distance-bottom:0;mso-position-horizontal:absolute;mso-position-horizontal-relative:text;mso-position-vertical:absolute;mso-position-vertical-relative:text;v-text-anchor:top" o:gfxdata="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" stroked="f">
-                <v:textbox style="mso-fit-shape-to-text:t" inset="0,0,0,0">
-                  <w:txbxContent>
-                    <w:p>
-                      <w:pPr>
-                        <w:pStyle w:val="Caption"/>
-                        <w:rPr>
-                          <w:noProof/>
-                          <w:spacing w:val="-1"/>
-                          <w:sz w:val="20"/>
-                          <w:szCs w:val="20"/>
-                        </w:rPr>
-                      </w:pPr>
-                      <w:bookmarkStart w:id="6" w:name="_Ref492658253"/>
-                      <w:r>
-                        <w:t xml:space="preserve">Figure </w:t>
-                      </w:r>
-                      <w:r>
-                        <w:fldChar w:fldCharType="begin"/>
-                      </w:r>
-                      <w:r>
-                        <w:instrText xml:space="preserve"> SEQ Figure \* ARABIC </w:instrText>
-                      </w:r>
-                      <w:r>
-                        <w:fldChar w:fldCharType="separate"/>
-                      </w:r>
-                      <w:r>
-                        <w:rPr>
-                          <w:noProof/>
-                        </w:rPr>
-                        <w:t>1</w:t>
-                      </w:r>
-                      <w:r>
-                        <w:rPr>
-                          <w:noProof/>
-                        </w:rPr>
-                        <w:fldChar w:fldCharType="end"/>
-                      </w:r>
-                      <w:bookmarkEnd w:id="6"/>
-                      <w:r>
-                        <w:t xml:space="preserve">: </w:t>
-                      </w:r>
-                      <w:r>
-                        <w:t xml:space="preserve">Typical Embedded </w:t>
-                      </w:r>
-                      <w:r>
-                        <w:t xml:space="preserve">System </w:t>
-                      </w:r>
-                      <w:r>
-                        <w:t>with Device Current Feedback</w:t>
-                      </w:r>
-                    </w:p>
-                  </w:txbxContent>
-                </v:textbox>
-                <w10:wrap type="topAndBottom"/>
-              </v:shape>
-            </w:pict>
-          </mc:Fallback>
-        </mc:AlternateContent>
-      </w:r>
+      <w:moveToRangeStart w:id="35" w:author="drmoore" w:date="2017-09-19T22:45:00Z" w:name="move493624479"/>
+      <w:moveTo w:id="36" w:author="drmoore" w:date="2017-09-19T22:45:00Z">
+        <w:r>
+          <w:t>The prediction is verified in real-time against the actual state and the heuristic is updated with the results. In this fashion, the algorithms are resistant to variations in</w:t>
+        </w:r>
+      </w:moveTo>
+      <w:moveToRangeEnd w:id="35"/>
+      <w:ins w:id="37" w:author="drmoore" w:date="2017-09-19T22:46:00Z">
+        <w:r>
+          <w:t xml:space="preserve"> behavior that may occur across the lifecycle of the device. PACER is evaluated against a variety of embedded peripherals and is</w:t>
+        </w:r>
+      </w:ins>
+      <w:ins w:id="38" w:author="drmoore" w:date="2017-09-19T22:47:00Z">
+        <w:r>
+          <w:t xml:space="preserve"> </w:t>
+        </w:r>
+      </w:ins>
+    </w:p>
+    <w:p>
+      <w:pPr>
+        <w:pStyle w:val="BodyText"/>
+      </w:pPr>
+      <w:bookmarkStart w:id="39" w:name="_Ref491520745"/>
+      <w:bookmarkStart w:id="40" w:name="_Ref491520750"/>
       <w:r>
         <w:rPr>
           <w:noProof/>
         </w:rPr>
         <w:drawing>
-          <wp:anchor distT="0" distB="0" distL="114300" distR="114300" simplePos="0" relativeHeight="251661824" behindDoc="0" locked="0" layoutInCell="1" allowOverlap="1" wp14:anchorId="430F901A" wp14:editId="12DF333B">
+          <wp:anchor distT="0" distB="0" distL="114300" distR="114300" simplePos="0" relativeHeight="251661824" behindDoc="0" locked="0" layoutInCell="1" allowOverlap="1" wp14:anchorId="430F901A" wp14:editId="13A6227E">
             <wp:simplePos x="0" y="0"/>
             <wp:positionH relativeFrom="margin">
               <wp:posOffset>3314700</wp:posOffset>
             </wp:positionH>
             <wp:positionV relativeFrom="paragraph">
-              <wp:posOffset>440690</wp:posOffset>
+              <wp:posOffset>140335</wp:posOffset>
             </wp:positionV>
             <wp:extent cx="3086100" cy="1158240"/>
             <wp:effectExtent l="0" t="0" r="0" b="3810"/>
@@ -2261,29 +2413,43 @@
           </wp:anchor>
         </w:drawing>
       </w:r>
-      <w:bookmarkEnd w:id="3"/>
-      <w:bookmarkEnd w:id="4"/>
-      <w:r>
-        <w:t xml:space="preserve">The </w:t>
-      </w:r>
-      <w:r>
-        <w:t xml:space="preserve">prediction </w:t>
-      </w:r>
-      <w:r>
-        <w:t xml:space="preserve">is verified </w:t>
-      </w:r>
-      <w:r>
-        <w:t xml:space="preserve">in real-time </w:t>
-      </w:r>
-      <w:r>
-        <w:t xml:space="preserve">against the actual state </w:t>
-      </w:r>
-      <w:r>
-        <w:t>and the heuristic is updated with the results. In this fashion, the algorithms are resistant to variations in</w:t>
-      </w:r>
-      <w:r>
-        <w:t xml:space="preserve"> behavior</w:t>
-      </w:r>
+      <w:bookmarkEnd w:id="39"/>
+      <w:bookmarkEnd w:id="40"/>
+      <w:moveFromRangeStart w:id="41" w:author="drmoore" w:date="2017-09-19T22:45:00Z" w:name="move493624479"/>
+      <w:moveFrom w:id="42" w:author="drmoore" w:date="2017-09-19T22:45:00Z">
+        <w:r>
+          <w:t xml:space="preserve">The </w:t>
+        </w:r>
+        <w:r>
+          <w:t xml:space="preserve">prediction </w:t>
+        </w:r>
+        <w:r>
+          <w:t xml:space="preserve">is verified </w:t>
+        </w:r>
+        <w:r>
+          <w:t xml:space="preserve">in real-time </w:t>
+        </w:r>
+        <w:r>
+          <w:t xml:space="preserve">against the actual state </w:t>
+        </w:r>
+        <w:r>
+          <w:t>and the heuristic is updated with the results. In this fashion, the algorithms are resistant to variations</w:t>
+        </w:r>
+        <w:del w:id="43" w:author="drmoore" w:date="2017-09-19T22:47:00Z">
+          <w:r>
+            <w:delText xml:space="preserve"> in</w:delText>
+          </w:r>
+          <w:r>
+            <w:delText xml:space="preserve"> </w:delText>
+          </w:r>
+        </w:del>
+      </w:moveFrom>
+      <w:moveFromRangeEnd w:id="41"/>
+      <w:del w:id="44" w:author="drmoore" w:date="2017-09-19T22:47:00Z">
+        <w:r>
+          <w:delText>behavior</w:delText>
+        </w:r>
+      </w:del>
       <w:r>
         <w:br w:type="column"/>
       </w:r>
@@ -2292,8 +2458,131 @@
           <w:noProof/>
         </w:rPr>
         <w:lastRenderedPageBreak/>
+        <mc:AlternateContent>
+          <mc:Choice Requires="wps">
+            <w:drawing>
+              <wp:anchor distT="0" distB="0" distL="114300" distR="114300" simplePos="0" relativeHeight="251660800" behindDoc="0" locked="0" layoutInCell="1" allowOverlap="1" wp14:anchorId="62625D06" wp14:editId="7AA381C8">
+                <wp:simplePos x="0" y="0"/>
+                <wp:positionH relativeFrom="margin">
+                  <wp:posOffset>1270</wp:posOffset>
+                </wp:positionH>
+                <wp:positionV relativeFrom="paragraph">
+                  <wp:posOffset>2772410</wp:posOffset>
+                </wp:positionV>
+                <wp:extent cx="6394450" cy="212090"/>
+                <wp:effectExtent l="0" t="0" r="6350" b="0"/>
+                <wp:wrapTopAndBottom/>
+                <wp:docPr id="1" name="Text Box 1"/>
+                <wp:cNvGraphicFramePr/>
+                <a:graphic xmlns:a="http://schemas.openxmlformats.org/drawingml/2006/main">
+                  <a:graphicData uri="http://schemas.microsoft.com/office/word/2010/wordprocessingShape">
+                    <wps:wsp>
+                      <wps:cNvSpPr txBox="1"/>
+                      <wps:spPr>
+                        <a:xfrm>
+                          <a:off x="0" y="0"/>
+                          <a:ext cx="6394450" cy="212090"/>
+                        </a:xfrm>
+                        <a:prstGeom prst="rect">
+                          <a:avLst/>
+                        </a:prstGeom>
+                        <a:solidFill>
+                          <a:prstClr val="white"/>
+                        </a:solidFill>
+                        <a:ln>
+                          <a:noFill/>
+                        </a:ln>
+                      </wps:spPr>
+                      <wps:txbx>
+                        <w:txbxContent>
+                          <w:p>
+                            <w:pPr>
+                              <w:pStyle w:val="Caption"/>
+                              <w:rPr>
+                                <w:spacing w:val="-1"/>
+                                <w:sz w:val="20"/>
+                                <w:szCs w:val="20"/>
+                              </w:rPr>
+                            </w:pPr>
+                            <w:bookmarkStart w:id="45" w:name="_Ref492321449"/>
+                            <w:r>
+                              <w:t xml:space="preserve">Figure </w:t>
+                            </w:r>
+                            <w:fldSimple w:instr=" SEQ Figure \* ARABIC ">
+                              <w:r>
+                                <w:rPr>
+                                  <w:noProof/>
+                                </w:rPr>
+                                <w:t>2</w:t>
+                              </w:r>
+                            </w:fldSimple>
+                            <w:bookmarkEnd w:id="45"/>
+                            <w:r>
+                              <w:t>: A Typical External Memory Transaction with IODVS and PACER</w:t>
+                            </w:r>
+                          </w:p>
+                        </w:txbxContent>
+                      </wps:txbx>
+                      <wps:bodyPr rot="0" spcFirstLastPara="0" vertOverflow="overflow" horzOverflow="overflow" vert="horz" wrap="square" lIns="0" tIns="0" rIns="0" bIns="0" numCol="1" spcCol="0" rtlCol="0" fromWordArt="0" anchor="t" anchorCtr="0" forceAA="0" compatLnSpc="1">
+                        <a:prstTxWarp prst="textNoShape">
+                          <a:avLst/>
+                        </a:prstTxWarp>
+                        <a:noAutofit/>
+                      </wps:bodyPr>
+                    </wps:wsp>
+                  </a:graphicData>
+                </a:graphic>
+                <wp14:sizeRelV relativeFrom="margin">
+                  <wp14:pctHeight>0</wp14:pctHeight>
+                </wp14:sizeRelV>
+              </wp:anchor>
+            </w:drawing>
+          </mc:Choice>
+          <mc:Fallback>
+            <w:pict>
+              <v:shape w14:anchorId="62625D06" id="Text Box 1" o:spid="_x0000_s1027" type="#_x0000_t202" style="position:absolute;left:0;text-align:left;margin-left:.1pt;margin-top:218.3pt;width:503.5pt;height:16.7pt;z-index:251660800;visibility:visible;mso-wrap-style:square;mso-height-percent:0;mso-wrap-distance-left:9pt;mso-wrap-distance-top:0;mso-wrap-distance-right:9pt;mso-wrap-distance-bottom:0;mso-position-horizontal:absolute;mso-position-horizontal-relative:margin;mso-position-vertical:absolute;mso-position-vertical-relative:text;mso-height-percent:0;mso-height-relative:margin;v-text-anchor:top" o:gfxdata="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" stroked="f">
+                <v:textbox inset="0,0,0,0">
+                  <w:txbxContent>
+                    <w:p>
+                      <w:pPr>
+                        <w:pStyle w:val="Caption"/>
+                        <w:rPr>
+                          <w:spacing w:val="-1"/>
+                          <w:sz w:val="20"/>
+                          <w:szCs w:val="20"/>
+                        </w:rPr>
+                      </w:pPr>
+                      <w:bookmarkStart w:id="46" w:name="_Ref492321449"/>
+                      <w:r>
+                        <w:t xml:space="preserve">Figure </w:t>
+                      </w:r>
+                      <w:fldSimple w:instr=" SEQ Figure \* ARABIC ">
+                        <w:r>
+                          <w:rPr>
+                            <w:noProof/>
+                          </w:rPr>
+                          <w:t>2</w:t>
+                        </w:r>
+                      </w:fldSimple>
+                      <w:bookmarkEnd w:id="46"/>
+                      <w:r>
+                        <w:t>: A Typical External Memory Transaction with IODVS and PACER</w:t>
+                      </w:r>
+                    </w:p>
+                  </w:txbxContent>
+                </v:textbox>
+                <w10:wrap type="topAndBottom" anchorx="margin"/>
+              </v:shape>
+            </w:pict>
+          </mc:Fallback>
+        </mc:AlternateContent>
+      </w:r>
+      <w:r>
+        <w:rPr>
+          <w:noProof/>
+        </w:rPr>
         <w:drawing>
-          <wp:anchor distT="0" distB="0" distL="114300" distR="114300" simplePos="0" relativeHeight="251658752" behindDoc="0" locked="0" layoutInCell="1" allowOverlap="1" wp14:anchorId="3B0B8F81" wp14:editId="2122C503">
+          <wp:anchor distT="0" distB="0" distL="114300" distR="114300" simplePos="0" relativeHeight="251658752" behindDoc="0" locked="0" layoutInCell="1" allowOverlap="1" wp14:anchorId="3B0B8F81" wp14:editId="742A5CB6">
             <wp:simplePos x="0" y="0"/>
             <wp:positionH relativeFrom="margin">
               <wp:posOffset>0</wp:posOffset>
@@ -2355,169 +2644,30 @@
           </wp:anchor>
         </w:drawing>
       </w:r>
-      <w:r>
-        <w:rPr>
-          <w:noProof/>
-        </w:rPr>
-        <mc:AlternateContent>
-          <mc:Choice Requires="wps">
-            <w:drawing>
-              <wp:anchor distT="0" distB="0" distL="114300" distR="114300" simplePos="0" relativeHeight="251660800" behindDoc="0" locked="0" layoutInCell="1" allowOverlap="1" wp14:anchorId="62625D06" wp14:editId="46516EA7">
-                <wp:simplePos x="0" y="0"/>
-                <wp:positionH relativeFrom="margin">
-                  <wp:posOffset>0</wp:posOffset>
-                </wp:positionH>
-                <wp:positionV relativeFrom="paragraph">
-                  <wp:posOffset>2772282</wp:posOffset>
-                </wp:positionV>
-                <wp:extent cx="6394450" cy="160020"/>
-                <wp:effectExtent l="0" t="0" r="6350" b="0"/>
-                <wp:wrapTopAndBottom/>
-                <wp:docPr id="1" name="Text Box 1"/>
-                <wp:cNvGraphicFramePr/>
-                <a:graphic xmlns:a="http://schemas.openxmlformats.org/drawingml/2006/main">
-                  <a:graphicData uri="http://schemas.microsoft.com/office/word/2010/wordprocessingShape">
-                    <wps:wsp>
-                      <wps:cNvSpPr txBox="1"/>
-                      <wps:spPr>
-                        <a:xfrm>
-                          <a:off x="0" y="0"/>
-                          <a:ext cx="6394450" cy="160020"/>
-                        </a:xfrm>
-                        <a:prstGeom prst="rect">
-                          <a:avLst/>
-                        </a:prstGeom>
-                        <a:solidFill>
-                          <a:prstClr val="white"/>
-                        </a:solidFill>
-                        <a:ln>
-                          <a:noFill/>
-                        </a:ln>
-                      </wps:spPr>
-                      <wps:txbx>
-                        <w:txbxContent>
-                          <w:p>
-                            <w:pPr>
-                              <w:pStyle w:val="Caption"/>
-                              <w:rPr>
-                                <w:spacing w:val="-1"/>
-                                <w:sz w:val="20"/>
-                                <w:szCs w:val="20"/>
-                              </w:rPr>
-                            </w:pPr>
-                            <w:bookmarkStart w:id="7" w:name="_Ref492321449"/>
-                            <w:r>
-                              <w:t xml:space="preserve">Figure </w:t>
-                            </w:r>
-                            <w:r>
-                              <w:fldChar w:fldCharType="begin"/>
-                            </w:r>
-                            <w:r>
-                              <w:instrText xml:space="preserve"> SEQ Figure \* ARABIC </w:instrText>
-                            </w:r>
-                            <w:r>
-                              <w:fldChar w:fldCharType="separate"/>
-                            </w:r>
-                            <w:r>
-                              <w:rPr>
-                                <w:noProof/>
-                              </w:rPr>
-                              <w:t>2</w:t>
-                            </w:r>
-                            <w:r>
-                              <w:rPr>
-                                <w:noProof/>
-                              </w:rPr>
-                              <w:fldChar w:fldCharType="end"/>
-                            </w:r>
-                            <w:bookmarkEnd w:id="7"/>
-                            <w:r>
-                              <w:t>: A Typical External Memory Transaction with IODVS and PACER</w:t>
-                            </w:r>
-                          </w:p>
-                        </w:txbxContent>
-                      </wps:txbx>
-                      <wps:bodyPr rot="0" spcFirstLastPara="0" vertOverflow="overflow" horzOverflow="overflow" vert="horz" wrap="square" lIns="0" tIns="0" rIns="0" bIns="0" numCol="1" spcCol="0" rtlCol="0" fromWordArt="0" anchor="t" anchorCtr="0" forceAA="0" compatLnSpc="1">
-                        <a:prstTxWarp prst="textNoShape">
-                          <a:avLst/>
-                        </a:prstTxWarp>
-                        <a:noAutofit/>
-                      </wps:bodyPr>
-                    </wps:wsp>
-                  </a:graphicData>
-                </a:graphic>
-                <wp14:sizeRelV relativeFrom="margin">
-                  <wp14:pctHeight>0</wp14:pctHeight>
-                </wp14:sizeRelV>
-              </wp:anchor>
-            </w:drawing>
-          </mc:Choice>
-          <mc:Fallback>
-            <w:pict>
-              <v:shape w14:anchorId="62625D06" id="Text Box 1" o:spid="_x0000_s1027" type="#_x0000_t202" style="position:absolute;left:0;text-align:left;margin-left:0;margin-top:218.3pt;width:503.5pt;height:12.6pt;z-index:251660800;visibility:visible;mso-wrap-style:square;mso-height-percent:0;mso-wrap-distance-left:9pt;mso-wrap-distance-top:0;mso-wrap-distance-right:9pt;mso-wrap-distance-bottom:0;mso-position-horizontal:absolute;mso-position-horizontal-relative:margin;mso-position-vertical:absolute;mso-position-vertical-relative:text;mso-height-percent:0;mso-height-relative:margin;v-text-anchor:top" o:gfxdata="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" stroked="f">
-                <v:textbox inset="0,0,0,0">
-                  <w:txbxContent>
-                    <w:p>
-                      <w:pPr>
-                        <w:pStyle w:val="Caption"/>
-                        <w:rPr>
-                          <w:spacing w:val="-1"/>
-                          <w:sz w:val="20"/>
-                          <w:szCs w:val="20"/>
-                        </w:rPr>
-                      </w:pPr>
-                      <w:bookmarkStart w:id="8" w:name="_Ref492321449"/>
-                      <w:r>
-                        <w:t xml:space="preserve">Figure </w:t>
-                      </w:r>
-                      <w:r>
-                        <w:fldChar w:fldCharType="begin"/>
-                      </w:r>
-                      <w:r>
-                        <w:instrText xml:space="preserve"> SEQ Figure \* ARABIC </w:instrText>
-                      </w:r>
-                      <w:r>
-                        <w:fldChar w:fldCharType="separate"/>
-                      </w:r>
-                      <w:r>
-                        <w:rPr>
-                          <w:noProof/>
-                        </w:rPr>
-                        <w:t>2</w:t>
-                      </w:r>
-                      <w:r>
-                        <w:rPr>
-                          <w:noProof/>
-                        </w:rPr>
-                        <w:fldChar w:fldCharType="end"/>
-                      </w:r>
-                      <w:bookmarkEnd w:id="8"/>
-                      <w:r>
-                        <w:t>: A Typical External Memory Transaction with IODVS and PACER</w:t>
-                      </w:r>
-                    </w:p>
-                  </w:txbxContent>
-                </v:textbox>
-                <w10:wrap type="topAndBottom" anchorx="margin"/>
-              </v:shape>
-            </w:pict>
-          </mc:Fallback>
-        </mc:AlternateContent>
-      </w:r>
-      <w:r>
-        <w:t>that may occur across the lifecycle of the device.</w:t>
-      </w:r>
-      <w:r>
-        <w:t xml:space="preserve"> </w:t>
-      </w:r>
-      <w:r>
-        <w:t xml:space="preserve">PACER is </w:t>
-      </w:r>
-      <w:r>
-        <w:t>evaluated</w:t>
-      </w:r>
-      <w:r>
-        <w:t xml:space="preserve"> against a variety of embedded peripherals and is shown to </w:t>
+      <w:del w:id="47" w:author="drmoore" w:date="2017-09-19T22:46:00Z">
+        <w:r>
+          <w:delText>that may occur across the lifecycle of the device.</w:delText>
+        </w:r>
+        <w:r>
+          <w:delText xml:space="preserve"> </w:delText>
+        </w:r>
+        <w:r>
+          <w:delText xml:space="preserve">PACER is </w:delText>
+        </w:r>
+        <w:r>
+          <w:delText>evaluated</w:delText>
+        </w:r>
+        <w:r>
+          <w:delText xml:space="preserve"> against a variety of embedded peripherals and is </w:delText>
+        </w:r>
+      </w:del>
+      <w:proofErr w:type="gramStart"/>
+      <w:r>
+        <w:t>shown</w:t>
+      </w:r>
+      <w:proofErr w:type="gramEnd"/>
+      <w:r>
+        <w:t xml:space="preserve"> to </w:t>
       </w:r>
       <w:r>
         <w:t xml:space="preserve">significantly </w:t>
@@ -2557,8 +2707,6 @@
       <w:r>
         <w:t>n</w:t>
       </w:r>
-      <w:bookmarkStart w:id="9" w:name="_GoBack"/>
-      <w:bookmarkEnd w:id="9"/>
       <w:r>
         <w:t xml:space="preserve"> EEPROM </w:t>
       </w:r>
@@ -2730,18 +2878,39 @@
           <w:r>
             <w:fldChar w:fldCharType="separate"/>
           </w:r>
-          <w:r>
-            <w:rPr>
-              <w:noProof/>
-            </w:rPr>
-            <w:t xml:space="preserve"> </w:t>
-          </w:r>
-          <w:r>
-            <w:rPr>
-              <w:noProof/>
-            </w:rPr>
-            <w:t>[4]</w:t>
-          </w:r>
+          <w:ins w:id="48" w:author="drmoore" w:date="2017-09-20T21:51:00Z">
+            <w:r>
+              <w:rPr>
+                <w:noProof/>
+              </w:rPr>
+              <w:t xml:space="preserve"> </w:t>
+            </w:r>
+            <w:r>
+              <w:rPr>
+                <w:noProof/>
+                <w:rPrChange w:id="49" w:author="drmoore" w:date="2017-09-20T21:51:00Z">
+                  <w:rPr>
+                    <w:rFonts w:eastAsia="Times New Roman"/>
+                  </w:rPr>
+                </w:rPrChange>
+              </w:rPr>
+              <w:t>[4]</w:t>
+            </w:r>
+          </w:ins>
+          <w:del w:id="50" w:author="drmoore" w:date="2017-09-20T21:51:00Z">
+            <w:r>
+              <w:rPr>
+                <w:noProof/>
+              </w:rPr>
+              <w:delText xml:space="preserve"> </w:delText>
+            </w:r>
+            <w:r>
+              <w:rPr>
+                <w:noProof/>
+              </w:rPr>
+              <w:delText>[4]</w:delText>
+            </w:r>
+          </w:del>
           <w:r>
             <w:fldChar w:fldCharType="end"/>
           </w:r>
@@ -2853,12 +3022,27 @@
           <w:r>
             <w:fldChar w:fldCharType="separate"/>
           </w:r>
-          <w:r>
-            <w:rPr>
-              <w:noProof/>
-            </w:rPr>
-            <w:t>[2]</w:t>
-          </w:r>
+          <w:ins w:id="51" w:author="drmoore" w:date="2017-09-20T21:51:00Z">
+            <w:r>
+              <w:rPr>
+                <w:noProof/>
+                <w:rPrChange w:id="52" w:author="drmoore" w:date="2017-09-20T21:51:00Z">
+                  <w:rPr>
+                    <w:rFonts w:eastAsia="Times New Roman"/>
+                  </w:rPr>
+                </w:rPrChange>
+              </w:rPr>
+              <w:t>[5]</w:t>
+            </w:r>
+          </w:ins>
+          <w:del w:id="53" w:author="drmoore" w:date="2017-09-20T21:48:00Z">
+            <w:r>
+              <w:rPr>
+                <w:noProof/>
+              </w:rPr>
+              <w:delText>[2]</w:delText>
+            </w:r>
+          </w:del>
           <w:r>
             <w:fldChar w:fldCharType="end"/>
           </w:r>
@@ -2885,12 +3069,27 @@
           <w:r>
             <w:fldChar w:fldCharType="separate"/>
           </w:r>
-          <w:r>
-            <w:rPr>
-              <w:noProof/>
-            </w:rPr>
-            <w:t>[3]</w:t>
-          </w:r>
+          <w:ins w:id="54" w:author="drmoore" w:date="2017-09-20T21:51:00Z">
+            <w:r>
+              <w:rPr>
+                <w:noProof/>
+                <w:rPrChange w:id="55" w:author="drmoore" w:date="2017-09-20T21:51:00Z">
+                  <w:rPr>
+                    <w:rFonts w:eastAsia="Times New Roman"/>
+                  </w:rPr>
+                </w:rPrChange>
+              </w:rPr>
+              <w:t>[6]</w:t>
+            </w:r>
+          </w:ins>
+          <w:del w:id="56" w:author="drmoore" w:date="2017-09-20T21:51:00Z">
+            <w:r>
+              <w:rPr>
+                <w:noProof/>
+              </w:rPr>
+              <w:delText>[3]</w:delText>
+            </w:r>
+          </w:del>
           <w:r>
             <w:fldChar w:fldCharType="end"/>
           </w:r>
@@ -2925,12 +3124,27 @@
           <w:r>
             <w:fldChar w:fldCharType="separate"/>
           </w:r>
-          <w:r>
-            <w:rPr>
-              <w:noProof/>
-            </w:rPr>
-            <w:t>[4]</w:t>
-          </w:r>
+          <w:ins w:id="57" w:author="drmoore" w:date="2017-09-20T21:51:00Z">
+            <w:r>
+              <w:rPr>
+                <w:noProof/>
+                <w:rPrChange w:id="58" w:author="drmoore" w:date="2017-09-20T21:51:00Z">
+                  <w:rPr>
+                    <w:rFonts w:eastAsia="Times New Roman"/>
+                  </w:rPr>
+                </w:rPrChange>
+              </w:rPr>
+              <w:t>[7]</w:t>
+            </w:r>
+          </w:ins>
+          <w:del w:id="59" w:author="drmoore" w:date="2017-09-20T21:51:00Z">
+            <w:r>
+              <w:rPr>
+                <w:noProof/>
+              </w:rPr>
+              <w:delText>[4]</w:delText>
+            </w:r>
+          </w:del>
           <w:r>
             <w:fldChar w:fldCharType="end"/>
           </w:r>
@@ -2957,12 +3171,27 @@
           <w:r>
             <w:fldChar w:fldCharType="separate"/>
           </w:r>
-          <w:r>
-            <w:rPr>
-              <w:noProof/>
-            </w:rPr>
-            <w:t>[5]</w:t>
-          </w:r>
+          <w:ins w:id="60" w:author="drmoore" w:date="2017-09-20T21:51:00Z">
+            <w:r>
+              <w:rPr>
+                <w:noProof/>
+                <w:rPrChange w:id="61" w:author="drmoore" w:date="2017-09-20T21:51:00Z">
+                  <w:rPr>
+                    <w:rFonts w:eastAsia="Times New Roman"/>
+                  </w:rPr>
+                </w:rPrChange>
+              </w:rPr>
+              <w:t>[8]</w:t>
+            </w:r>
+          </w:ins>
+          <w:del w:id="62" w:author="drmoore" w:date="2017-09-20T21:51:00Z">
+            <w:r>
+              <w:rPr>
+                <w:noProof/>
+              </w:rPr>
+              <w:delText>[5]</w:delText>
+            </w:r>
+          </w:del>
           <w:r>
             <w:fldChar w:fldCharType="end"/>
           </w:r>
@@ -3005,12 +3234,27 @@
           <w:r>
             <w:fldChar w:fldCharType="separate"/>
           </w:r>
-          <w:r>
-            <w:rPr>
-              <w:noProof/>
-            </w:rPr>
-            <w:t>[6]</w:t>
-          </w:r>
+          <w:ins w:id="63" w:author="drmoore" w:date="2017-09-20T21:51:00Z">
+            <w:r>
+              <w:rPr>
+                <w:noProof/>
+                <w:rPrChange w:id="64" w:author="drmoore" w:date="2017-09-20T21:51:00Z">
+                  <w:rPr>
+                    <w:rFonts w:eastAsia="Times New Roman"/>
+                  </w:rPr>
+                </w:rPrChange>
+              </w:rPr>
+              <w:t>[9]</w:t>
+            </w:r>
+          </w:ins>
+          <w:del w:id="65" w:author="drmoore" w:date="2017-09-20T21:51:00Z">
+            <w:r>
+              <w:rPr>
+                <w:noProof/>
+              </w:rPr>
+              <w:delText>[6]</w:delText>
+            </w:r>
+          </w:del>
           <w:r>
             <w:fldChar w:fldCharType="end"/>
           </w:r>
@@ -3062,12 +3306,27 @@
           <w:r>
             <w:fldChar w:fldCharType="separate"/>
           </w:r>
-          <w:r>
-            <w:rPr>
-              <w:noProof/>
-            </w:rPr>
-            <w:t>[7]</w:t>
-          </w:r>
+          <w:ins w:id="66" w:author="drmoore" w:date="2017-09-20T21:51:00Z">
+            <w:r>
+              <w:rPr>
+                <w:noProof/>
+                <w:rPrChange w:id="67" w:author="drmoore" w:date="2017-09-20T21:51:00Z">
+                  <w:rPr>
+                    <w:rFonts w:eastAsia="Times New Roman"/>
+                  </w:rPr>
+                </w:rPrChange>
+              </w:rPr>
+              <w:t>[10]</w:t>
+            </w:r>
+          </w:ins>
+          <w:del w:id="68" w:author="drmoore" w:date="2017-09-20T21:51:00Z">
+            <w:r>
+              <w:rPr>
+                <w:noProof/>
+              </w:rPr>
+              <w:delText>[7]</w:delText>
+            </w:r>
+          </w:del>
           <w:r>
             <w:fldChar w:fldCharType="end"/>
           </w:r>
@@ -3094,12 +3353,27 @@
           <w:r>
             <w:fldChar w:fldCharType="separate"/>
           </w:r>
-          <w:r>
-            <w:rPr>
-              <w:noProof/>
-            </w:rPr>
-            <w:t>[8]</w:t>
-          </w:r>
+          <w:ins w:id="69" w:author="drmoore" w:date="2017-09-20T21:51:00Z">
+            <w:r>
+              <w:rPr>
+                <w:noProof/>
+                <w:rPrChange w:id="70" w:author="drmoore" w:date="2017-09-20T21:51:00Z">
+                  <w:rPr>
+                    <w:rFonts w:eastAsia="Times New Roman"/>
+                  </w:rPr>
+                </w:rPrChange>
+              </w:rPr>
+              <w:t>[11]</w:t>
+            </w:r>
+          </w:ins>
+          <w:del w:id="71" w:author="drmoore" w:date="2017-09-20T21:51:00Z">
+            <w:r>
+              <w:rPr>
+                <w:noProof/>
+              </w:rPr>
+              <w:delText>[8]</w:delText>
+            </w:r>
+          </w:del>
           <w:r>
             <w:fldChar w:fldCharType="end"/>
           </w:r>
@@ -3809,38 +4083,25 @@
               <w:ind w:firstLine="0"/>
               <w:jc w:val="center"/>
             </w:pPr>
-            <w:bookmarkStart w:id="10" w:name="_Ref492585532"/>
+            <w:bookmarkStart w:id="72" w:name="_Ref492585532"/>
             <w:r>
               <w:t>(</w:t>
             </w:r>
-            <w:r>
-              <w:fldChar w:fldCharType="begin"/>
-            </w:r>
-            <w:r>
-              <w:instrText xml:space="preserve"> SEQ Equation \* ARABIC </w:instrText>
-            </w:r>
-            <w:r>
-              <w:fldChar w:fldCharType="separate"/>
-            </w:r>
+            <w:fldSimple w:instr=" SEQ Equation \* ARABIC ">
+              <w:r>
+                <w:rPr>
+                  <w:noProof/>
+                </w:rPr>
+                <w:t>4</w:t>
+              </w:r>
+            </w:fldSimple>
             <w:r>
               <w:rPr>
                 <w:noProof/>
               </w:rPr>
-              <w:t>4</w:t>
-            </w:r>
-            <w:r>
-              <w:rPr>
-                <w:noProof/>
-              </w:rPr>
-              <w:fldChar w:fldCharType="end"/>
-            </w:r>
-            <w:r>
-              <w:rPr>
-                <w:noProof/>
-              </w:rPr>
               <w:t>)</w:t>
             </w:r>
-            <w:bookmarkEnd w:id="10"/>
+            <w:bookmarkEnd w:id="72"/>
           </w:p>
         </w:tc>
       </w:tr>
@@ -3917,40 +4178,27 @@
       <w:pPr>
         <w:pStyle w:val="Caption"/>
       </w:pPr>
-      <w:bookmarkStart w:id="11" w:name="_Ref492592047"/>
-      <w:bookmarkStart w:id="12" w:name="_Ref492838334"/>
+      <w:bookmarkStart w:id="73" w:name="_Ref492592047"/>
+      <w:bookmarkStart w:id="74" w:name="_Ref492838334"/>
       <w:r>
         <w:t xml:space="preserve">Figure </w:t>
       </w:r>
-      <w:r>
-        <w:fldChar w:fldCharType="begin"/>
-      </w:r>
-      <w:r>
-        <w:instrText xml:space="preserve"> SEQ Figure \* ARABIC </w:instrText>
-      </w:r>
-      <w:r>
-        <w:fldChar w:fldCharType="separate"/>
-      </w:r>
-      <w:r>
-        <w:rPr>
-          <w:noProof/>
-        </w:rPr>
-        <w:t>3</w:t>
-      </w:r>
-      <w:r>
-        <w:rPr>
-          <w:noProof/>
-        </w:rPr>
-        <w:fldChar w:fldCharType="end"/>
-      </w:r>
-      <w:bookmarkEnd w:id="11"/>
+      <w:fldSimple w:instr=" SEQ Figure \* ARABIC ">
+        <w:r>
+          <w:rPr>
+            <w:noProof/>
+          </w:rPr>
+          <w:t>3</w:t>
+        </w:r>
+      </w:fldSimple>
+      <w:bookmarkEnd w:id="73"/>
       <w:r>
         <w:rPr>
           <w:noProof/>
         </w:rPr>
         <w:t>: Profile of a Time-Deterministic Operation</w:t>
       </w:r>
-      <w:bookmarkEnd w:id="12"/>
+      <w:bookmarkEnd w:id="74"/>
     </w:p>
     <w:p>
       <w:pPr>
@@ -4175,7 +4423,11 @@
         <w:fldChar w:fldCharType="end"/>
       </w:r>
       <w:r>
-        <w:t>, where S is the state of the device, and T</w:t>
+        <w:t xml:space="preserve">, where S is the state of the device, and </w:t>
+      </w:r>
+      <w:proofErr w:type="spellStart"/>
+      <w:r>
+        <w:t>T</w:t>
       </w:r>
       <w:r>
         <w:rPr>
@@ -4183,6 +4435,7 @@
         </w:rPr>
         <w:t>s</w:t>
       </w:r>
+      <w:proofErr w:type="spellEnd"/>
       <w:r>
         <w:t xml:space="preserve"> is the sampling period.</w:t>
       </w:r>
@@ -4273,38 +4526,25 @@
               <w:ind w:firstLine="0"/>
               <w:jc w:val="center"/>
             </w:pPr>
-            <w:bookmarkStart w:id="13" w:name="_Ref401551925"/>
+            <w:bookmarkStart w:id="75" w:name="_Ref401551925"/>
             <w:r>
               <w:t>(</w:t>
             </w:r>
-            <w:r>
-              <w:fldChar w:fldCharType="begin"/>
-            </w:r>
-            <w:r>
-              <w:instrText xml:space="preserve"> SEQ Equation \* ARABIC </w:instrText>
-            </w:r>
-            <w:r>
-              <w:fldChar w:fldCharType="separate"/>
-            </w:r>
+            <w:fldSimple w:instr=" SEQ Equation \* ARABIC ">
+              <w:r>
+                <w:rPr>
+                  <w:noProof/>
+                </w:rPr>
+                <w:t>5</w:t>
+              </w:r>
+            </w:fldSimple>
             <w:r>
               <w:rPr>
                 <w:noProof/>
               </w:rPr>
-              <w:t>5</w:t>
-            </w:r>
-            <w:r>
-              <w:rPr>
-                <w:noProof/>
-              </w:rPr>
-              <w:fldChar w:fldCharType="end"/>
-            </w:r>
-            <w:r>
-              <w:rPr>
-                <w:noProof/>
-              </w:rPr>
               <w:t>)</w:t>
             </w:r>
-            <w:bookmarkEnd w:id="13"/>
+            <w:bookmarkEnd w:id="75"/>
           </w:p>
         </w:tc>
       </w:tr>
@@ -4482,38 +4722,25 @@
               <w:ind w:firstLine="0"/>
               <w:jc w:val="center"/>
             </w:pPr>
-            <w:bookmarkStart w:id="14" w:name="_Ref401552133"/>
+            <w:bookmarkStart w:id="76" w:name="_Ref401552133"/>
             <w:r>
               <w:t>(</w:t>
             </w:r>
-            <w:r>
-              <w:fldChar w:fldCharType="begin"/>
-            </w:r>
-            <w:r>
-              <w:instrText xml:space="preserve"> SEQ Equation \* ARABIC </w:instrText>
-            </w:r>
-            <w:r>
-              <w:fldChar w:fldCharType="separate"/>
-            </w:r>
+            <w:fldSimple w:instr=" SEQ Equation \* ARABIC ">
+              <w:r>
+                <w:rPr>
+                  <w:noProof/>
+                </w:rPr>
+                <w:t>6</w:t>
+              </w:r>
+            </w:fldSimple>
             <w:r>
               <w:rPr>
                 <w:noProof/>
               </w:rPr>
-              <w:t>6</w:t>
-            </w:r>
-            <w:r>
-              <w:rPr>
-                <w:noProof/>
-              </w:rPr>
-              <w:fldChar w:fldCharType="end"/>
-            </w:r>
-            <w:r>
-              <w:rPr>
-                <w:noProof/>
-              </w:rPr>
               <w:t>)</w:t>
             </w:r>
-            <w:bookmarkEnd w:id="14"/>
+            <w:bookmarkEnd w:id="76"/>
           </w:p>
         </w:tc>
       </w:tr>
@@ -4679,38 +4906,25 @@
               <w:ind w:firstLine="0"/>
               <w:jc w:val="center"/>
             </w:pPr>
-            <w:bookmarkStart w:id="15" w:name="_Ref401590536"/>
+            <w:bookmarkStart w:id="77" w:name="_Ref401590536"/>
             <w:r>
               <w:t>(</w:t>
             </w:r>
-            <w:r>
-              <w:fldChar w:fldCharType="begin"/>
-            </w:r>
-            <w:r>
-              <w:instrText xml:space="preserve"> SEQ Equation \* ARABIC </w:instrText>
-            </w:r>
-            <w:r>
-              <w:fldChar w:fldCharType="separate"/>
-            </w:r>
+            <w:fldSimple w:instr=" SEQ Equation \* ARABIC ">
+              <w:r>
+                <w:rPr>
+                  <w:noProof/>
+                </w:rPr>
+                <w:t>7</w:t>
+              </w:r>
+            </w:fldSimple>
             <w:r>
               <w:rPr>
                 <w:noProof/>
               </w:rPr>
-              <w:t>7</w:t>
-            </w:r>
-            <w:r>
-              <w:rPr>
-                <w:noProof/>
-              </w:rPr>
-              <w:fldChar w:fldCharType="end"/>
-            </w:r>
-            <w:r>
-              <w:rPr>
-                <w:noProof/>
-              </w:rPr>
               <w:t>)</w:t>
             </w:r>
-            <w:bookmarkEnd w:id="15"/>
+            <w:bookmarkEnd w:id="77"/>
           </w:p>
         </w:tc>
       </w:tr>
@@ -4767,29 +4981,19 @@
       <w:pPr>
         <w:pStyle w:val="Caption"/>
       </w:pPr>
-      <w:bookmarkStart w:id="16" w:name="_Ref492593399"/>
+      <w:bookmarkStart w:id="78" w:name="_Ref492593399"/>
       <w:r>
         <w:t xml:space="preserve">Figure </w:t>
       </w:r>
-      <w:r>
-        <w:fldChar w:fldCharType="begin"/>
-      </w:r>
-      <w:r>
-        <w:instrText xml:space="preserve"> SEQ Figure \* ARABIC </w:instrText>
-      </w:r>
-      <w:r>
-        <w:fldChar w:fldCharType="separate"/>
-      </w:r>
-      <w:r>
-        <w:rPr>
-          <w:noProof/>
-        </w:rPr>
-        <w:t>4</w:t>
-      </w:r>
-      <w:r>
-        <w:fldChar w:fldCharType="end"/>
-      </w:r>
-      <w:bookmarkEnd w:id="16"/>
+      <w:fldSimple w:instr=" SEQ Figure \* ARABIC ">
+        <w:r>
+          <w:rPr>
+            <w:noProof/>
+          </w:rPr>
+          <w:t>4</w:t>
+        </w:r>
+      </w:fldSimple>
+      <w:bookmarkEnd w:id="78"/>
       <w:r>
         <w:t>: Profile of an Energy-Deterministic Operation</w:t>
       </w:r>
@@ -4851,24 +5055,14 @@
                             <w:r>
                               <w:t xml:space="preserve">Figure </w:t>
                             </w:r>
-                            <w:r>
-                              <w:fldChar w:fldCharType="begin"/>
-                            </w:r>
-                            <w:r>
-                              <w:instrText xml:space="preserve"> SEQ Figure \* ARABIC </w:instrText>
-                            </w:r>
-                            <w:r>
-                              <w:fldChar w:fldCharType="separate"/>
-                            </w:r>
-                            <w:r>
-                              <w:rPr>
-                                <w:noProof/>
-                              </w:rPr>
-                              <w:t>5</w:t>
-                            </w:r>
-                            <w:r>
-                              <w:fldChar w:fldCharType="end"/>
-                            </w:r>
+                            <w:fldSimple w:instr=" SEQ Figure \* ARABIC ">
+                              <w:r>
+                                <w:rPr>
+                                  <w:noProof/>
+                                </w:rPr>
+                                <w:t>5</w:t>
+                              </w:r>
+                            </w:fldSimple>
                             <w:r>
                               <w:t>: Profile of a Non-Deterministic Operation</w:t>
                             </w:r>
@@ -4908,24 +5102,14 @@
                       <w:r>
                         <w:t xml:space="preserve">Figure </w:t>
                       </w:r>
-                      <w:r>
-                        <w:fldChar w:fldCharType="begin"/>
-                      </w:r>
-                      <w:r>
-                        <w:instrText xml:space="preserve"> SEQ Figure \* ARABIC </w:instrText>
-                      </w:r>
-                      <w:r>
-                        <w:fldChar w:fldCharType="separate"/>
-                      </w:r>
-                      <w:r>
-                        <w:rPr>
-                          <w:noProof/>
-                        </w:rPr>
-                        <w:t>5</w:t>
-                      </w:r>
-                      <w:r>
-                        <w:fldChar w:fldCharType="end"/>
-                      </w:r>
+                      <w:fldSimple w:instr=" SEQ Figure \* ARABIC ">
+                        <w:r>
+                          <w:rPr>
+                            <w:noProof/>
+                          </w:rPr>
+                          <w:t>5</w:t>
+                        </w:r>
+                      </w:fldSimple>
                       <w:r>
                         <w:t>: Profile of a Non-Deterministic Operation</w:t>
                       </w:r>
@@ -5019,7 +5203,15 @@
         <w:t xml:space="preserve">or wireless devices </w:t>
       </w:r>
       <w:r>
-        <w:t>that have non-deterministic transmissions latencies.</w:t>
+        <w:t>that have non-deterministic transmission</w:t>
+      </w:r>
+      <w:del w:id="79" w:author="drmoore" w:date="2017-09-20T22:02:00Z">
+        <w:r>
+          <w:delText>s</w:delText>
+        </w:r>
+      </w:del>
+      <w:r>
+        <w:t xml:space="preserve"> latencies.</w:t>
       </w:r>
       <w:r>
         <w:t xml:space="preserve"> Another example would be memory devices that incorporate an onboard memory hierarchy. In such devices, operations are affected by cache latencies.</w:t>
@@ -5543,29 +5735,19 @@
                                 <w:szCs w:val="20"/>
                               </w:rPr>
                             </w:pPr>
-                            <w:bookmarkStart w:id="17" w:name="_Ref492667638"/>
+                            <w:bookmarkStart w:id="80" w:name="_Ref492667638"/>
                             <w:r>
                               <w:t xml:space="preserve">Figure </w:t>
                             </w:r>
-                            <w:r>
-                              <w:fldChar w:fldCharType="begin"/>
-                            </w:r>
-                            <w:r>
-                              <w:instrText xml:space="preserve"> SEQ Figure \* ARABIC </w:instrText>
-                            </w:r>
-                            <w:r>
-                              <w:fldChar w:fldCharType="separate"/>
-                            </w:r>
-                            <w:r>
-                              <w:rPr>
-                                <w:noProof/>
-                              </w:rPr>
-                              <w:t>6</w:t>
-                            </w:r>
-                            <w:r>
-                              <w:fldChar w:fldCharType="end"/>
-                            </w:r>
-                            <w:bookmarkEnd w:id="17"/>
+                            <w:fldSimple w:instr=" SEQ Figure \* ARABIC ">
+                              <w:r>
+                                <w:rPr>
+                                  <w:noProof/>
+                                </w:rPr>
+                                <w:t>6</w:t>
+                              </w:r>
+                            </w:fldSimple>
+                            <w:bookmarkEnd w:id="80"/>
                             <w:r>
                               <w:t>: PRIME (Precise Real-Time In-Circuit Micro-EMS)</w:t>
                             </w:r>
@@ -5602,29 +5784,19 @@
                           <w:szCs w:val="20"/>
                         </w:rPr>
                       </w:pPr>
-                      <w:bookmarkStart w:id="18" w:name="_Ref492667638"/>
+                      <w:bookmarkStart w:id="81" w:name="_Ref492667638"/>
                       <w:r>
                         <w:t xml:space="preserve">Figure </w:t>
                       </w:r>
-                      <w:r>
-                        <w:fldChar w:fldCharType="begin"/>
-                      </w:r>
-                      <w:r>
-                        <w:instrText xml:space="preserve"> SEQ Figure \* ARABIC </w:instrText>
-                      </w:r>
-                      <w:r>
-                        <w:fldChar w:fldCharType="separate"/>
-                      </w:r>
-                      <w:r>
-                        <w:rPr>
-                          <w:noProof/>
-                        </w:rPr>
-                        <w:t>6</w:t>
-                      </w:r>
-                      <w:r>
-                        <w:fldChar w:fldCharType="end"/>
-                      </w:r>
-                      <w:bookmarkEnd w:id="18"/>
+                      <w:fldSimple w:instr=" SEQ Figure \* ARABIC ">
+                        <w:r>
+                          <w:rPr>
+                            <w:noProof/>
+                          </w:rPr>
+                          <w:t>6</w:t>
+                        </w:r>
+                      </w:fldSimple>
+                      <w:bookmarkEnd w:id="81"/>
                       <w:r>
                         <w:t>: PRIME (Precise Real-Time In-Circuit Micro-EMS)</w:t>
                       </w:r>
@@ -5740,10 +5912,26 @@
         <w:t>hosts a variety of peripherals</w:t>
       </w:r>
       <w:r>
-        <w:t xml:space="preserve"> (labelled in red as DUT: Devices Under Test) that are</w:t>
-      </w:r>
-      <w:r>
-        <w:t xml:space="preserve"> commonly implemented in embedded designs. The board provides access to Bluetooth, Wi-Fi and a Si1143 proximity detector. PACER was evaluated on NAND and NOR FLASH memories, as well as a commercial EEPROM, temperature / humidity sensor and four independent Micro-SD cards.</w:t>
+        <w:t xml:space="preserve"> (labelled in red as DUT: Devices </w:t>
+      </w:r>
+      <w:proofErr w:type="gramStart"/>
+      <w:r>
+        <w:t>Under</w:t>
+      </w:r>
+      <w:proofErr w:type="gramEnd"/>
+      <w:r>
+        <w:t xml:space="preserve"> Test) that are</w:t>
+      </w:r>
+      <w:r>
+        <w:t xml:space="preserve"> commonly implemented in embedded designs. The board provides access to Bluetooth, </w:t>
+      </w:r>
+      <w:proofErr w:type="gramStart"/>
+      <w:r>
+        <w:t>Wi-</w:t>
+      </w:r>
+      <w:proofErr w:type="gramEnd"/>
+      <w:r>
+        <w:t>Fi and a Si1143 proximity detector. PACER was evaluated on NAND and NOR FLASH memories, as well as a commercial EEPROM, temperature / humidity sensor and four independent Micro-SD cards.</w:t>
       </w:r>
     </w:p>
     <w:p>
@@ -6056,7 +6244,15 @@
               <w:t>Results</w:t>
             </w:r>
             <w:r>
-              <w:t xml:space="preserve"> (ms)</w:t>
+              <w:t xml:space="preserve"> (</w:t>
+            </w:r>
+            <w:proofErr w:type="spellStart"/>
+            <w:r>
+              <w:t>ms</w:t>
+            </w:r>
+            <w:proofErr w:type="spellEnd"/>
+            <w:r>
+              <w:t>)</w:t>
             </w:r>
           </w:p>
         </w:tc>
@@ -6459,7 +6655,15 @@
               <w:pStyle w:val="tablecolhead"/>
             </w:pPr>
             <w:r>
-              <w:t>Energy Results (uJ)</w:t>
+              <w:t>Energy Results (</w:t>
+            </w:r>
+            <w:proofErr w:type="spellStart"/>
+            <w:r>
+              <w:t>uJ</w:t>
+            </w:r>
+            <w:proofErr w:type="spellEnd"/>
+            <w:r>
+              <w:t>)</w:t>
             </w:r>
           </w:p>
         </w:tc>
@@ -6828,32 +7032,19 @@
       <w:pPr>
         <w:pStyle w:val="Caption"/>
       </w:pPr>
-      <w:bookmarkStart w:id="19" w:name="_Ref489708042"/>
+      <w:bookmarkStart w:id="82" w:name="_Ref489708042"/>
       <w:r>
         <w:t xml:space="preserve">Figure </w:t>
       </w:r>
-      <w:r>
-        <w:fldChar w:fldCharType="begin"/>
-      </w:r>
-      <w:r>
-        <w:instrText xml:space="preserve"> SEQ Figure \* ARABIC </w:instrText>
-      </w:r>
-      <w:r>
-        <w:fldChar w:fldCharType="separate"/>
-      </w:r>
-      <w:r>
-        <w:rPr>
-          <w:noProof/>
-        </w:rPr>
-        <w:t>7</w:t>
-      </w:r>
-      <w:r>
-        <w:rPr>
-          <w:noProof/>
-        </w:rPr>
-        <w:fldChar w:fldCharType="end"/>
-      </w:r>
-      <w:bookmarkEnd w:id="19"/>
+      <w:fldSimple w:instr=" SEQ Figure \* ARABIC ">
+        <w:r>
+          <w:rPr>
+            <w:noProof/>
+          </w:rPr>
+          <w:t>7</w:t>
+        </w:r>
+      </w:fldSimple>
+      <w:bookmarkEnd w:id="82"/>
       <w:r>
         <w:t>: EEPROM Write Cycle Using IODVS and PACER-T</w:t>
       </w:r>
@@ -7100,24 +7291,14 @@
       <w:r>
         <w:t xml:space="preserve">Figure </w:t>
       </w:r>
-      <w:r>
-        <w:fldChar w:fldCharType="begin"/>
-      </w:r>
-      <w:r>
-        <w:instrText xml:space="preserve"> SEQ Figure \* ARABIC </w:instrText>
-      </w:r>
-      <w:r>
-        <w:fldChar w:fldCharType="separate"/>
-      </w:r>
-      <w:r>
-        <w:rPr>
-          <w:noProof/>
-        </w:rPr>
-        <w:t>8</w:t>
-      </w:r>
-      <w:r>
-        <w:fldChar w:fldCharType="end"/>
-      </w:r>
+      <w:fldSimple w:instr=" SEQ Figure \* ARABIC ">
+        <w:r>
+          <w:rPr>
+            <w:noProof/>
+          </w:rPr>
+          <w:t>8</w:t>
+        </w:r>
+      </w:fldSimple>
       <w:r>
         <w:t>: NOR Serial Flash Write-Cycle using IODVS and PACER-T</w:t>
       </w:r>
@@ -7183,14 +7364,14 @@
       <w:pPr>
         <w:pStyle w:val="tablehead"/>
       </w:pPr>
-      <w:bookmarkStart w:id="20" w:name="_Ref492823963"/>
+      <w:bookmarkStart w:id="83" w:name="_Ref492823963"/>
       <w:r>
         <w:t xml:space="preserve">M25PX16 NOR Serial Flash </w:t>
       </w:r>
       <w:r>
         <w:t>PACER Results</w:t>
       </w:r>
-      <w:bookmarkEnd w:id="20"/>
+      <w:bookmarkEnd w:id="83"/>
     </w:p>
     <w:tbl>
       <w:tblPr>
@@ -7248,7 +7429,15 @@
               <w:pStyle w:val="tablecolhead"/>
             </w:pPr>
             <w:r>
-              <w:t>Latency Results (ms)</w:t>
+              <w:t>Latency Results (</w:t>
+            </w:r>
+            <w:proofErr w:type="spellStart"/>
+            <w:r>
+              <w:t>ms</w:t>
+            </w:r>
+            <w:proofErr w:type="spellEnd"/>
+            <w:r>
+              <w:t>)</w:t>
             </w:r>
           </w:p>
         </w:tc>
@@ -7610,7 +7799,15 @@
               <w:pStyle w:val="tablecolhead"/>
             </w:pPr>
             <w:r>
-              <w:t>Energy Results (uJ)</w:t>
+              <w:t>Energy Results (</w:t>
+            </w:r>
+            <w:proofErr w:type="spellStart"/>
+            <w:r>
+              <w:t>uJ</w:t>
+            </w:r>
+            <w:proofErr w:type="spellEnd"/>
+            <w:r>
+              <w:t>)</w:t>
             </w:r>
           </w:p>
         </w:tc>
@@ -7970,27 +8167,22 @@
       <w:r>
         <w:t xml:space="preserve">Figure </w:t>
       </w:r>
-      <w:r>
-        <w:fldChar w:fldCharType="begin"/>
-      </w:r>
-      <w:r>
-        <w:instrText xml:space="preserve"> SEQ Figure \* ARABIC </w:instrText>
-      </w:r>
-      <w:r>
-        <w:fldChar w:fldCharType="separate"/>
-      </w:r>
-      <w:r>
-        <w:rPr>
-          <w:noProof/>
-        </w:rPr>
-        <w:t>9</w:t>
-      </w:r>
-      <w:r>
-        <w:fldChar w:fldCharType="end"/>
-      </w:r>
+      <w:fldSimple w:instr=" SEQ Figure \* ARABIC ">
+        <w:r>
+          <w:rPr>
+            <w:noProof/>
+          </w:rPr>
+          <w:t>9</w:t>
+        </w:r>
+      </w:fldSimple>
       <w:r>
         <w:t>:</w:t>
       </w:r>
+      <w:ins w:id="84" w:author="drmoore" w:date="2017-09-20T22:38:00Z">
+        <w:r>
+          <w:t xml:space="preserve"> </w:t>
+        </w:r>
+      </w:ins>
       <w:r>
         <w:t>NAND Serial Flash Write Cycle Using IODVS and PACER-T</w:t>
       </w:r>
@@ -8114,7 +8306,15 @@
               <w:pStyle w:val="tablecolhead"/>
             </w:pPr>
             <w:r>
-              <w:t>Latency Results (ms)</w:t>
+              <w:t>Latency Results (</w:t>
+            </w:r>
+            <w:proofErr w:type="spellStart"/>
+            <w:r>
+              <w:t>ms</w:t>
+            </w:r>
+            <w:proofErr w:type="spellEnd"/>
+            <w:r>
+              <w:t>)</w:t>
             </w:r>
           </w:p>
         </w:tc>
@@ -8476,7 +8676,15 @@
               <w:pStyle w:val="tablecolhead"/>
             </w:pPr>
             <w:r>
-              <w:t>Energy Results (uJ)</w:t>
+              <w:t>Energy Results (</w:t>
+            </w:r>
+            <w:proofErr w:type="spellStart"/>
+            <w:r>
+              <w:t>uJ</w:t>
+            </w:r>
+            <w:proofErr w:type="spellEnd"/>
+            <w:r>
+              <w:t>)</w:t>
             </w:r>
           </w:p>
         </w:tc>
@@ -8864,18 +9072,68 @@
       <w:pPr>
         <w:pStyle w:val="Caption"/>
       </w:pPr>
-      <w:bookmarkStart w:id="21" w:name="_Ref492838339"/>
+      <w:bookmarkStart w:id="85" w:name="_Ref492838339"/>
       <w:r>
         <w:t xml:space="preserve">Figure </w:t>
       </w:r>
+      <w:fldSimple w:instr=" SEQ Figure \* ARABIC ">
+        <w:r>
+          <w:rPr>
+            <w:noProof/>
+          </w:rPr>
+          <w:t>10</w:t>
+        </w:r>
+      </w:fldSimple>
+      <w:bookmarkEnd w:id="85"/>
+      <w:r>
+        <w:t xml:space="preserve">: </w:t>
+      </w:r>
+      <w:r>
+        <w:t>A Micro-SD Card Cache Miss and a Cache Hit</w:t>
+      </w:r>
+    </w:p>
+    <w:p>
+      <w:pPr>
+        <w:pStyle w:val="Heading2"/>
+      </w:pPr>
+      <w:del w:id="86" w:author="drmoore" w:date="2017-09-20T22:39:00Z">
+        <w:r>
+          <w:delText xml:space="preserve">Various </w:delText>
+        </w:r>
+      </w:del>
+      <w:ins w:id="87" w:author="drmoore" w:date="2017-09-20T22:39:00Z">
+        <w:r>
+          <w:t>An assortment of</w:t>
+        </w:r>
+        <w:r>
+          <w:t xml:space="preserve"> </w:t>
+        </w:r>
+      </w:ins>
+      <w:r>
+        <w:t>Micro-SD Memory Cards</w:t>
+      </w:r>
+    </w:p>
+    <w:p>
+      <w:pPr>
+        <w:pStyle w:val="BodyText"/>
+      </w:pPr>
+      <w:r>
+        <w:t>Onboard caches and memory management units cause the write operation of Micro-SD cards to have non-deterministic timing. In this case, PACER-C is the only algorithm that can reliably detect when the operation is finished. As with all memory tests, writes were performed with random data to random address</w:t>
+      </w:r>
+      <w:r>
+        <w:t xml:space="preserve">es throughout the memory space and so the cache performance is thoroughly exercised. </w:t>
+      </w:r>
       <w:r>
         <w:fldChar w:fldCharType="begin"/>
       </w:r>
       <w:r>
-        <w:instrText xml:space="preserve"> SEQ Figure \* ARABIC </w:instrText>
+        <w:instrText xml:space="preserve"> REF _Ref492838339 \h </w:instrText>
       </w:r>
       <w:r>
         <w:fldChar w:fldCharType="separate"/>
+      </w:r>
+      <w:r>
+        <w:t xml:space="preserve">Figure </w:t>
       </w:r>
       <w:r>
         <w:rPr>
@@ -8886,32 +9144,28 @@
       <w:r>
         <w:fldChar w:fldCharType="end"/>
       </w:r>
-      <w:bookmarkEnd w:id="21"/>
-      <w:r>
-        <w:t xml:space="preserve">: </w:t>
-      </w:r>
-      <w:r>
-        <w:t>A Micro-SD Card Cache Miss and a Cache Hit</w:t>
+      <w:r>
+        <w:t xml:space="preserve"> </w:t>
+      </w:r>
+      <w:r>
+        <w:t xml:space="preserve">shows the </w:t>
+      </w:r>
+      <w:ins w:id="88" w:author="drmoore" w:date="2017-09-20T22:40:00Z">
+        <w:r>
+          <w:t xml:space="preserve">massive </w:t>
+        </w:r>
+      </w:ins>
+      <w:r>
+        <w:t>power and latency difference betwee</w:t>
+      </w:r>
+      <w:r>
+        <w:t>n a cache miss and a cache hit.</w:t>
       </w:r>
     </w:p>
     <w:p>
       <w:pPr>
-        <w:pStyle w:val="Heading2"/>
-      </w:pPr>
-      <w:r>
-        <w:t>Various Micro-SD Memory Cards</w:t>
-      </w:r>
-    </w:p>
-    <w:p>
-      <w:pPr>
         <w:pStyle w:val="BodyText"/>
       </w:pPr>
-      <w:r>
-        <w:t>Onboard caches and memory management units cause the write operation of Micro-SD cards to have non-deterministic timing. In this case, PACER-C is the only algorithm that can reliably detect when the operation is finished. As with all memory tests, writes were performed with random data to random address</w:t>
-      </w:r>
-      <w:r>
-        <w:t xml:space="preserve">es throughout the memory space and so the cache performance is thoroughly exercised. </w:t>
-      </w:r>
       <w:r>
         <w:fldChar w:fldCharType="begin"/>
       </w:r>
@@ -8937,79 +9191,98 @@
         <w:t xml:space="preserve"> </w:t>
       </w:r>
       <w:r>
-        <w:t>shows the power and latency difference betwee</w:t>
-      </w:r>
-      <w:r>
-        <w:t>n a cache miss and a cache hit.</w:t>
+        <w:t>helps to describe the performance differences shown in</w:t>
+      </w:r>
+      <w:ins w:id="89" w:author="drmoore" w:date="2017-09-20T21:52:00Z">
+        <w:r>
+          <w:t xml:space="preserve"> </w:t>
+        </w:r>
+        <w:r>
+          <w:fldChar w:fldCharType="begin"/>
+        </w:r>
+        <w:r>
+          <w:instrText xml:space="preserve"> REF _Ref493707696 \n \h </w:instrText>
+        </w:r>
+      </w:ins>
+      <w:r>
+        <w:fldChar w:fldCharType="separate"/>
+      </w:r>
+      <w:ins w:id="90" w:author="drmoore" w:date="2017-09-20T21:52:00Z">
+        <w:r>
+          <w:t xml:space="preserve">TABLE IV. </w:t>
+        </w:r>
+        <w:r>
+          <w:fldChar w:fldCharType="end"/>
+        </w:r>
+      </w:ins>
+      <w:del w:id="91" w:author="drmoore" w:date="2017-09-20T21:52:00Z">
+        <w:r>
+          <w:delText xml:space="preserve"> </w:delText>
+        </w:r>
+        <w:r>
+          <w:fldChar w:fldCharType="begin"/>
+        </w:r>
+        <w:r>
+          <w:delInstrText xml:space="preserve"> REF _Ref492726027 \n \h </w:delInstrText>
+        </w:r>
+        <w:r>
+          <w:fldChar w:fldCharType="separate"/>
+        </w:r>
+      </w:del>
+      <w:del w:id="92" w:author="drmoore" w:date="2017-09-20T21:51:00Z">
+        <w:r>
+          <w:delText xml:space="preserve">TABLE VI. </w:delText>
+        </w:r>
+      </w:del>
+      <w:del w:id="93" w:author="drmoore" w:date="2017-09-20T21:52:00Z">
+        <w:r>
+          <w:fldChar w:fldCharType="end"/>
+        </w:r>
+      </w:del>
+      <w:r>
+        <w:t xml:space="preserve">The control delay is set to the median delay for each characterization, PACER-C allows the host to react to those operations deviating considerably from the median. Therefore, the </w:t>
+      </w:r>
+      <w:proofErr w:type="spellStart"/>
+      <w:r>
+        <w:t>Sandisk</w:t>
+      </w:r>
+      <w:proofErr w:type="spellEnd"/>
+      <w:r>
+        <w:t xml:space="preserve"> and Lexar cards benefitted considerably because they exhibit a bimodal timing distribution. The </w:t>
+      </w:r>
+      <w:proofErr w:type="spellStart"/>
+      <w:r>
+        <w:t>Swissbit</w:t>
+      </w:r>
+      <w:proofErr w:type="spellEnd"/>
+      <w:r>
+        <w:t xml:space="preserve"> card benefits decisively because of the mostly normal timing distribution and the Kingston card does not benefit much because of it exhibits a very low standard deviation.</w:t>
+      </w:r>
+      <w:r>
+        <w:t xml:space="preserve"> </w:t>
+      </w:r>
+      <w:r>
+        <w:t>To present complete timing effects, a thorough latency analysis would need to be done on each device. Only energy results are presented here, but they are correlated with overall latency decreases.</w:t>
       </w:r>
     </w:p>
     <w:p>
       <w:pPr>
         <w:pStyle w:val="BodyText"/>
-      </w:pPr>
-      <w:r>
-        <w:fldChar w:fldCharType="begin"/>
-      </w:r>
-      <w:r>
-        <w:instrText xml:space="preserve"> REF _Ref492838339 \h </w:instrText>
-      </w:r>
-      <w:r>
-        <w:fldChar w:fldCharType="separate"/>
-      </w:r>
-      <w:r>
-        <w:t xml:space="preserve">Figure </w:t>
-      </w:r>
-      <w:r>
-        <w:rPr>
-          <w:noProof/>
-        </w:rPr>
-        <w:t>10</w:t>
-      </w:r>
-      <w:r>
-        <w:fldChar w:fldCharType="end"/>
-      </w:r>
-      <w:r>
-        <w:t xml:space="preserve"> </w:t>
-      </w:r>
-      <w:r>
-        <w:t xml:space="preserve">helps to describe the performance differences shown in </w:t>
-      </w:r>
-      <w:r>
-        <w:fldChar w:fldCharType="begin"/>
-      </w:r>
-      <w:r>
-        <w:instrText xml:space="preserve"> REF _Ref492726027 \n \h </w:instrText>
-      </w:r>
-      <w:r>
-        <w:fldChar w:fldCharType="separate"/>
-      </w:r>
-      <w:r>
-        <w:t xml:space="preserve">TABLE VI. </w:t>
-      </w:r>
-      <w:r>
-        <w:fldChar w:fldCharType="end"/>
-      </w:r>
-      <w:r>
-        <w:t>The control delay is set to the median delay for each characterization, PACER-C allows the host to react to those operations deviating considerably from the median. Therefore, the Sandisk and Lexar cards benefitted considerably because they exhibit a bimodal timing distribution. The Swissbit card benefits decisively because of the mostly normal timing distribution and the Kingston card does not benefit much because of it exhibits a very low standard deviation.</w:t>
-      </w:r>
-      <w:r>
-        <w:t xml:space="preserve"> </w:t>
-      </w:r>
-      <w:r>
-        <w:t>To present complete timing effects, a thorough latency analysis would need to be done on each device. Only energy results are presented here, but they are correlated with overall latency decreases.</w:t>
-      </w:r>
-    </w:p>
-    <w:p>
-      <w:pPr>
-        <w:pStyle w:val="BodyText"/>
         <w:keepNext/>
+        <w:ind w:firstLine="0"/>
+        <w:pPrChange w:id="94" w:author="drmoore" w:date="2017-09-20T22:41:00Z">
+          <w:pPr>
+            <w:pStyle w:val="BodyText"/>
+            <w:keepNext/>
+          </w:pPr>
+        </w:pPrChange>
       </w:pPr>
       <w:r>
         <w:rPr>
           <w:noProof/>
         </w:rPr>
         <w:drawing>
-          <wp:inline distT="0" distB="0" distL="0" distR="0" wp14:anchorId="0CF13677" wp14:editId="1CC3329F">
+          <wp:inline distT="0" distB="0" distL="0" distR="0" wp14:anchorId="0CF13677" wp14:editId="5192DBF7">
             <wp:extent cx="3078480" cy="2571115"/>
             <wp:effectExtent l="0" t="0" r="7620" b="635"/>
             <wp:docPr id="64" name="Picture 64"/>
@@ -9041,7 +9314,7 @@
                   <pic:spPr bwMode="auto">
                     <a:xfrm>
                       <a:off x="0" y="0"/>
-                      <a:ext cx="3078480" cy="2571115"/>
+                      <a:ext cx="3097197" cy="2586747"/>
                     </a:xfrm>
                     <a:prstGeom prst="rect">
                       <a:avLst/>
@@ -9066,24 +9339,14 @@
       <w:r>
         <w:t xml:space="preserve">Figure </w:t>
       </w:r>
-      <w:r>
-        <w:fldChar w:fldCharType="begin"/>
-      </w:r>
-      <w:r>
-        <w:instrText xml:space="preserve"> SEQ Figure \* ARABIC </w:instrText>
-      </w:r>
-      <w:r>
-        <w:fldChar w:fldCharType="separate"/>
-      </w:r>
-      <w:r>
-        <w:rPr>
-          <w:noProof/>
-        </w:rPr>
-        <w:t>11</w:t>
-      </w:r>
-      <w:r>
-        <w:fldChar w:fldCharType="end"/>
-      </w:r>
+      <w:fldSimple w:instr=" SEQ Figure \* ARABIC ">
+        <w:r>
+          <w:rPr>
+            <w:noProof/>
+          </w:rPr>
+          <w:t>11</w:t>
+        </w:r>
+      </w:fldSimple>
       <w:r>
         <w:t xml:space="preserve">: </w:t>
       </w:r>
@@ -9095,12 +9358,14 @@
       <w:pPr>
         <w:pStyle w:val="tablehead"/>
       </w:pPr>
+      <w:bookmarkStart w:id="95" w:name="_Ref493707696"/>
       <w:r>
         <w:t xml:space="preserve">Micro-SD Card </w:t>
       </w:r>
       <w:r>
         <w:t>PACER Results</w:t>
       </w:r>
+      <w:bookmarkEnd w:id="95"/>
     </w:p>
     <w:tbl>
       <w:tblPr>
@@ -9163,9 +9428,11 @@
             <w:r>
               <w:t xml:space="preserve"> Results (</w:t>
             </w:r>
+            <w:proofErr w:type="spellStart"/>
             <w:r>
               <w:t>uJ</w:t>
             </w:r>
+            <w:proofErr w:type="spellEnd"/>
             <w:r>
               <w:t>)</w:t>
             </w:r>
@@ -9875,11 +10142,11 @@
       <w:pPr>
         <w:pStyle w:val="tablehead"/>
       </w:pPr>
-      <w:bookmarkStart w:id="22" w:name="_Ref492727868"/>
+      <w:bookmarkStart w:id="96" w:name="_Ref492727868"/>
       <w:r>
         <w:t>Honeywell HIH-6130 PACER Results</w:t>
       </w:r>
-      <w:bookmarkEnd w:id="22"/>
+      <w:bookmarkEnd w:id="96"/>
     </w:p>
     <w:tbl>
       <w:tblPr>
@@ -9937,7 +10204,15 @@
               <w:pStyle w:val="tablecolhead"/>
             </w:pPr>
             <w:r>
-              <w:t>Latency Results (ms)</w:t>
+              <w:t>Latency Results (</w:t>
+            </w:r>
+            <w:proofErr w:type="spellStart"/>
+            <w:r>
+              <w:t>ms</w:t>
+            </w:r>
+            <w:proofErr w:type="spellEnd"/>
+            <w:r>
+              <w:t>)</w:t>
             </w:r>
           </w:p>
         </w:tc>
@@ -10309,7 +10584,15 @@
               <w:pStyle w:val="tablecolhead"/>
             </w:pPr>
             <w:r>
-              <w:t>Energy Results (uJ)</w:t>
+              <w:t>Energy Results (</w:t>
+            </w:r>
+            <w:proofErr w:type="spellStart"/>
+            <w:r>
+              <w:t>uJ</w:t>
+            </w:r>
+            <w:proofErr w:type="spellEnd"/>
+            <w:r>
+              <w:t>)</w:t>
             </w:r>
           </w:p>
         </w:tc>
@@ -10586,6 +10869,9 @@
         <w:ind w:firstLine="0"/>
       </w:pPr>
       <w:r>
+        <w:rPr>
+          <w:noProof/>
+        </w:rPr>
         <w:lastRenderedPageBreak/>
         <w:drawing>
           <wp:inline distT="0" distB="0" distL="0" distR="0" wp14:anchorId="5ED61507" wp14:editId="7572D1E6">
@@ -10637,6 +10923,9 @@
         </w:drawing>
       </w:r>
       <w:r>
+        <w:rPr>
+          <w:noProof/>
+        </w:rPr>
         <w:drawing>
           <wp:inline distT="0" distB="0" distL="0" distR="0" wp14:anchorId="31CBDF45" wp14:editId="2656805F">
             <wp:extent cx="3086100" cy="2312843"/>
@@ -10692,29 +10981,19 @@
         <w:pStyle w:val="Caption"/>
         <w:spacing w:after="0"/>
       </w:pPr>
-      <w:bookmarkStart w:id="23" w:name="_Ref492727932"/>
+      <w:bookmarkStart w:id="97" w:name="_Ref492727932"/>
       <w:r>
         <w:t xml:space="preserve">Figure </w:t>
       </w:r>
-      <w:r>
-        <w:fldChar w:fldCharType="begin"/>
-      </w:r>
-      <w:r>
-        <w:instrText xml:space="preserve"> SEQ Figure \* ARABIC </w:instrText>
-      </w:r>
-      <w:r>
-        <w:fldChar w:fldCharType="separate"/>
-      </w:r>
-      <w:r>
-        <w:rPr>
-          <w:noProof/>
-        </w:rPr>
-        <w:t>12</w:t>
-      </w:r>
-      <w:r>
-        <w:fldChar w:fldCharType="end"/>
-      </w:r>
-      <w:bookmarkEnd w:id="23"/>
+      <w:fldSimple w:instr=" SEQ Figure \* ARABIC ">
+        <w:r>
+          <w:rPr>
+            <w:noProof/>
+          </w:rPr>
+          <w:t>12</w:t>
+        </w:r>
+      </w:fldSimple>
+      <w:bookmarkEnd w:id="97"/>
       <w:r>
         <w:t xml:space="preserve">: HIH-6130 </w:t>
       </w:r>
@@ -10748,6 +11027,8 @@
       <w:r>
         <w:t>The PACER-</w:t>
       </w:r>
+      <w:bookmarkStart w:id="98" w:name="_GoBack"/>
+      <w:bookmarkEnd w:id="98"/>
       <w:r>
         <w:t xml:space="preserve">T and PACER-E algorithms use successive approximation and the PACER-C algorithm uses a return-to-idle measurement to determine activity completion. It is likely that </w:t>
       </w:r>
@@ -10847,6 +11128,784 @@
       <w:r>
         <w:fldChar w:fldCharType="separate"/>
       </w:r>
+    </w:p>
+    <w:tbl>
+      <w:tblPr>
+        <w:tblW w:w="5000" w:type="pct"/>
+        <w:tblCellSpacing w:w="15" w:type="dxa"/>
+        <w:tblCellMar>
+          <w:top w:w="15" w:type="dxa"/>
+          <w:left w:w="15" w:type="dxa"/>
+          <w:bottom w:w="15" w:type="dxa"/>
+          <w:right w:w="15" w:type="dxa"/>
+        </w:tblCellMar>
+        <w:tblLook w:val="04A0" w:firstRow="1" w:lastRow="0" w:firstColumn="1" w:lastColumn="0" w:noHBand="0" w:noVBand="1"/>
+      </w:tblPr>
+      <w:tblGrid>
+        <w:gridCol w:w="409"/>
+        <w:gridCol w:w="4451"/>
+      </w:tblGrid>
+      <w:tr>
+        <w:trPr>
+          <w:divId w:val="1840271708"/>
+          <w:tblCellSpacing w:w="15" w:type="dxa"/>
+          <w:ins w:id="99" w:author="drmoore" w:date="2017-09-20T21:51:00Z"/>
+        </w:trPr>
+        <w:tc>
+          <w:tcPr>
+            <w:tcW w:w="50" w:type="pct"/>
+            <w:hideMark/>
+          </w:tcPr>
+          <w:p>
+            <w:pPr>
+              <w:pStyle w:val="Bibliography"/>
+              <w:rPr>
+                <w:ins w:id="100" w:author="drmoore" w:date="2017-09-20T21:51:00Z"/>
+                <w:noProof/>
+                <w:sz w:val="24"/>
+                <w:szCs w:val="24"/>
+              </w:rPr>
+            </w:pPr>
+            <w:ins w:id="101" w:author="drmoore" w:date="2017-09-20T21:51:00Z">
+              <w:r>
+                <w:rPr>
+                  <w:noProof/>
+                </w:rPr>
+                <w:t xml:space="preserve">[1] </w:t>
+              </w:r>
+            </w:ins>
+          </w:p>
+        </w:tc>
+        <w:tc>
+          <w:tcPr>
+            <w:tcW w:w="0" w:type="auto"/>
+            <w:hideMark/>
+          </w:tcPr>
+          <w:p>
+            <w:pPr>
+              <w:pStyle w:val="Bibliography"/>
+              <w:rPr>
+                <w:ins w:id="102" w:author="drmoore" w:date="2017-09-20T21:51:00Z"/>
+                <w:noProof/>
+              </w:rPr>
+            </w:pPr>
+            <w:ins w:id="103" w:author="drmoore" w:date="2017-09-20T21:51:00Z">
+              <w:r>
+                <w:rPr>
+                  <w:noProof/>
+                </w:rPr>
+                <w:t xml:space="preserve">B. Brock and K. Rajamani, "Dynamic power management for embedded systems [SOC design]," in </w:t>
+              </w:r>
+              <w:r>
+                <w:rPr>
+                  <w:i/>
+                  <w:iCs/>
+                  <w:noProof/>
+                </w:rPr>
+                <w:t>SOC Conference, 2003. Proceedings. IEEE International [Systems-on-Chip]</w:t>
+              </w:r>
+              <w:r>
+                <w:rPr>
+                  <w:noProof/>
+                </w:rPr>
+                <w:t xml:space="preserve">, 2003. </w:t>
+              </w:r>
+            </w:ins>
+          </w:p>
+        </w:tc>
+      </w:tr>
+      <w:tr>
+        <w:trPr>
+          <w:divId w:val="1840271708"/>
+          <w:tblCellSpacing w:w="15" w:type="dxa"/>
+          <w:ins w:id="104" w:author="drmoore" w:date="2017-09-20T21:51:00Z"/>
+        </w:trPr>
+        <w:tc>
+          <w:tcPr>
+            <w:tcW w:w="50" w:type="pct"/>
+            <w:hideMark/>
+          </w:tcPr>
+          <w:p>
+            <w:pPr>
+              <w:pStyle w:val="Bibliography"/>
+              <w:rPr>
+                <w:ins w:id="105" w:author="drmoore" w:date="2017-09-20T21:51:00Z"/>
+                <w:noProof/>
+              </w:rPr>
+            </w:pPr>
+            <w:ins w:id="106" w:author="drmoore" w:date="2017-09-20T21:51:00Z">
+              <w:r>
+                <w:rPr>
+                  <w:noProof/>
+                </w:rPr>
+                <w:t xml:space="preserve">[2] </w:t>
+              </w:r>
+            </w:ins>
+          </w:p>
+        </w:tc>
+        <w:tc>
+          <w:tcPr>
+            <w:tcW w:w="0" w:type="auto"/>
+            <w:hideMark/>
+          </w:tcPr>
+          <w:p>
+            <w:pPr>
+              <w:pStyle w:val="Bibliography"/>
+              <w:rPr>
+                <w:ins w:id="107" w:author="drmoore" w:date="2017-09-20T21:51:00Z"/>
+                <w:noProof/>
+              </w:rPr>
+            </w:pPr>
+            <w:ins w:id="108" w:author="drmoore" w:date="2017-09-20T21:51:00Z">
+              <w:r>
+                <w:rPr>
+                  <w:noProof/>
+                </w:rPr>
+                <w:t xml:space="preserve">C. Kumar, M. Sindhwani and T. Srikanthan, "Profile-based technique for Dynamic Power Management in embedded systems," in </w:t>
+              </w:r>
+              <w:r>
+                <w:rPr>
+                  <w:i/>
+                  <w:iCs/>
+                  <w:noProof/>
+                </w:rPr>
+                <w:t>Electronic Design, 2008. ICED 2008. International Conference on</w:t>
+              </w:r>
+              <w:r>
+                <w:rPr>
+                  <w:noProof/>
+                </w:rPr>
+                <w:t xml:space="preserve">, 2008. </w:t>
+              </w:r>
+            </w:ins>
+          </w:p>
+        </w:tc>
+      </w:tr>
+      <w:tr>
+        <w:trPr>
+          <w:divId w:val="1840271708"/>
+          <w:tblCellSpacing w:w="15" w:type="dxa"/>
+          <w:ins w:id="109" w:author="drmoore" w:date="2017-09-20T21:51:00Z"/>
+        </w:trPr>
+        <w:tc>
+          <w:tcPr>
+            <w:tcW w:w="50" w:type="pct"/>
+            <w:hideMark/>
+          </w:tcPr>
+          <w:p>
+            <w:pPr>
+              <w:pStyle w:val="Bibliography"/>
+              <w:rPr>
+                <w:ins w:id="110" w:author="drmoore" w:date="2017-09-20T21:51:00Z"/>
+                <w:noProof/>
+              </w:rPr>
+            </w:pPr>
+            <w:ins w:id="111" w:author="drmoore" w:date="2017-09-20T21:51:00Z">
+              <w:r>
+                <w:rPr>
+                  <w:noProof/>
+                </w:rPr>
+                <w:t xml:space="preserve">[3] </w:t>
+              </w:r>
+            </w:ins>
+          </w:p>
+        </w:tc>
+        <w:tc>
+          <w:tcPr>
+            <w:tcW w:w="0" w:type="auto"/>
+            <w:hideMark/>
+          </w:tcPr>
+          <w:p>
+            <w:pPr>
+              <w:pStyle w:val="Bibliography"/>
+              <w:rPr>
+                <w:ins w:id="112" w:author="drmoore" w:date="2017-09-20T21:51:00Z"/>
+                <w:noProof/>
+              </w:rPr>
+            </w:pPr>
+            <w:ins w:id="113" w:author="drmoore" w:date="2017-09-20T21:51:00Z">
+              <w:r>
+                <w:rPr>
+                  <w:noProof/>
+                </w:rPr>
+                <w:t xml:space="preserve">W. Dargie, "Dynamic Power Management in Wireless Sensor Networks: State-of-the-Art," </w:t>
+              </w:r>
+              <w:r>
+                <w:rPr>
+                  <w:i/>
+                  <w:iCs/>
+                  <w:noProof/>
+                </w:rPr>
+                <w:t xml:space="preserve">IEEE Sensors Journal, </w:t>
+              </w:r>
+              <w:r>
+                <w:rPr>
+                  <w:noProof/>
+                </w:rPr>
+                <w:t xml:space="preserve">vol. 12, no. 5, pp. 1518 - 1528, 2012. </w:t>
+              </w:r>
+            </w:ins>
+          </w:p>
+        </w:tc>
+      </w:tr>
+      <w:tr>
+        <w:trPr>
+          <w:divId w:val="1840271708"/>
+          <w:tblCellSpacing w:w="15" w:type="dxa"/>
+          <w:ins w:id="114" w:author="drmoore" w:date="2017-09-20T21:51:00Z"/>
+        </w:trPr>
+        <w:tc>
+          <w:tcPr>
+            <w:tcW w:w="50" w:type="pct"/>
+            <w:hideMark/>
+          </w:tcPr>
+          <w:p>
+            <w:pPr>
+              <w:pStyle w:val="Bibliography"/>
+              <w:rPr>
+                <w:ins w:id="115" w:author="drmoore" w:date="2017-09-20T21:51:00Z"/>
+                <w:noProof/>
+              </w:rPr>
+            </w:pPr>
+            <w:ins w:id="116" w:author="drmoore" w:date="2017-09-20T21:51:00Z">
+              <w:r>
+                <w:rPr>
+                  <w:noProof/>
+                </w:rPr>
+                <w:t xml:space="preserve">[4] </w:t>
+              </w:r>
+            </w:ins>
+          </w:p>
+        </w:tc>
+        <w:tc>
+          <w:tcPr>
+            <w:tcW w:w="0" w:type="auto"/>
+            <w:hideMark/>
+          </w:tcPr>
+          <w:p>
+            <w:pPr>
+              <w:pStyle w:val="Bibliography"/>
+              <w:rPr>
+                <w:ins w:id="117" w:author="drmoore" w:date="2017-09-20T21:51:00Z"/>
+                <w:noProof/>
+              </w:rPr>
+            </w:pPr>
+            <w:ins w:id="118" w:author="drmoore" w:date="2017-09-20T21:51:00Z">
+              <w:r>
+                <w:rPr>
+                  <w:noProof/>
+                </w:rPr>
+                <w:t xml:space="preserve">D. Moore and A. Dean, "Intra-Operation Dynamic Voltage Scaling," in </w:t>
+              </w:r>
+              <w:r>
+                <w:rPr>
+                  <w:i/>
+                  <w:iCs/>
+                  <w:noProof/>
+                </w:rPr>
+                <w:t>2015 IEEE 3rd International Conference on Cyber-Physical Systems, Networks, and Applications</w:t>
+              </w:r>
+              <w:r>
+                <w:rPr>
+                  <w:noProof/>
+                </w:rPr>
+                <w:t xml:space="preserve">, Hong Kong, 2015. </w:t>
+              </w:r>
+            </w:ins>
+          </w:p>
+        </w:tc>
+      </w:tr>
+      <w:tr>
+        <w:trPr>
+          <w:divId w:val="1840271708"/>
+          <w:tblCellSpacing w:w="15" w:type="dxa"/>
+          <w:ins w:id="119" w:author="drmoore" w:date="2017-09-20T21:51:00Z"/>
+        </w:trPr>
+        <w:tc>
+          <w:tcPr>
+            <w:tcW w:w="50" w:type="pct"/>
+            <w:hideMark/>
+          </w:tcPr>
+          <w:p>
+            <w:pPr>
+              <w:pStyle w:val="Bibliography"/>
+              <w:rPr>
+                <w:ins w:id="120" w:author="drmoore" w:date="2017-09-20T21:51:00Z"/>
+                <w:noProof/>
+              </w:rPr>
+            </w:pPr>
+            <w:ins w:id="121" w:author="drmoore" w:date="2017-09-20T21:51:00Z">
+              <w:r>
+                <w:rPr>
+                  <w:noProof/>
+                </w:rPr>
+                <w:t xml:space="preserve">[5] </w:t>
+              </w:r>
+            </w:ins>
+          </w:p>
+        </w:tc>
+        <w:tc>
+          <w:tcPr>
+            <w:tcW w:w="0" w:type="auto"/>
+            <w:hideMark/>
+          </w:tcPr>
+          <w:p>
+            <w:pPr>
+              <w:pStyle w:val="Bibliography"/>
+              <w:rPr>
+                <w:ins w:id="122" w:author="drmoore" w:date="2017-09-20T21:51:00Z"/>
+                <w:noProof/>
+              </w:rPr>
+            </w:pPr>
+            <w:ins w:id="123" w:author="drmoore" w:date="2017-09-20T21:51:00Z">
+              <w:r>
+                <w:rPr>
+                  <w:noProof/>
+                </w:rPr>
+                <w:t xml:space="preserve">D. Lee, Y. Kim, G. Pekhimenko, S. Khan, V. Seshadri, K. Chang and O. Mutlu, "Adaptive-latency DRAM: Optimizing DRAM timing for the common-case," in </w:t>
+              </w:r>
+              <w:r>
+                <w:rPr>
+                  <w:i/>
+                  <w:iCs/>
+                  <w:noProof/>
+                </w:rPr>
+                <w:t>IEEE 21st International Symposium on High Performance Computer Architecture (HPCA)</w:t>
+              </w:r>
+              <w:r>
+                <w:rPr>
+                  <w:noProof/>
+                </w:rPr>
+                <w:t xml:space="preserve">, 2015. </w:t>
+              </w:r>
+            </w:ins>
+          </w:p>
+        </w:tc>
+      </w:tr>
+      <w:tr>
+        <w:trPr>
+          <w:divId w:val="1840271708"/>
+          <w:tblCellSpacing w:w="15" w:type="dxa"/>
+          <w:ins w:id="124" w:author="drmoore" w:date="2017-09-20T21:51:00Z"/>
+        </w:trPr>
+        <w:tc>
+          <w:tcPr>
+            <w:tcW w:w="50" w:type="pct"/>
+            <w:hideMark/>
+          </w:tcPr>
+          <w:p>
+            <w:pPr>
+              <w:pStyle w:val="Bibliography"/>
+              <w:rPr>
+                <w:ins w:id="125" w:author="drmoore" w:date="2017-09-20T21:51:00Z"/>
+                <w:noProof/>
+              </w:rPr>
+            </w:pPr>
+            <w:ins w:id="126" w:author="drmoore" w:date="2017-09-20T21:51:00Z">
+              <w:r>
+                <w:rPr>
+                  <w:noProof/>
+                </w:rPr>
+                <w:t xml:space="preserve">[6] </w:t>
+              </w:r>
+            </w:ins>
+          </w:p>
+        </w:tc>
+        <w:tc>
+          <w:tcPr>
+            <w:tcW w:w="0" w:type="auto"/>
+            <w:hideMark/>
+          </w:tcPr>
+          <w:p>
+            <w:pPr>
+              <w:pStyle w:val="Bibliography"/>
+              <w:rPr>
+                <w:ins w:id="127" w:author="drmoore" w:date="2017-09-20T21:51:00Z"/>
+                <w:noProof/>
+              </w:rPr>
+            </w:pPr>
+            <w:ins w:id="128" w:author="drmoore" w:date="2017-09-20T21:51:00Z">
+              <w:r>
+                <w:rPr>
+                  <w:noProof/>
+                </w:rPr>
+                <w:t xml:space="preserve">S. Sadeghi-Kohan, M. Kamal, J. McNeil, P. Prinetto and Z. Navabi, "Online self adjusting progressive age monitoring of timing variations," in </w:t>
+              </w:r>
+              <w:r>
+                <w:rPr>
+                  <w:i/>
+                  <w:iCs/>
+                  <w:noProof/>
+                </w:rPr>
+                <w:t>10th International Conference on Design &amp; Technology of Integrated Systems in Nanoscale Era (DTIS)</w:t>
+              </w:r>
+              <w:r>
+                <w:rPr>
+                  <w:noProof/>
+                </w:rPr>
+                <w:t xml:space="preserve">, 2015. </w:t>
+              </w:r>
+            </w:ins>
+          </w:p>
+        </w:tc>
+      </w:tr>
+      <w:tr>
+        <w:trPr>
+          <w:divId w:val="1840271708"/>
+          <w:tblCellSpacing w:w="15" w:type="dxa"/>
+          <w:ins w:id="129" w:author="drmoore" w:date="2017-09-20T21:51:00Z"/>
+        </w:trPr>
+        <w:tc>
+          <w:tcPr>
+            <w:tcW w:w="50" w:type="pct"/>
+            <w:hideMark/>
+          </w:tcPr>
+          <w:p>
+            <w:pPr>
+              <w:pStyle w:val="Bibliography"/>
+              <w:rPr>
+                <w:ins w:id="130" w:author="drmoore" w:date="2017-09-20T21:51:00Z"/>
+                <w:noProof/>
+              </w:rPr>
+            </w:pPr>
+            <w:ins w:id="131" w:author="drmoore" w:date="2017-09-20T21:51:00Z">
+              <w:r>
+                <w:rPr>
+                  <w:noProof/>
+                </w:rPr>
+                <w:t xml:space="preserve">[7] </w:t>
+              </w:r>
+            </w:ins>
+          </w:p>
+        </w:tc>
+        <w:tc>
+          <w:tcPr>
+            <w:tcW w:w="0" w:type="auto"/>
+            <w:hideMark/>
+          </w:tcPr>
+          <w:p>
+            <w:pPr>
+              <w:pStyle w:val="Bibliography"/>
+              <w:rPr>
+                <w:ins w:id="132" w:author="drmoore" w:date="2017-09-20T21:51:00Z"/>
+                <w:noProof/>
+              </w:rPr>
+            </w:pPr>
+            <w:ins w:id="133" w:author="drmoore" w:date="2017-09-20T21:51:00Z">
+              <w:r>
+                <w:rPr>
+                  <w:noProof/>
+                </w:rPr>
+                <w:t xml:space="preserve">D. S. S. Etter, "Adaptive Estimatation of Time Delays in Sampled Data Systems," in </w:t>
+              </w:r>
+              <w:r>
+                <w:rPr>
+                  <w:i/>
+                  <w:iCs/>
+                  <w:noProof/>
+                </w:rPr>
+                <w:t>IEEE Transactions on Acoustics Speech and Signal Processing</w:t>
+              </w:r>
+              <w:r>
+                <w:rPr>
+                  <w:noProof/>
+                </w:rPr>
+                <w:t xml:space="preserve">, 1981. </w:t>
+              </w:r>
+            </w:ins>
+          </w:p>
+        </w:tc>
+      </w:tr>
+      <w:tr>
+        <w:trPr>
+          <w:divId w:val="1840271708"/>
+          <w:tblCellSpacing w:w="15" w:type="dxa"/>
+          <w:ins w:id="134" w:author="drmoore" w:date="2017-09-20T21:51:00Z"/>
+        </w:trPr>
+        <w:tc>
+          <w:tcPr>
+            <w:tcW w:w="50" w:type="pct"/>
+            <w:hideMark/>
+          </w:tcPr>
+          <w:p>
+            <w:pPr>
+              <w:pStyle w:val="Bibliography"/>
+              <w:rPr>
+                <w:ins w:id="135" w:author="drmoore" w:date="2017-09-20T21:51:00Z"/>
+                <w:noProof/>
+              </w:rPr>
+            </w:pPr>
+            <w:ins w:id="136" w:author="drmoore" w:date="2017-09-20T21:51:00Z">
+              <w:r>
+                <w:rPr>
+                  <w:noProof/>
+                </w:rPr>
+                <w:t xml:space="preserve">[8] </w:t>
+              </w:r>
+            </w:ins>
+          </w:p>
+        </w:tc>
+        <w:tc>
+          <w:tcPr>
+            <w:tcW w:w="0" w:type="auto"/>
+            <w:hideMark/>
+          </w:tcPr>
+          <w:p>
+            <w:pPr>
+              <w:pStyle w:val="Bibliography"/>
+              <w:rPr>
+                <w:ins w:id="137" w:author="drmoore" w:date="2017-09-20T21:51:00Z"/>
+                <w:noProof/>
+              </w:rPr>
+            </w:pPr>
+            <w:ins w:id="138" w:author="drmoore" w:date="2017-09-20T21:51:00Z">
+              <w:r>
+                <w:rPr>
+                  <w:noProof/>
+                </w:rPr>
+                <w:t xml:space="preserve">S. G. P. A. Z. E. Tarasov V, "Efficient I/O Scheduling with Accurately Estimated Disk Drive Latencies," in </w:t>
+              </w:r>
+              <w:r>
+                <w:rPr>
+                  <w:i/>
+                  <w:iCs/>
+                  <w:noProof/>
+                </w:rPr>
+                <w:t>The Proceedings of OSPERT 2012</w:t>
+              </w:r>
+              <w:r>
+                <w:rPr>
+                  <w:noProof/>
+                </w:rPr>
+                <w:t xml:space="preserve">, 2012. </w:t>
+              </w:r>
+            </w:ins>
+          </w:p>
+        </w:tc>
+      </w:tr>
+      <w:tr>
+        <w:trPr>
+          <w:divId w:val="1840271708"/>
+          <w:tblCellSpacing w:w="15" w:type="dxa"/>
+          <w:ins w:id="139" w:author="drmoore" w:date="2017-09-20T21:51:00Z"/>
+        </w:trPr>
+        <w:tc>
+          <w:tcPr>
+            <w:tcW w:w="50" w:type="pct"/>
+            <w:hideMark/>
+          </w:tcPr>
+          <w:p>
+            <w:pPr>
+              <w:pStyle w:val="Bibliography"/>
+              <w:rPr>
+                <w:ins w:id="140" w:author="drmoore" w:date="2017-09-20T21:51:00Z"/>
+                <w:noProof/>
+              </w:rPr>
+            </w:pPr>
+            <w:ins w:id="141" w:author="drmoore" w:date="2017-09-20T21:51:00Z">
+              <w:r>
+                <w:rPr>
+                  <w:noProof/>
+                </w:rPr>
+                <w:t xml:space="preserve">[9] </w:t>
+              </w:r>
+            </w:ins>
+          </w:p>
+        </w:tc>
+        <w:tc>
+          <w:tcPr>
+            <w:tcW w:w="0" w:type="auto"/>
+            <w:hideMark/>
+          </w:tcPr>
+          <w:p>
+            <w:pPr>
+              <w:pStyle w:val="Bibliography"/>
+              <w:rPr>
+                <w:ins w:id="142" w:author="drmoore" w:date="2017-09-20T21:51:00Z"/>
+                <w:noProof/>
+              </w:rPr>
+            </w:pPr>
+            <w:ins w:id="143" w:author="drmoore" w:date="2017-09-20T21:51:00Z">
+              <w:r>
+                <w:rPr>
+                  <w:noProof/>
+                </w:rPr>
+                <w:t xml:space="preserve">H. Macicior, M. Oyarbide, O. Miguel, I. Cantero, J. Canales and A. Etxeberria, "Iterative capacity estimation of LiFePO4 cell over the lifecycle based on SoC estimation correction," in </w:t>
+              </w:r>
+              <w:r>
+                <w:rPr>
+                  <w:i/>
+                  <w:iCs/>
+                  <w:noProof/>
+                </w:rPr>
+                <w:t>Electric Vehicle Symposium and Exhibition (EVS27)</w:t>
+              </w:r>
+              <w:r>
+                <w:rPr>
+                  <w:noProof/>
+                </w:rPr>
+                <w:t xml:space="preserve">, 2013. </w:t>
+              </w:r>
+            </w:ins>
+          </w:p>
+        </w:tc>
+      </w:tr>
+      <w:tr>
+        <w:trPr>
+          <w:divId w:val="1840271708"/>
+          <w:tblCellSpacing w:w="15" w:type="dxa"/>
+          <w:ins w:id="144" w:author="drmoore" w:date="2017-09-20T21:51:00Z"/>
+        </w:trPr>
+        <w:tc>
+          <w:tcPr>
+            <w:tcW w:w="50" w:type="pct"/>
+            <w:hideMark/>
+          </w:tcPr>
+          <w:p>
+            <w:pPr>
+              <w:pStyle w:val="Bibliography"/>
+              <w:rPr>
+                <w:ins w:id="145" w:author="drmoore" w:date="2017-09-20T21:51:00Z"/>
+                <w:noProof/>
+              </w:rPr>
+            </w:pPr>
+            <w:ins w:id="146" w:author="drmoore" w:date="2017-09-20T21:51:00Z">
+              <w:r>
+                <w:rPr>
+                  <w:noProof/>
+                </w:rPr>
+                <w:t xml:space="preserve">[10] </w:t>
+              </w:r>
+            </w:ins>
+          </w:p>
+        </w:tc>
+        <w:tc>
+          <w:tcPr>
+            <w:tcW w:w="0" w:type="auto"/>
+            <w:hideMark/>
+          </w:tcPr>
+          <w:p>
+            <w:pPr>
+              <w:pStyle w:val="Bibliography"/>
+              <w:rPr>
+                <w:ins w:id="147" w:author="drmoore" w:date="2017-09-20T21:51:00Z"/>
+                <w:noProof/>
+              </w:rPr>
+            </w:pPr>
+            <w:ins w:id="148" w:author="drmoore" w:date="2017-09-20T21:51:00Z">
+              <w:r>
+                <w:rPr>
+                  <w:noProof/>
+                </w:rPr>
+                <w:t xml:space="preserve">H. Mahanta, A. Azad and A. Khan, "Power analysis attack: A vulnerability to smart card security," in </w:t>
+              </w:r>
+              <w:r>
+                <w:rPr>
+                  <w:i/>
+                  <w:iCs/>
+                  <w:noProof/>
+                </w:rPr>
+                <w:t>International Conference on Signal Processing And Communication Engineering Systems (SPACES)</w:t>
+              </w:r>
+              <w:r>
+                <w:rPr>
+                  <w:noProof/>
+                </w:rPr>
+                <w:t xml:space="preserve">, 2015. </w:t>
+              </w:r>
+            </w:ins>
+          </w:p>
+        </w:tc>
+      </w:tr>
+      <w:tr>
+        <w:trPr>
+          <w:divId w:val="1840271708"/>
+          <w:tblCellSpacing w:w="15" w:type="dxa"/>
+          <w:ins w:id="149" w:author="drmoore" w:date="2017-09-20T21:51:00Z"/>
+        </w:trPr>
+        <w:tc>
+          <w:tcPr>
+            <w:tcW w:w="50" w:type="pct"/>
+            <w:hideMark/>
+          </w:tcPr>
+          <w:p>
+            <w:pPr>
+              <w:pStyle w:val="Bibliography"/>
+              <w:rPr>
+                <w:ins w:id="150" w:author="drmoore" w:date="2017-09-20T21:51:00Z"/>
+                <w:noProof/>
+              </w:rPr>
+            </w:pPr>
+            <w:ins w:id="151" w:author="drmoore" w:date="2017-09-20T21:51:00Z">
+              <w:r>
+                <w:rPr>
+                  <w:noProof/>
+                </w:rPr>
+                <w:t xml:space="preserve">[11] </w:t>
+              </w:r>
+            </w:ins>
+          </w:p>
+        </w:tc>
+        <w:tc>
+          <w:tcPr>
+            <w:tcW w:w="0" w:type="auto"/>
+            <w:hideMark/>
+          </w:tcPr>
+          <w:p>
+            <w:pPr>
+              <w:pStyle w:val="Bibliography"/>
+              <w:rPr>
+                <w:ins w:id="152" w:author="drmoore" w:date="2017-09-20T21:51:00Z"/>
+                <w:noProof/>
+              </w:rPr>
+            </w:pPr>
+            <w:ins w:id="153" w:author="drmoore" w:date="2017-09-20T21:51:00Z">
+              <w:r>
+                <w:rPr>
+                  <w:noProof/>
+                </w:rPr>
+                <w:t xml:space="preserve">M. Petrvalsky, M. Drutarovsky and M. Varchola, "Differential power analysis attack on ARM based AES implementation without explicit synchronization," in </w:t>
+              </w:r>
+              <w:r>
+                <w:rPr>
+                  <w:i/>
+                  <w:iCs/>
+                  <w:noProof/>
+                </w:rPr>
+                <w:t>Radioelektronika 2014 24th International Conference</w:t>
+              </w:r>
+              <w:r>
+                <w:rPr>
+                  <w:noProof/>
+                </w:rPr>
+                <w:t xml:space="preserve">, 2014. </w:t>
+              </w:r>
+            </w:ins>
+          </w:p>
+        </w:tc>
+      </w:tr>
+    </w:tbl>
+    <w:p>
+      <w:pPr>
+        <w:pStyle w:val="BodyText"/>
+        <w:ind w:firstLine="0"/>
+        <w:rPr>
+          <w:del w:id="154" w:author="drmoore" w:date="2017-09-20T21:51:00Z"/>
+          <w:noProof/>
+          <w:spacing w:val="0"/>
+        </w:rPr>
+      </w:pPr>
+    </w:p>
+    <w:p>
+      <w:pPr>
+        <w:pStyle w:val="BodyText"/>
+        <w:ind w:firstLine="0"/>
+        <w:rPr>
+          <w:del w:id="155" w:author="drmoore" w:date="2017-09-20T21:50:00Z"/>
+          <w:noProof/>
+          <w:spacing w:val="0"/>
+        </w:rPr>
+      </w:pPr>
     </w:p>
     <w:tbl>
       <w:tblPr>
@@ -10868,6 +11927,7 @@
         <w:trPr>
           <w:divId w:val="1439906318"/>
           <w:tblCellSpacing w:w="15" w:type="dxa"/>
+          <w:del w:id="156" w:author="drmoore" w:date="2017-09-20T21:50:00Z"/>
         </w:trPr>
         <w:tc>
           <w:tcPr>
@@ -10878,17 +11938,20 @@
             <w:pPr>
               <w:pStyle w:val="Bibliography"/>
               <w:rPr>
+                <w:del w:id="157" w:author="drmoore" w:date="2017-09-20T21:50:00Z"/>
                 <w:noProof/>
                 <w:sz w:val="24"/>
                 <w:szCs w:val="24"/>
               </w:rPr>
             </w:pPr>
-            <w:r>
-              <w:rPr>
-                <w:noProof/>
-              </w:rPr>
-              <w:t xml:space="preserve">[1] </w:t>
-            </w:r>
+            <w:del w:id="158" w:author="drmoore" w:date="2017-09-20T21:50:00Z">
+              <w:r>
+                <w:rPr>
+                  <w:noProof/>
+                </w:rPr>
+                <w:delText xml:space="preserve">[1] </w:delText>
+              </w:r>
+            </w:del>
           </w:p>
         </w:tc>
         <w:tc>
@@ -10900,29 +11963,32 @@
             <w:pPr>
               <w:pStyle w:val="Bibliography"/>
               <w:rPr>
+                <w:del w:id="159" w:author="drmoore" w:date="2017-09-20T21:50:00Z"/>
                 <w:noProof/>
               </w:rPr>
             </w:pPr>
-            <w:r>
-              <w:rPr>
-                <w:noProof/>
-              </w:rPr>
-              <w:t xml:space="preserve">B. Brock and K. Rajamani, "Dynamic power management for embedded systems [SOC design]," in </w:t>
-            </w:r>
-            <w:r>
-              <w:rPr>
-                <w:i/>
-                <w:iCs/>
-                <w:noProof/>
-              </w:rPr>
-              <w:t>SOC Conference, 2003. Proceedings. IEEE International [Systems-on-Chip]</w:t>
-            </w:r>
-            <w:r>
-              <w:rPr>
-                <w:noProof/>
-              </w:rPr>
-              <w:t xml:space="preserve">, 2003. </w:t>
-            </w:r>
+            <w:del w:id="160" w:author="drmoore" w:date="2017-09-20T21:50:00Z">
+              <w:r>
+                <w:rPr>
+                  <w:noProof/>
+                </w:rPr>
+                <w:delText xml:space="preserve">B. Brock and K. Rajamani, "Dynamic power management for embedded systems [SOC design]," in </w:delText>
+              </w:r>
+              <w:r>
+                <w:rPr>
+                  <w:i/>
+                  <w:iCs/>
+                  <w:noProof/>
+                </w:rPr>
+                <w:delText>SOC Conference, 2003. Proceedings. IEEE International [Systems-on-Chip]</w:delText>
+              </w:r>
+              <w:r>
+                <w:rPr>
+                  <w:noProof/>
+                </w:rPr>
+                <w:delText xml:space="preserve">, 2003. </w:delText>
+              </w:r>
+            </w:del>
           </w:p>
         </w:tc>
       </w:tr>
@@ -10930,6 +11996,7 @@
         <w:trPr>
           <w:divId w:val="1439906318"/>
           <w:tblCellSpacing w:w="15" w:type="dxa"/>
+          <w:del w:id="161" w:author="drmoore" w:date="2017-09-20T21:50:00Z"/>
         </w:trPr>
         <w:tc>
           <w:tcPr>
@@ -10940,15 +12007,18 @@
             <w:pPr>
               <w:pStyle w:val="Bibliography"/>
               <w:rPr>
+                <w:del w:id="162" w:author="drmoore" w:date="2017-09-20T21:50:00Z"/>
                 <w:noProof/>
               </w:rPr>
             </w:pPr>
-            <w:r>
-              <w:rPr>
-                <w:noProof/>
-              </w:rPr>
-              <w:t xml:space="preserve">[2] </w:t>
-            </w:r>
+            <w:del w:id="163" w:author="drmoore" w:date="2017-09-20T21:50:00Z">
+              <w:r>
+                <w:rPr>
+                  <w:noProof/>
+                </w:rPr>
+                <w:delText xml:space="preserve">[2] </w:delText>
+              </w:r>
+            </w:del>
           </w:p>
         </w:tc>
         <w:tc>
@@ -10960,29 +12030,32 @@
             <w:pPr>
               <w:pStyle w:val="Bibliography"/>
               <w:rPr>
+                <w:del w:id="164" w:author="drmoore" w:date="2017-09-20T21:50:00Z"/>
                 <w:noProof/>
               </w:rPr>
             </w:pPr>
-            <w:r>
-              <w:rPr>
-                <w:noProof/>
-              </w:rPr>
-              <w:t xml:space="preserve">C. Kumar, M. Sindhwani and T. Srikanthan, "Profile-based technique for Dynamic Power Management in embedded systems," in </w:t>
-            </w:r>
-            <w:r>
-              <w:rPr>
-                <w:i/>
-                <w:iCs/>
-                <w:noProof/>
-              </w:rPr>
-              <w:t>Electronic Design, 2008. ICED 2008. International Conference on</w:t>
-            </w:r>
-            <w:r>
-              <w:rPr>
-                <w:noProof/>
-              </w:rPr>
-              <w:t xml:space="preserve">, 2008. </w:t>
-            </w:r>
+            <w:del w:id="165" w:author="drmoore" w:date="2017-09-20T21:50:00Z">
+              <w:r>
+                <w:rPr>
+                  <w:noProof/>
+                </w:rPr>
+                <w:delText xml:space="preserve">C. Kumar, M. Sindhwani and T. Srikanthan, "Profile-based technique for Dynamic Power Management in embedded systems," in </w:delText>
+              </w:r>
+              <w:r>
+                <w:rPr>
+                  <w:i/>
+                  <w:iCs/>
+                  <w:noProof/>
+                </w:rPr>
+                <w:delText>Electronic Design, 2008. ICED 2008. International Conference on</w:delText>
+              </w:r>
+              <w:r>
+                <w:rPr>
+                  <w:noProof/>
+                </w:rPr>
+                <w:delText xml:space="preserve">, 2008. </w:delText>
+              </w:r>
+            </w:del>
           </w:p>
         </w:tc>
       </w:tr>
@@ -10990,6 +12063,7 @@
         <w:trPr>
           <w:divId w:val="1439906318"/>
           <w:tblCellSpacing w:w="15" w:type="dxa"/>
+          <w:del w:id="166" w:author="drmoore" w:date="2017-09-20T21:50:00Z"/>
         </w:trPr>
         <w:tc>
           <w:tcPr>
@@ -11000,15 +12074,18 @@
             <w:pPr>
               <w:pStyle w:val="Bibliography"/>
               <w:rPr>
+                <w:del w:id="167" w:author="drmoore" w:date="2017-09-20T21:50:00Z"/>
                 <w:noProof/>
               </w:rPr>
             </w:pPr>
-            <w:r>
-              <w:rPr>
-                <w:noProof/>
-              </w:rPr>
-              <w:t xml:space="preserve">[3] </w:t>
-            </w:r>
+            <w:del w:id="168" w:author="drmoore" w:date="2017-09-20T21:50:00Z">
+              <w:r>
+                <w:rPr>
+                  <w:noProof/>
+                </w:rPr>
+                <w:delText xml:space="preserve">[3] </w:delText>
+              </w:r>
+            </w:del>
           </w:p>
         </w:tc>
         <w:tc>
@@ -11020,29 +12097,32 @@
             <w:pPr>
               <w:pStyle w:val="Bibliography"/>
               <w:rPr>
+                <w:del w:id="169" w:author="drmoore" w:date="2017-09-20T21:50:00Z"/>
                 <w:noProof/>
               </w:rPr>
             </w:pPr>
-            <w:r>
-              <w:rPr>
-                <w:noProof/>
-              </w:rPr>
-              <w:t xml:space="preserve">W. Dargie, "Dynamic Power Management in Wireless Sensor Networks: State-of-the-Art," </w:t>
-            </w:r>
-            <w:r>
-              <w:rPr>
-                <w:i/>
-                <w:iCs/>
-                <w:noProof/>
-              </w:rPr>
-              <w:t xml:space="preserve">IEEE Sensors Journal, </w:t>
-            </w:r>
-            <w:r>
-              <w:rPr>
-                <w:noProof/>
-              </w:rPr>
-              <w:t xml:space="preserve">vol. 12, no. 5, pp. 1518 - 1528, 2012. </w:t>
-            </w:r>
+            <w:del w:id="170" w:author="drmoore" w:date="2017-09-20T21:50:00Z">
+              <w:r>
+                <w:rPr>
+                  <w:noProof/>
+                </w:rPr>
+                <w:delText xml:space="preserve">W. Dargie, "Dynamic Power Management in Wireless Sensor Networks: State-of-the-Art," </w:delText>
+              </w:r>
+              <w:r>
+                <w:rPr>
+                  <w:i/>
+                  <w:iCs/>
+                  <w:noProof/>
+                </w:rPr>
+                <w:delText xml:space="preserve">IEEE Sensors Journal, </w:delText>
+              </w:r>
+              <w:r>
+                <w:rPr>
+                  <w:noProof/>
+                </w:rPr>
+                <w:delText xml:space="preserve">vol. 12, no. 5, pp. 1518 - 1528, 2012. </w:delText>
+              </w:r>
+            </w:del>
           </w:p>
         </w:tc>
       </w:tr>
@@ -11050,6 +12130,7 @@
         <w:trPr>
           <w:divId w:val="1439906318"/>
           <w:tblCellSpacing w:w="15" w:type="dxa"/>
+          <w:del w:id="171" w:author="drmoore" w:date="2017-09-20T21:50:00Z"/>
         </w:trPr>
         <w:tc>
           <w:tcPr>
@@ -11060,15 +12141,18 @@
             <w:pPr>
               <w:pStyle w:val="Bibliography"/>
               <w:rPr>
+                <w:del w:id="172" w:author="drmoore" w:date="2017-09-20T21:50:00Z"/>
                 <w:noProof/>
               </w:rPr>
             </w:pPr>
-            <w:r>
-              <w:rPr>
-                <w:noProof/>
-              </w:rPr>
-              <w:t xml:space="preserve">[4] </w:t>
-            </w:r>
+            <w:del w:id="173" w:author="drmoore" w:date="2017-09-20T21:50:00Z">
+              <w:r>
+                <w:rPr>
+                  <w:noProof/>
+                </w:rPr>
+                <w:delText xml:space="preserve">[4] </w:delText>
+              </w:r>
+            </w:del>
           </w:p>
         </w:tc>
         <w:tc>
@@ -11080,29 +12164,32 @@
             <w:pPr>
               <w:pStyle w:val="Bibliography"/>
               <w:rPr>
+                <w:del w:id="174" w:author="drmoore" w:date="2017-09-20T21:50:00Z"/>
                 <w:noProof/>
               </w:rPr>
             </w:pPr>
-            <w:r>
-              <w:rPr>
-                <w:noProof/>
-              </w:rPr>
-              <w:t xml:space="preserve">D. Moore and A. Dean, "Intra-Operation Dynamic Voltage Scaling," in </w:t>
-            </w:r>
-            <w:r>
-              <w:rPr>
-                <w:i/>
-                <w:iCs/>
-                <w:noProof/>
-              </w:rPr>
-              <w:t>2015 IEEE 3rd International Conference on Cyber-Physical Systems, Networks, and Applications</w:t>
-            </w:r>
-            <w:r>
-              <w:rPr>
-                <w:noProof/>
-              </w:rPr>
-              <w:t xml:space="preserve">, Hong Kong, 2015. </w:t>
-            </w:r>
+            <w:del w:id="175" w:author="drmoore" w:date="2017-09-20T21:50:00Z">
+              <w:r>
+                <w:rPr>
+                  <w:noProof/>
+                </w:rPr>
+                <w:delText xml:space="preserve">D. Moore and A. Dean, "Intra-Operation Dynamic Voltage Scaling," in </w:delText>
+              </w:r>
+              <w:r>
+                <w:rPr>
+                  <w:i/>
+                  <w:iCs/>
+                  <w:noProof/>
+                </w:rPr>
+                <w:delText>2015 IEEE 3rd International Conference on Cyber-Physical Systems, Networks, and Applications</w:delText>
+              </w:r>
+              <w:r>
+                <w:rPr>
+                  <w:noProof/>
+                </w:rPr>
+                <w:delText xml:space="preserve">, Hong Kong, 2015. </w:delText>
+              </w:r>
+            </w:del>
           </w:p>
         </w:tc>
       </w:tr>
@@ -11110,6 +12197,7 @@
         <w:trPr>
           <w:divId w:val="1439906318"/>
           <w:tblCellSpacing w:w="15" w:type="dxa"/>
+          <w:del w:id="176" w:author="drmoore" w:date="2017-09-20T21:50:00Z"/>
         </w:trPr>
         <w:tc>
           <w:tcPr>
@@ -11120,15 +12208,18 @@
             <w:pPr>
               <w:pStyle w:val="Bibliography"/>
               <w:rPr>
+                <w:del w:id="177" w:author="drmoore" w:date="2017-09-20T21:50:00Z"/>
                 <w:noProof/>
               </w:rPr>
             </w:pPr>
-            <w:r>
-              <w:rPr>
-                <w:noProof/>
-              </w:rPr>
-              <w:t xml:space="preserve">[5] </w:t>
-            </w:r>
+            <w:del w:id="178" w:author="drmoore" w:date="2017-09-20T21:50:00Z">
+              <w:r>
+                <w:rPr>
+                  <w:noProof/>
+                </w:rPr>
+                <w:delText xml:space="preserve">[5] </w:delText>
+              </w:r>
+            </w:del>
           </w:p>
         </w:tc>
         <w:tc>
@@ -11140,29 +12231,32 @@
             <w:pPr>
               <w:pStyle w:val="Bibliography"/>
               <w:rPr>
+                <w:del w:id="179" w:author="drmoore" w:date="2017-09-20T21:50:00Z"/>
                 <w:noProof/>
               </w:rPr>
             </w:pPr>
-            <w:r>
-              <w:rPr>
-                <w:noProof/>
-              </w:rPr>
-              <w:t xml:space="preserve">D. Lee, Y. Kim, G. Pekhimenko, S. Khan, V. Seshadri, K. Chang and O. Mutlu, "Adaptive-latency DRAM: Optimizing DRAM timing for the common-case," in </w:t>
-            </w:r>
-            <w:r>
-              <w:rPr>
-                <w:i/>
-                <w:iCs/>
-                <w:noProof/>
-              </w:rPr>
-              <w:t>IEEE 21st International Symposium on High Performance Computer Architecture (HPCA)</w:t>
-            </w:r>
-            <w:r>
-              <w:rPr>
-                <w:noProof/>
-              </w:rPr>
-              <w:t xml:space="preserve">, 2015. </w:t>
-            </w:r>
+            <w:del w:id="180" w:author="drmoore" w:date="2017-09-20T21:50:00Z">
+              <w:r>
+                <w:rPr>
+                  <w:noProof/>
+                </w:rPr>
+                <w:delText xml:space="preserve">D. Lee, Y. Kim, G. Pekhimenko, S. Khan, V. Seshadri, K. Chang and O. Mutlu, "Adaptive-latency DRAM: Optimizing DRAM timing for the common-case," in </w:delText>
+              </w:r>
+              <w:r>
+                <w:rPr>
+                  <w:i/>
+                  <w:iCs/>
+                  <w:noProof/>
+                </w:rPr>
+                <w:delText>IEEE 21st International Symposium on High Performance Computer Architecture (HPCA)</w:delText>
+              </w:r>
+              <w:r>
+                <w:rPr>
+                  <w:noProof/>
+                </w:rPr>
+                <w:delText xml:space="preserve">, 2015. </w:delText>
+              </w:r>
+            </w:del>
           </w:p>
         </w:tc>
       </w:tr>
@@ -11170,6 +12264,7 @@
         <w:trPr>
           <w:divId w:val="1439906318"/>
           <w:tblCellSpacing w:w="15" w:type="dxa"/>
+          <w:del w:id="181" w:author="drmoore" w:date="2017-09-20T21:50:00Z"/>
         </w:trPr>
         <w:tc>
           <w:tcPr>
@@ -11180,15 +12275,18 @@
             <w:pPr>
               <w:pStyle w:val="Bibliography"/>
               <w:rPr>
+                <w:del w:id="182" w:author="drmoore" w:date="2017-09-20T21:50:00Z"/>
                 <w:noProof/>
               </w:rPr>
             </w:pPr>
-            <w:r>
-              <w:rPr>
-                <w:noProof/>
-              </w:rPr>
-              <w:t xml:space="preserve">[6] </w:t>
-            </w:r>
+            <w:del w:id="183" w:author="drmoore" w:date="2017-09-20T21:50:00Z">
+              <w:r>
+                <w:rPr>
+                  <w:noProof/>
+                </w:rPr>
+                <w:delText xml:space="preserve">[6] </w:delText>
+              </w:r>
+            </w:del>
           </w:p>
         </w:tc>
         <w:tc>
@@ -11200,29 +12298,32 @@
             <w:pPr>
               <w:pStyle w:val="Bibliography"/>
               <w:rPr>
+                <w:del w:id="184" w:author="drmoore" w:date="2017-09-20T21:50:00Z"/>
                 <w:noProof/>
               </w:rPr>
             </w:pPr>
-            <w:r>
-              <w:rPr>
-                <w:noProof/>
-              </w:rPr>
-              <w:t xml:space="preserve">S. Sadeghi-Kohan, M. Kamal, J. McNeil, P. Prinetto and Z. Navabi, "Online self adjusting progressive age monitoring of timing variations," in </w:t>
-            </w:r>
-            <w:r>
-              <w:rPr>
-                <w:i/>
-                <w:iCs/>
-                <w:noProof/>
-              </w:rPr>
-              <w:t>10th International Conference on Design &amp; Technology of Integrated Systems in Nanoscale Era (DTIS)</w:t>
-            </w:r>
-            <w:r>
-              <w:rPr>
-                <w:noProof/>
-              </w:rPr>
-              <w:t xml:space="preserve">, 2015. </w:t>
-            </w:r>
+            <w:del w:id="185" w:author="drmoore" w:date="2017-09-20T21:50:00Z">
+              <w:r>
+                <w:rPr>
+                  <w:noProof/>
+                </w:rPr>
+                <w:delText xml:space="preserve">S. Sadeghi-Kohan, M. Kamal, J. McNeil, P. Prinetto and Z. Navabi, "Online self adjusting progressive age monitoring of timing variations," in </w:delText>
+              </w:r>
+              <w:r>
+                <w:rPr>
+                  <w:i/>
+                  <w:iCs/>
+                  <w:noProof/>
+                </w:rPr>
+                <w:delText>10th International Conference on Design &amp; Technology of Integrated Systems in Nanoscale Era (DTIS)</w:delText>
+              </w:r>
+              <w:r>
+                <w:rPr>
+                  <w:noProof/>
+                </w:rPr>
+                <w:delText xml:space="preserve">, 2015. </w:delText>
+              </w:r>
+            </w:del>
           </w:p>
         </w:tc>
       </w:tr>
@@ -11230,6 +12331,7 @@
         <w:trPr>
           <w:divId w:val="1439906318"/>
           <w:tblCellSpacing w:w="15" w:type="dxa"/>
+          <w:del w:id="186" w:author="drmoore" w:date="2017-09-20T21:50:00Z"/>
         </w:trPr>
         <w:tc>
           <w:tcPr>
@@ -11240,15 +12342,18 @@
             <w:pPr>
               <w:pStyle w:val="Bibliography"/>
               <w:rPr>
+                <w:del w:id="187" w:author="drmoore" w:date="2017-09-20T21:50:00Z"/>
                 <w:noProof/>
               </w:rPr>
             </w:pPr>
-            <w:r>
-              <w:rPr>
-                <w:noProof/>
-              </w:rPr>
-              <w:t xml:space="preserve">[7] </w:t>
-            </w:r>
+            <w:del w:id="188" w:author="drmoore" w:date="2017-09-20T21:50:00Z">
+              <w:r>
+                <w:rPr>
+                  <w:noProof/>
+                </w:rPr>
+                <w:delText xml:space="preserve">[7] </w:delText>
+              </w:r>
+            </w:del>
           </w:p>
         </w:tc>
         <w:tc>
@@ -11260,29 +12365,32 @@
             <w:pPr>
               <w:pStyle w:val="Bibliography"/>
               <w:rPr>
+                <w:del w:id="189" w:author="drmoore" w:date="2017-09-20T21:50:00Z"/>
                 <w:noProof/>
               </w:rPr>
             </w:pPr>
-            <w:r>
-              <w:rPr>
-                <w:noProof/>
-              </w:rPr>
-              <w:t xml:space="preserve">D. S. S. Etter, "Adaptive Estimatation of Time Delays in Sampled Data Systems," in </w:t>
-            </w:r>
-            <w:r>
-              <w:rPr>
-                <w:i/>
-                <w:iCs/>
-                <w:noProof/>
-              </w:rPr>
-              <w:t>IEEE Transactions on Acoustics Speech and Signal Processing</w:t>
-            </w:r>
-            <w:r>
-              <w:rPr>
-                <w:noProof/>
-              </w:rPr>
-              <w:t xml:space="preserve">, 1981. </w:t>
-            </w:r>
+            <w:del w:id="190" w:author="drmoore" w:date="2017-09-20T21:50:00Z">
+              <w:r>
+                <w:rPr>
+                  <w:noProof/>
+                </w:rPr>
+                <w:delText xml:space="preserve">D. S. S. Etter, "Adaptive Estimatation of Time Delays in Sampled Data Systems," in </w:delText>
+              </w:r>
+              <w:r>
+                <w:rPr>
+                  <w:i/>
+                  <w:iCs/>
+                  <w:noProof/>
+                </w:rPr>
+                <w:delText>IEEE Transactions on Acoustics Speech and Signal Processing</w:delText>
+              </w:r>
+              <w:r>
+                <w:rPr>
+                  <w:noProof/>
+                </w:rPr>
+                <w:delText xml:space="preserve">, 1981. </w:delText>
+              </w:r>
+            </w:del>
           </w:p>
         </w:tc>
       </w:tr>
@@ -11290,6 +12398,7 @@
         <w:trPr>
           <w:divId w:val="1439906318"/>
           <w:tblCellSpacing w:w="15" w:type="dxa"/>
+          <w:del w:id="191" w:author="drmoore" w:date="2017-09-20T21:50:00Z"/>
         </w:trPr>
         <w:tc>
           <w:tcPr>
@@ -11300,15 +12409,18 @@
             <w:pPr>
               <w:pStyle w:val="Bibliography"/>
               <w:rPr>
+                <w:del w:id="192" w:author="drmoore" w:date="2017-09-20T21:50:00Z"/>
                 <w:noProof/>
               </w:rPr>
             </w:pPr>
-            <w:r>
-              <w:rPr>
-                <w:noProof/>
-              </w:rPr>
-              <w:t xml:space="preserve">[8] </w:t>
-            </w:r>
+            <w:del w:id="193" w:author="drmoore" w:date="2017-09-20T21:50:00Z">
+              <w:r>
+                <w:rPr>
+                  <w:noProof/>
+                </w:rPr>
+                <w:delText xml:space="preserve">[8] </w:delText>
+              </w:r>
+            </w:del>
           </w:p>
         </w:tc>
         <w:tc>
@@ -11320,29 +12432,32 @@
             <w:pPr>
               <w:pStyle w:val="Bibliography"/>
               <w:rPr>
+                <w:del w:id="194" w:author="drmoore" w:date="2017-09-20T21:50:00Z"/>
                 <w:noProof/>
               </w:rPr>
             </w:pPr>
-            <w:r>
-              <w:rPr>
-                <w:noProof/>
-              </w:rPr>
-              <w:t xml:space="preserve">S. G. P. A. Z. E. Tarasov V, "Efficient I/O Scheduling with Accurately Estimated Disk Drive Latencies," in </w:t>
-            </w:r>
-            <w:r>
-              <w:rPr>
-                <w:i/>
-                <w:iCs/>
-                <w:noProof/>
-              </w:rPr>
-              <w:t>The Proceedings of OSPERT 2012</w:t>
-            </w:r>
-            <w:r>
-              <w:rPr>
-                <w:noProof/>
-              </w:rPr>
-              <w:t xml:space="preserve">, 2012. </w:t>
-            </w:r>
+            <w:del w:id="195" w:author="drmoore" w:date="2017-09-20T21:50:00Z">
+              <w:r>
+                <w:rPr>
+                  <w:noProof/>
+                </w:rPr>
+                <w:delText xml:space="preserve">S. G. P. A. Z. E. Tarasov V, "Efficient I/O Scheduling with Accurately Estimated Disk Drive Latencies," in </w:delText>
+              </w:r>
+              <w:r>
+                <w:rPr>
+                  <w:i/>
+                  <w:iCs/>
+                  <w:noProof/>
+                </w:rPr>
+                <w:delText>The Proceedings of OSPERT 2012</w:delText>
+              </w:r>
+              <w:r>
+                <w:rPr>
+                  <w:noProof/>
+                </w:rPr>
+                <w:delText xml:space="preserve">, 2012. </w:delText>
+              </w:r>
+            </w:del>
           </w:p>
         </w:tc>
       </w:tr>
@@ -11350,6 +12465,7 @@
         <w:trPr>
           <w:divId w:val="1439906318"/>
           <w:tblCellSpacing w:w="15" w:type="dxa"/>
+          <w:del w:id="196" w:author="drmoore" w:date="2017-09-20T21:50:00Z"/>
         </w:trPr>
         <w:tc>
           <w:tcPr>
@@ -11360,15 +12476,18 @@
             <w:pPr>
               <w:pStyle w:val="Bibliography"/>
               <w:rPr>
+                <w:del w:id="197" w:author="drmoore" w:date="2017-09-20T21:50:00Z"/>
                 <w:noProof/>
               </w:rPr>
             </w:pPr>
-            <w:r>
-              <w:rPr>
-                <w:noProof/>
-              </w:rPr>
-              <w:t xml:space="preserve">[9] </w:t>
-            </w:r>
+            <w:del w:id="198" w:author="drmoore" w:date="2017-09-20T21:50:00Z">
+              <w:r>
+                <w:rPr>
+                  <w:noProof/>
+                </w:rPr>
+                <w:delText xml:space="preserve">[9] </w:delText>
+              </w:r>
+            </w:del>
           </w:p>
         </w:tc>
         <w:tc>
@@ -11380,29 +12499,32 @@
             <w:pPr>
               <w:pStyle w:val="Bibliography"/>
               <w:rPr>
+                <w:del w:id="199" w:author="drmoore" w:date="2017-09-20T21:50:00Z"/>
                 <w:noProof/>
               </w:rPr>
             </w:pPr>
-            <w:r>
-              <w:rPr>
-                <w:noProof/>
-              </w:rPr>
-              <w:t xml:space="preserve">H. Macicior, M. Oyarbide, O. Miguel, I. Cantero, J. Canales and A. Etxeberria, "Iterative capacity estimation of LiFePO4 cell over the lifecycle based on SoC estimation correction," in </w:t>
-            </w:r>
-            <w:r>
-              <w:rPr>
-                <w:i/>
-                <w:iCs/>
-                <w:noProof/>
-              </w:rPr>
-              <w:t>Electric Vehicle Symposium and Exhibition (EVS27)</w:t>
-            </w:r>
-            <w:r>
-              <w:rPr>
-                <w:noProof/>
-              </w:rPr>
-              <w:t xml:space="preserve">, 2013. </w:t>
-            </w:r>
+            <w:del w:id="200" w:author="drmoore" w:date="2017-09-20T21:50:00Z">
+              <w:r>
+                <w:rPr>
+                  <w:noProof/>
+                </w:rPr>
+                <w:delText xml:space="preserve">H. Macicior, M. Oyarbide, O. Miguel, I. Cantero, J. Canales and A. Etxeberria, "Iterative capacity estimation of LiFePO4 cell over the lifecycle based on SoC estimation correction," in </w:delText>
+              </w:r>
+              <w:r>
+                <w:rPr>
+                  <w:i/>
+                  <w:iCs/>
+                  <w:noProof/>
+                </w:rPr>
+                <w:delText>Electric Vehicle Symposium and Exhibition (EVS27)</w:delText>
+              </w:r>
+              <w:r>
+                <w:rPr>
+                  <w:noProof/>
+                </w:rPr>
+                <w:delText xml:space="preserve">, 2013. </w:delText>
+              </w:r>
+            </w:del>
           </w:p>
         </w:tc>
       </w:tr>
@@ -11410,6 +12532,7 @@
         <w:trPr>
           <w:divId w:val="1439906318"/>
           <w:tblCellSpacing w:w="15" w:type="dxa"/>
+          <w:del w:id="201" w:author="drmoore" w:date="2017-09-20T21:50:00Z"/>
         </w:trPr>
         <w:tc>
           <w:tcPr>
@@ -11420,15 +12543,18 @@
             <w:pPr>
               <w:pStyle w:val="Bibliography"/>
               <w:rPr>
+                <w:del w:id="202" w:author="drmoore" w:date="2017-09-20T21:50:00Z"/>
                 <w:noProof/>
               </w:rPr>
             </w:pPr>
-            <w:r>
-              <w:rPr>
-                <w:noProof/>
-              </w:rPr>
-              <w:t xml:space="preserve">[10] </w:t>
-            </w:r>
+            <w:del w:id="203" w:author="drmoore" w:date="2017-09-20T21:50:00Z">
+              <w:r>
+                <w:rPr>
+                  <w:noProof/>
+                </w:rPr>
+                <w:delText xml:space="preserve">[10] </w:delText>
+              </w:r>
+            </w:del>
           </w:p>
         </w:tc>
         <w:tc>
@@ -11440,29 +12566,32 @@
             <w:pPr>
               <w:pStyle w:val="Bibliography"/>
               <w:rPr>
+                <w:del w:id="204" w:author="drmoore" w:date="2017-09-20T21:50:00Z"/>
                 <w:noProof/>
               </w:rPr>
             </w:pPr>
-            <w:r>
-              <w:rPr>
-                <w:noProof/>
-              </w:rPr>
-              <w:t xml:space="preserve">H. Mahanta, A. Azad and A. Khan, "Power analysis attack: A vulnerability to smart card security," in </w:t>
-            </w:r>
-            <w:r>
-              <w:rPr>
-                <w:i/>
-                <w:iCs/>
-                <w:noProof/>
-              </w:rPr>
-              <w:t>International Conference on Signal Processing And Communication Engineering Systems (SPACES)</w:t>
-            </w:r>
-            <w:r>
-              <w:rPr>
-                <w:noProof/>
-              </w:rPr>
-              <w:t xml:space="preserve">, 2015. </w:t>
-            </w:r>
+            <w:del w:id="205" w:author="drmoore" w:date="2017-09-20T21:50:00Z">
+              <w:r>
+                <w:rPr>
+                  <w:noProof/>
+                </w:rPr>
+                <w:delText xml:space="preserve">H. Mahanta, A. Azad and A. Khan, "Power analysis attack: A vulnerability to smart card security," in </w:delText>
+              </w:r>
+              <w:r>
+                <w:rPr>
+                  <w:i/>
+                  <w:iCs/>
+                  <w:noProof/>
+                </w:rPr>
+                <w:delText>International Conference on Signal Processing And Communication Engineering Systems (SPACES)</w:delText>
+              </w:r>
+              <w:r>
+                <w:rPr>
+                  <w:noProof/>
+                </w:rPr>
+                <w:delText xml:space="preserve">, 2015. </w:delText>
+              </w:r>
+            </w:del>
           </w:p>
         </w:tc>
       </w:tr>
@@ -11470,6 +12599,7 @@
         <w:trPr>
           <w:divId w:val="1439906318"/>
           <w:tblCellSpacing w:w="15" w:type="dxa"/>
+          <w:del w:id="206" w:author="drmoore" w:date="2017-09-20T21:50:00Z"/>
         </w:trPr>
         <w:tc>
           <w:tcPr>
@@ -11480,15 +12610,18 @@
             <w:pPr>
               <w:pStyle w:val="Bibliography"/>
               <w:rPr>
+                <w:del w:id="207" w:author="drmoore" w:date="2017-09-20T21:50:00Z"/>
                 <w:noProof/>
               </w:rPr>
             </w:pPr>
-            <w:r>
-              <w:rPr>
-                <w:noProof/>
-              </w:rPr>
-              <w:t xml:space="preserve">[11] </w:t>
-            </w:r>
+            <w:del w:id="208" w:author="drmoore" w:date="2017-09-20T21:50:00Z">
+              <w:r>
+                <w:rPr>
+                  <w:noProof/>
+                </w:rPr>
+                <w:delText xml:space="preserve">[11] </w:delText>
+              </w:r>
+            </w:del>
           </w:p>
         </w:tc>
         <w:tc>
@@ -11500,29 +12633,32 @@
             <w:pPr>
               <w:pStyle w:val="Bibliography"/>
               <w:rPr>
+                <w:del w:id="209" w:author="drmoore" w:date="2017-09-20T21:50:00Z"/>
                 <w:noProof/>
               </w:rPr>
             </w:pPr>
-            <w:r>
-              <w:rPr>
-                <w:noProof/>
-              </w:rPr>
-              <w:t xml:space="preserve">M. Petrvalsky, M. Drutarovsky and M. Varchola, "Differential power analysis attack on ARM based AES implementation without explicit synchronization," in </w:t>
-            </w:r>
-            <w:r>
-              <w:rPr>
-                <w:i/>
-                <w:iCs/>
-                <w:noProof/>
-              </w:rPr>
-              <w:t>Radioelektronika 2014 24th International Conference</w:t>
-            </w:r>
-            <w:r>
-              <w:rPr>
-                <w:noProof/>
-              </w:rPr>
-              <w:t xml:space="preserve">, 2014. </w:t>
-            </w:r>
+            <w:del w:id="210" w:author="drmoore" w:date="2017-09-20T21:50:00Z">
+              <w:r>
+                <w:rPr>
+                  <w:noProof/>
+                </w:rPr>
+                <w:delText xml:space="preserve">M. Petrvalsky, M. Drutarovsky and M. Varchola, "Differential power analysis attack on ARM based AES implementation without explicit synchronization," in </w:delText>
+              </w:r>
+              <w:r>
+                <w:rPr>
+                  <w:i/>
+                  <w:iCs/>
+                  <w:noProof/>
+                </w:rPr>
+                <w:delText>Radioelektronika 2014 24th International Conference</w:delText>
+              </w:r>
+              <w:r>
+                <w:rPr>
+                  <w:noProof/>
+                </w:rPr>
+                <w:delText xml:space="preserve">, 2014. </w:delText>
+              </w:r>
+            </w:del>
           </w:p>
         </w:tc>
       </w:tr>
@@ -12663,6 +13799,14 @@
     <w:abstractNumId w:val="6"/>
   </w:num>
 </w:numbering>
+</file>
+
+<file path=word/people.xml><?xml version="1.0" encoding="utf-8"?>
+<w15:people xmlns:wpc="http://schemas.microsoft.com/office/word/2010/wordprocessingCanvas" xmlns:mc="http://schemas.openxmlformats.org/markup-compatibility/2006" xmlns:o="urn:schemas-microsoft-com:office:office" xmlns:r="http://schemas.openxmlformats.org/officeDocument/2006/relationships" xmlns:m="http://schemas.openxmlformats.org/officeDocument/2006/math" xmlns:v="urn:schemas-microsoft-com:vml" xmlns:wp14="http://schemas.microsoft.com/office/word/2010/wordprocessingDrawing" xmlns:wp="http://schemas.openxmlformats.org/drawingml/2006/wordprocessingDrawing" xmlns:w10="urn:schemas-microsoft-com:office:word" xmlns:w="http://schemas.openxmlformats.org/wordprocessingml/2006/main" xmlns:w14="http://schemas.microsoft.com/office/word/2010/wordml" xmlns:w15="http://schemas.microsoft.com/office/word/2012/wordml" xmlns:wpg="http://schemas.microsoft.com/office/word/2010/wordprocessingGroup" xmlns:wpi="http://schemas.microsoft.com/office/word/2010/wordprocessingInk" xmlns:wne="http://schemas.microsoft.com/office/word/2006/wordml" xmlns:wps="http://schemas.microsoft.com/office/word/2010/wordprocessingShape" mc:Ignorable="w14 w15 wp14">
+  <w15:person w15:author="drmoore">
+    <w15:presenceInfo w15:providerId="None" w15:userId="drmoore"/>
+  </w15:person>
+</w15:people>
 </file>
 
 <file path=word/styles.xml><?xml version="1.0" encoding="utf-8"?>
@@ -13073,6 +14217,7 @@
   <w:style w:type="character" w:default="1" w:styleId="DefaultParagraphFont">
     <w:name w:val="Default Paragraph Font"/>
     <w:uiPriority w:val="1"/>
+    <w:semiHidden/>
     <w:unhideWhenUsed/>
   </w:style>
   <w:style w:type="table" w:default="1" w:styleId="TableNormal">
@@ -14094,7 +15239,7 @@
 </file>
 
 <file path=customXml/itemProps1.xml><?xml version="1.0" encoding="utf-8"?>
-<ds:datastoreItem xmlns:ds="http://schemas.openxmlformats.org/officeDocument/2006/customXml" ds:itemID="{4625E933-CCC5-4E43-BE82-B7ABE406396C}">
+<ds:datastoreItem xmlns:ds="http://schemas.openxmlformats.org/officeDocument/2006/customXml" ds:itemID="{F9548878-0AE9-4C7A-A78B-106694FD4883}">
   <ds:schemaRefs>
     <ds:schemaRef ds:uri="http://schemas.openxmlformats.org/officeDocument/2006/bibliography"/>
   </ds:schemaRefs>

</xml_diff>

<commit_message>
1) PACER with agdean edits added
</commit_message>
<xml_diff>
--- a/Documentation/Results/PACER/PACER-SAC2018.docx
+++ b/Documentation/Results/PACER/PACER-SAC2018.docx
@@ -1,6 +1,6 @@
 
 <file path=word/document.xml><?xml version="1.0" encoding="utf-8"?>
-<w:document xmlns:wpc="http://schemas.microsoft.com/office/word/2010/wordprocessingCanvas" xmlns:mc="http://schemas.openxmlformats.org/markup-compatibility/2006" xmlns:o="urn:schemas-microsoft-com:office:office" xmlns:r="http://schemas.openxmlformats.org/officeDocument/2006/relationships" xmlns:m="http://schemas.openxmlformats.org/officeDocument/2006/math" xmlns:v="urn:schemas-microsoft-com:vml" xmlns:wp14="http://schemas.microsoft.com/office/word/2010/wordprocessingDrawing" xmlns:wp="http://schemas.openxmlformats.org/drawingml/2006/wordprocessingDrawing" xmlns:w10="urn:schemas-microsoft-com:office:word" xmlns:w="http://schemas.openxmlformats.org/wordprocessingml/2006/main" xmlns:w14="http://schemas.microsoft.com/office/word/2010/wordml" xmlns:w15="http://schemas.microsoft.com/office/word/2012/wordml" xmlns:wpg="http://schemas.microsoft.com/office/word/2010/wordprocessingGroup" xmlns:wpi="http://schemas.microsoft.com/office/word/2010/wordprocessingInk" xmlns:wne="http://schemas.microsoft.com/office/word/2006/wordml" xmlns:wps="http://schemas.microsoft.com/office/word/2010/wordprocessingShape" mc:Ignorable="w14 w15 wp14">
+<w:document xmlns:wpc="http://schemas.microsoft.com/office/word/2010/wordprocessingCanvas" xmlns:cx="http://schemas.microsoft.com/office/drawing/2014/chartex" xmlns:cx1="http://schemas.microsoft.com/office/drawing/2015/9/8/chartex" xmlns:cx2="http://schemas.microsoft.com/office/drawing/2015/10/21/chartex" xmlns:cx3="http://schemas.microsoft.com/office/drawing/2016/5/9/chartex" xmlns:cx4="http://schemas.microsoft.com/office/drawing/2016/5/10/chartex" xmlns:cx5="http://schemas.microsoft.com/office/drawing/2016/5/11/chartex" xmlns:cx6="http://schemas.microsoft.com/office/drawing/2016/5/12/chartex" xmlns:cx7="http://schemas.microsoft.com/office/drawing/2016/5/13/chartex" xmlns:cx8="http://schemas.microsoft.com/office/drawing/2016/5/14/chartex" xmlns:mc="http://schemas.openxmlformats.org/markup-compatibility/2006" xmlns:aink="http://schemas.microsoft.com/office/drawing/2016/ink" xmlns:am3d="http://schemas.microsoft.com/office/drawing/2017/model3d" xmlns:o="urn:schemas-microsoft-com:office:office" xmlns:r="http://schemas.openxmlformats.org/officeDocument/2006/relationships" xmlns:m="http://schemas.openxmlformats.org/officeDocument/2006/math" xmlns:v="urn:schemas-microsoft-com:vml" xmlns:wp14="http://schemas.microsoft.com/office/word/2010/wordprocessingDrawing" xmlns:wp="http://schemas.openxmlformats.org/drawingml/2006/wordprocessingDrawing" xmlns:w10="urn:schemas-microsoft-com:office:word" xmlns:w="http://schemas.openxmlformats.org/wordprocessingml/2006/main" xmlns:w14="http://schemas.microsoft.com/office/word/2010/wordml" xmlns:w15="http://schemas.microsoft.com/office/word/2012/wordml" xmlns:w16cid="http://schemas.microsoft.com/office/word/2016/wordml/cid" xmlns:w16se="http://schemas.microsoft.com/office/word/2015/wordml/symex" xmlns:wpg="http://schemas.microsoft.com/office/word/2010/wordprocessingGroup" xmlns:wpi="http://schemas.microsoft.com/office/word/2010/wordprocessingInk" xmlns:wne="http://schemas.microsoft.com/office/word/2006/wordml" xmlns:wps="http://schemas.microsoft.com/office/word/2010/wordprocessingShape" mc:Ignorable="w14 w15 w16se w16cid wp14">
   <w:body>
     <w:p>
       <w:pPr>
@@ -145,16 +145,11 @@
       <w:r>
         <w:t>—</w:t>
       </w:r>
-      <w:proofErr w:type="gramStart"/>
       <w:r>
         <w:t>Em</w:t>
       </w:r>
       <w:r>
-        <w:t>bedded</w:t>
-      </w:r>
-      <w:proofErr w:type="gramEnd"/>
-      <w:r>
-        <w:t xml:space="preserve"> peripheral devices</w:t>
+        <w:t>bedded peripheral devices</w:t>
       </w:r>
       <w:r>
         <w:t xml:space="preserve"> such as memories, sensors and communications interfaces are used to perform a function external to a host microcontroller. The </w:t>
@@ -186,16 +181,9 @@
       <w:r>
         <w:t xml:space="preserve">Peripheral Activity Completion, Estimation and Recognition (PACER) is introduced as a </w:t>
       </w:r>
-      <w:del w:id="0" w:author="drmoore" w:date="2017-09-19T21:53:00Z">
-        <w:r>
-          <w:delText xml:space="preserve">variety </w:delText>
-        </w:r>
-      </w:del>
-      <w:ins w:id="1" w:author="drmoore" w:date="2017-09-19T21:53:00Z">
-        <w:r>
-          <w:t xml:space="preserve">suite </w:t>
-        </w:r>
-      </w:ins>
+      <w:r>
+        <w:t xml:space="preserve">suite </w:t>
+      </w:r>
       <w:r>
         <w:t xml:space="preserve">of algorithms that can be </w:t>
       </w:r>
@@ -258,122 +246,41 @@
       <w:r>
         <w:t>Keywords-</w:t>
       </w:r>
-      <w:del w:id="2" w:author="drmoore" w:date="2017-09-20T21:07:00Z">
-        <w:r>
-          <w:delText>E</w:delText>
-        </w:r>
-      </w:del>
-      <w:ins w:id="3" w:author="drmoore" w:date="2017-09-20T21:07:00Z">
-        <w:r>
-          <w:t>e</w:t>
-        </w:r>
-      </w:ins>
+      <w:r>
+        <w:t>e</w:t>
+      </w:r>
       <w:r>
         <w:t xml:space="preserve">mbedded </w:t>
       </w:r>
-      <w:del w:id="4" w:author="drmoore" w:date="2017-09-20T21:07:00Z">
-        <w:r>
-          <w:delText>S</w:delText>
-        </w:r>
-      </w:del>
-      <w:ins w:id="5" w:author="drmoore" w:date="2017-09-20T21:07:00Z">
-        <w:r>
-          <w:t>s</w:t>
-        </w:r>
-      </w:ins>
+      <w:r>
+        <w:t>s</w:t>
+      </w:r>
       <w:r>
         <w:t>ystems;</w:t>
       </w:r>
-      <w:del w:id="6" w:author="drmoore" w:date="2017-09-19T22:05:00Z">
-        <w:r>
-          <w:delText xml:space="preserve"> </w:delText>
-        </w:r>
-      </w:del>
-      <w:ins w:id="7" w:author="drmoore" w:date="2017-09-19T22:02:00Z">
-        <w:r>
-          <w:t xml:space="preserve"> </w:t>
-        </w:r>
-      </w:ins>
-      <w:ins w:id="8" w:author="drmoore" w:date="2017-09-19T22:08:00Z">
-        <w:r>
-          <w:t>energy</w:t>
-        </w:r>
-      </w:ins>
-      <w:ins w:id="9" w:author="drmoore" w:date="2017-09-19T22:04:00Z">
-        <w:r>
-          <w:t xml:space="preserve"> aware embedded computing; </w:t>
-        </w:r>
-      </w:ins>
-      <w:ins w:id="10" w:author="drmoore" w:date="2017-09-20T21:07:00Z">
-        <w:r>
-          <w:t>e</w:t>
-        </w:r>
-      </w:ins>
-      <w:ins w:id="11" w:author="drmoore" w:date="2017-09-19T22:06:00Z">
-        <w:r>
-          <w:t xml:space="preserve">mbedded </w:t>
-        </w:r>
-      </w:ins>
-      <w:ins w:id="12" w:author="drmoore" w:date="2017-09-19T22:05:00Z">
-        <w:r>
-          <w:t xml:space="preserve">profiling; </w:t>
-        </w:r>
-      </w:ins>
-      <w:ins w:id="13" w:author="drmoore" w:date="2017-09-20T21:07:00Z">
-        <w:r>
-          <w:t xml:space="preserve">embedded </w:t>
-        </w:r>
-      </w:ins>
-      <w:ins w:id="14" w:author="drmoore" w:date="2017-09-19T22:05:00Z">
-        <w:r>
-          <w:t xml:space="preserve">performance analysis; </w:t>
-        </w:r>
-      </w:ins>
-      <w:r>
-        <w:t xml:space="preserve">Dynamic Voltage Scaling (DVS); </w:t>
-      </w:r>
-      <w:del w:id="15" w:author="drmoore" w:date="2017-09-19T22:08:00Z">
-        <w:r>
-          <w:delText xml:space="preserve">Dynamic Power Management (DPM); </w:delText>
-        </w:r>
-      </w:del>
-      <w:r>
-        <w:t>low-power; low-energy; wireless sensor node (WSN)</w:t>
-      </w:r>
-      <w:del w:id="16" w:author="drmoore" w:date="2017-09-19T22:10:00Z">
-        <w:r>
-          <w:delText xml:space="preserve">; </w:delText>
-        </w:r>
-        <w:r>
-          <w:delText>timing and performance analysis</w:delText>
-        </w:r>
-      </w:del>
+      <w:r>
+        <w:t xml:space="preserve"> energy aware embedded computing; </w:t>
+      </w:r>
+      <w:r>
+        <w:t>e</w:t>
+      </w:r>
+      <w:r>
+        <w:t xml:space="preserve">mbedded </w:t>
+      </w:r>
+      <w:r>
+        <w:t xml:space="preserve">profiling; embedded </w:t>
+      </w:r>
+      <w:r>
+        <w:t xml:space="preserve">performance analysis; </w:t>
+      </w:r>
+      <w:r>
+        <w:t>Dynamic Voltage Scaling (DVS); low-power; low-energy; wireless sensor node (WSN)</w:t>
+      </w:r>
       <w:r>
         <w:t>;</w:t>
       </w:r>
-      <w:del w:id="17" w:author="drmoore" w:date="2017-09-19T22:02:00Z">
-        <w:r>
-          <w:delText xml:space="preserve"> </w:delText>
-        </w:r>
-        <w:r>
-          <w:delText>energy-aware design</w:delText>
-        </w:r>
-      </w:del>
-      <w:del w:id="18" w:author="drmoore" w:date="2017-09-19T22:03:00Z">
-        <w:r>
-          <w:delText>;</w:delText>
-        </w:r>
-      </w:del>
-      <w:r>
-        <w:t xml:space="preserve"> </w:t>
-      </w:r>
-      <w:del w:id="19" w:author="drmoore" w:date="2017-09-19T22:03:00Z">
-        <w:r>
-          <w:delText xml:space="preserve">power aware embedded computing; </w:delText>
-        </w:r>
-      </w:del>
-      <w:r>
-        <w:t>adaptive embedded systems</w:t>
+      <w:r>
+        <w:t xml:space="preserve"> adaptive embedded systems</w:t>
       </w:r>
       <w:r>
         <w:t>.</w:t>
@@ -469,39 +376,18 @@
           <w:r>
             <w:fldChar w:fldCharType="separate"/>
           </w:r>
-          <w:ins w:id="20" w:author="drmoore" w:date="2017-09-20T21:51:00Z">
-            <w:r>
-              <w:rPr>
-                <w:noProof/>
-              </w:rPr>
-              <w:t xml:space="preserve"> </w:t>
-            </w:r>
-            <w:r>
-              <w:rPr>
-                <w:noProof/>
-                <w:rPrChange w:id="21" w:author="drmoore" w:date="2017-09-20T21:51:00Z">
-                  <w:rPr>
-                    <w:rFonts w:eastAsia="Times New Roman"/>
-                  </w:rPr>
-                </w:rPrChange>
-              </w:rPr>
-              <w:t>[1]</w:t>
-            </w:r>
-          </w:ins>
-          <w:del w:id="22" w:author="drmoore" w:date="2017-09-20T21:51:00Z">
-            <w:r>
-              <w:rPr>
-                <w:noProof/>
-              </w:rPr>
-              <w:delText xml:space="preserve"> </w:delText>
-            </w:r>
-            <w:r>
-              <w:rPr>
-                <w:noProof/>
-              </w:rPr>
-              <w:delText>[1]</w:delText>
-            </w:r>
-          </w:del>
+          <w:r>
+            <w:rPr>
+              <w:noProof/>
+            </w:rPr>
+            <w:t xml:space="preserve"> </w:t>
+          </w:r>
+          <w:r>
+            <w:rPr>
+              <w:noProof/>
+            </w:rPr>
+            <w:t>[1]</w:t>
+          </w:r>
           <w:r>
             <w:fldChar w:fldCharType="end"/>
           </w:r>
@@ -522,39 +408,18 @@
           <w:r>
             <w:fldChar w:fldCharType="separate"/>
           </w:r>
-          <w:ins w:id="23" w:author="drmoore" w:date="2017-09-20T21:51:00Z">
-            <w:r>
-              <w:rPr>
-                <w:noProof/>
-              </w:rPr>
-              <w:t xml:space="preserve"> </w:t>
-            </w:r>
-            <w:r>
-              <w:rPr>
-                <w:noProof/>
-                <w:rPrChange w:id="24" w:author="drmoore" w:date="2017-09-20T21:51:00Z">
-                  <w:rPr>
-                    <w:rFonts w:eastAsia="Times New Roman"/>
-                  </w:rPr>
-                </w:rPrChange>
-              </w:rPr>
-              <w:t>[2]</w:t>
-            </w:r>
-          </w:ins>
-          <w:del w:id="25" w:author="drmoore" w:date="2017-09-20T21:51:00Z">
-            <w:r>
-              <w:rPr>
-                <w:noProof/>
-              </w:rPr>
-              <w:delText xml:space="preserve"> </w:delText>
-            </w:r>
-            <w:r>
-              <w:rPr>
-                <w:noProof/>
-              </w:rPr>
-              <w:delText>[2]</w:delText>
-            </w:r>
-          </w:del>
+          <w:r>
+            <w:rPr>
+              <w:noProof/>
+            </w:rPr>
+            <w:t xml:space="preserve"> </w:t>
+          </w:r>
+          <w:r>
+            <w:rPr>
+              <w:noProof/>
+            </w:rPr>
+            <w:t>[2]</w:t>
+          </w:r>
           <w:r>
             <w:fldChar w:fldCharType="end"/>
           </w:r>
@@ -575,39 +440,18 @@
           <w:r>
             <w:fldChar w:fldCharType="separate"/>
           </w:r>
-          <w:ins w:id="26" w:author="drmoore" w:date="2017-09-20T21:51:00Z">
-            <w:r>
-              <w:rPr>
-                <w:noProof/>
-              </w:rPr>
-              <w:t xml:space="preserve"> </w:t>
-            </w:r>
-            <w:r>
-              <w:rPr>
-                <w:noProof/>
-                <w:rPrChange w:id="27" w:author="drmoore" w:date="2017-09-20T21:51:00Z">
-                  <w:rPr>
-                    <w:rFonts w:eastAsia="Times New Roman"/>
-                  </w:rPr>
-                </w:rPrChange>
-              </w:rPr>
-              <w:t>[3]</w:t>
-            </w:r>
-          </w:ins>
-          <w:del w:id="28" w:author="drmoore" w:date="2017-09-20T21:51:00Z">
-            <w:r>
-              <w:rPr>
-                <w:noProof/>
-              </w:rPr>
-              <w:delText xml:space="preserve"> </w:delText>
-            </w:r>
-            <w:r>
-              <w:rPr>
-                <w:noProof/>
-              </w:rPr>
-              <w:delText>[3]</w:delText>
-            </w:r>
-          </w:del>
+          <w:r>
+            <w:rPr>
+              <w:noProof/>
+            </w:rPr>
+            <w:t xml:space="preserve"> </w:t>
+          </w:r>
+          <w:r>
+            <w:rPr>
+              <w:noProof/>
+            </w:rPr>
+            <w:t>[3]</w:t>
+          </w:r>
           <w:r>
             <w:fldChar w:fldCharType="end"/>
           </w:r>
@@ -1024,7 +868,7 @@
               <w:ind w:firstLine="0"/>
               <w:jc w:val="center"/>
             </w:pPr>
-            <w:bookmarkStart w:id="29" w:name="_Ref491808306"/>
+            <w:bookmarkStart w:id="0" w:name="_Ref491808306"/>
             <w:r>
               <w:t>(</w:t>
             </w:r>
@@ -1042,7 +886,7 @@
               </w:rPr>
               <w:t>)</w:t>
             </w:r>
-            <w:bookmarkEnd w:id="29"/>
+            <w:bookmarkEnd w:id="0"/>
           </w:p>
         </w:tc>
       </w:tr>
@@ -1241,7 +1085,7 @@
                                 <w:szCs w:val="20"/>
                               </w:rPr>
                             </w:pPr>
-                            <w:bookmarkStart w:id="30" w:name="_Ref492658253"/>
+                            <w:bookmarkStart w:id="1" w:name="_Ref492658253"/>
                             <w:r>
                               <w:t xml:space="preserve">Figure </w:t>
                             </w:r>
@@ -1253,7 +1097,7 @@
                                 <w:t>1</w:t>
                               </w:r>
                             </w:fldSimple>
-                            <w:bookmarkEnd w:id="30"/>
+                            <w:bookmarkEnd w:id="1"/>
                             <w:r>
                               <w:t xml:space="preserve">: </w:t>
                             </w:r>
@@ -1303,7 +1147,7 @@
                           <w:szCs w:val="20"/>
                         </w:rPr>
                       </w:pPr>
-                      <w:bookmarkStart w:id="31" w:name="_Ref492658253"/>
+                      <w:bookmarkStart w:id="2" w:name="_Ref492658253"/>
                       <w:r>
                         <w:t xml:space="preserve">Figure </w:t>
                       </w:r>
@@ -1315,7 +1159,7 @@
                           <w:t>1</w:t>
                         </w:r>
                       </w:fldSimple>
-                      <w:bookmarkEnd w:id="31"/>
+                      <w:bookmarkEnd w:id="2"/>
                       <w:r>
                         <w:t xml:space="preserve">: </w:t>
                       </w:r>
@@ -1622,7 +1466,7 @@
               <w:ind w:firstLine="0"/>
               <w:jc w:val="center"/>
             </w:pPr>
-            <w:bookmarkStart w:id="32" w:name="_Ref492662193"/>
+            <w:bookmarkStart w:id="3" w:name="_Ref492662193"/>
             <w:r>
               <w:t>(</w:t>
             </w:r>
@@ -1640,7 +1484,7 @@
               </w:rPr>
               <w:t>)</w:t>
             </w:r>
-            <w:bookmarkEnd w:id="32"/>
+            <w:bookmarkEnd w:id="3"/>
           </w:p>
         </w:tc>
       </w:tr>
@@ -2192,7 +2036,7 @@
               <w:ind w:firstLine="0"/>
               <w:jc w:val="center"/>
             </w:pPr>
-            <w:bookmarkStart w:id="33" w:name="_Ref492662195"/>
+            <w:bookmarkStart w:id="4" w:name="_Ref492662195"/>
             <w:r>
               <w:t>(</w:t>
             </w:r>
@@ -2210,7 +2054,7 @@
               </w:rPr>
               <w:t>)</w:t>
             </w:r>
-            <w:bookmarkEnd w:id="33"/>
+            <w:bookmarkEnd w:id="4"/>
           </w:p>
         </w:tc>
       </w:tr>
@@ -2260,9 +2104,6 @@
     <w:p>
       <w:pPr>
         <w:pStyle w:val="BodyText"/>
-        <w:rPr>
-          <w:ins w:id="34" w:author="drmoore" w:date="2017-09-19T22:45:00Z"/>
-        </w:rPr>
       </w:pPr>
       <w:r>
         <w:t xml:space="preserve">Both interface methods incur a power penalty and the naïve </w:t>
@@ -2332,30 +2173,16 @@
       <w:pPr>
         <w:pStyle w:val="BodyText"/>
       </w:pPr>
-      <w:moveToRangeStart w:id="35" w:author="drmoore" w:date="2017-09-19T22:45:00Z" w:name="move493624479"/>
-      <w:moveTo w:id="36" w:author="drmoore" w:date="2017-09-19T22:45:00Z">
-        <w:r>
-          <w:t>The prediction is verified in real-time against the actual state and the heuristic is updated with the results. In this fashion, the algorithms are resistant to variations in</w:t>
-        </w:r>
-      </w:moveTo>
-      <w:moveToRangeEnd w:id="35"/>
-      <w:ins w:id="37" w:author="drmoore" w:date="2017-09-19T22:46:00Z">
-        <w:r>
-          <w:t xml:space="preserve"> behavior that may occur across the lifecycle of the device. PACER is evaluated against a variety of embedded peripherals and is</w:t>
-        </w:r>
-      </w:ins>
-      <w:ins w:id="38" w:author="drmoore" w:date="2017-09-19T22:47:00Z">
-        <w:r>
-          <w:t xml:space="preserve"> </w:t>
-        </w:r>
-      </w:ins>
+      <w:r>
+        <w:t xml:space="preserve">The prediction is verified in real-time against the actual state and the heuristic is updated with the results. In this fashion, the algorithms are resistant to variations in behavior that may occur across the lifecycle of the device. PACER is evaluated against a variety of embedded peripherals and is </w:t>
+      </w:r>
     </w:p>
     <w:p>
       <w:pPr>
         <w:pStyle w:val="BodyText"/>
       </w:pPr>
-      <w:bookmarkStart w:id="39" w:name="_Ref491520745"/>
-      <w:bookmarkStart w:id="40" w:name="_Ref491520750"/>
+      <w:bookmarkStart w:id="5" w:name="_Ref491520745"/>
+      <w:bookmarkStart w:id="6" w:name="_Ref491520750"/>
       <w:r>
         <w:rPr>
           <w:noProof/>
@@ -2413,43 +2240,8 @@
           </wp:anchor>
         </w:drawing>
       </w:r>
-      <w:bookmarkEnd w:id="39"/>
-      <w:bookmarkEnd w:id="40"/>
-      <w:moveFromRangeStart w:id="41" w:author="drmoore" w:date="2017-09-19T22:45:00Z" w:name="move493624479"/>
-      <w:moveFrom w:id="42" w:author="drmoore" w:date="2017-09-19T22:45:00Z">
-        <w:r>
-          <w:t xml:space="preserve">The </w:t>
-        </w:r>
-        <w:r>
-          <w:t xml:space="preserve">prediction </w:t>
-        </w:r>
-        <w:r>
-          <w:t xml:space="preserve">is verified </w:t>
-        </w:r>
-        <w:r>
-          <w:t xml:space="preserve">in real-time </w:t>
-        </w:r>
-        <w:r>
-          <w:t xml:space="preserve">against the actual state </w:t>
-        </w:r>
-        <w:r>
-          <w:t>and the heuristic is updated with the results. In this fashion, the algorithms are resistant to variations</w:t>
-        </w:r>
-        <w:del w:id="43" w:author="drmoore" w:date="2017-09-19T22:47:00Z">
-          <w:r>
-            <w:delText xml:space="preserve"> in</w:delText>
-          </w:r>
-          <w:r>
-            <w:delText xml:space="preserve"> </w:delText>
-          </w:r>
-        </w:del>
-      </w:moveFrom>
-      <w:moveFromRangeEnd w:id="41"/>
-      <w:del w:id="44" w:author="drmoore" w:date="2017-09-19T22:47:00Z">
-        <w:r>
-          <w:delText>behavior</w:delText>
-        </w:r>
-      </w:del>
+      <w:bookmarkEnd w:id="5"/>
+      <w:bookmarkEnd w:id="6"/>
       <w:r>
         <w:br w:type="column"/>
       </w:r>
@@ -2504,7 +2296,7 @@
                                 <w:szCs w:val="20"/>
                               </w:rPr>
                             </w:pPr>
-                            <w:bookmarkStart w:id="45" w:name="_Ref492321449"/>
+                            <w:bookmarkStart w:id="7" w:name="_Ref492321449"/>
                             <w:r>
                               <w:t xml:space="preserve">Figure </w:t>
                             </w:r>
@@ -2516,7 +2308,7 @@
                                 <w:t>2</w:t>
                               </w:r>
                             </w:fldSimple>
-                            <w:bookmarkEnd w:id="45"/>
+                            <w:bookmarkEnd w:id="7"/>
                             <w:r>
                               <w:t>: A Typical External Memory Transaction with IODVS and PACER</w:t>
                             </w:r>
@@ -2552,7 +2344,7 @@
                           <w:szCs w:val="20"/>
                         </w:rPr>
                       </w:pPr>
-                      <w:bookmarkStart w:id="46" w:name="_Ref492321449"/>
+                      <w:bookmarkStart w:id="8" w:name="_Ref492321449"/>
                       <w:r>
                         <w:t xml:space="preserve">Figure </w:t>
                       </w:r>
@@ -2564,7 +2356,7 @@
                           <w:t>2</w:t>
                         </w:r>
                       </w:fldSimple>
-                      <w:bookmarkEnd w:id="46"/>
+                      <w:bookmarkEnd w:id="8"/>
                       <w:r>
                         <w:t>: A Typical External Memory Transaction with IODVS and PACER</w:t>
                       </w:r>
@@ -2644,30 +2436,8 @@
           </wp:anchor>
         </w:drawing>
       </w:r>
-      <w:del w:id="47" w:author="drmoore" w:date="2017-09-19T22:46:00Z">
-        <w:r>
-          <w:delText>that may occur across the lifecycle of the device.</w:delText>
-        </w:r>
-        <w:r>
-          <w:delText xml:space="preserve"> </w:delText>
-        </w:r>
-        <w:r>
-          <w:delText xml:space="preserve">PACER is </w:delText>
-        </w:r>
-        <w:r>
-          <w:delText>evaluated</w:delText>
-        </w:r>
-        <w:r>
-          <w:delText xml:space="preserve"> against a variety of embedded peripherals and is </w:delText>
-        </w:r>
-      </w:del>
-      <w:proofErr w:type="gramStart"/>
-      <w:r>
-        <w:t>shown</w:t>
-      </w:r>
-      <w:proofErr w:type="gramEnd"/>
-      <w:r>
-        <w:t xml:space="preserve"> to </w:t>
+      <w:r>
+        <w:t xml:space="preserve">shown to </w:t>
       </w:r>
       <w:r>
         <w:t xml:space="preserve">significantly </w:t>
@@ -2878,39 +2648,18 @@
           <w:r>
             <w:fldChar w:fldCharType="separate"/>
           </w:r>
-          <w:ins w:id="48" w:author="drmoore" w:date="2017-09-20T21:51:00Z">
-            <w:r>
-              <w:rPr>
-                <w:noProof/>
-              </w:rPr>
-              <w:t xml:space="preserve"> </w:t>
-            </w:r>
-            <w:r>
-              <w:rPr>
-                <w:noProof/>
-                <w:rPrChange w:id="49" w:author="drmoore" w:date="2017-09-20T21:51:00Z">
-                  <w:rPr>
-                    <w:rFonts w:eastAsia="Times New Roman"/>
-                  </w:rPr>
-                </w:rPrChange>
-              </w:rPr>
-              <w:t>[4]</w:t>
-            </w:r>
-          </w:ins>
-          <w:del w:id="50" w:author="drmoore" w:date="2017-09-20T21:51:00Z">
-            <w:r>
-              <w:rPr>
-                <w:noProof/>
-              </w:rPr>
-              <w:delText xml:space="preserve"> </w:delText>
-            </w:r>
-            <w:r>
-              <w:rPr>
-                <w:noProof/>
-              </w:rPr>
-              <w:delText>[4]</w:delText>
-            </w:r>
-          </w:del>
+          <w:r>
+            <w:rPr>
+              <w:noProof/>
+            </w:rPr>
+            <w:t xml:space="preserve"> </w:t>
+          </w:r>
+          <w:r>
+            <w:rPr>
+              <w:noProof/>
+            </w:rPr>
+            <w:t>[4]</w:t>
+          </w:r>
           <w:r>
             <w:fldChar w:fldCharType="end"/>
           </w:r>
@@ -3022,34 +2771,27 @@
           <w:r>
             <w:fldChar w:fldCharType="separate"/>
           </w:r>
-          <w:ins w:id="51" w:author="drmoore" w:date="2017-09-20T21:51:00Z">
-            <w:r>
-              <w:rPr>
-                <w:noProof/>
-                <w:rPrChange w:id="52" w:author="drmoore" w:date="2017-09-20T21:51:00Z">
-                  <w:rPr>
-                    <w:rFonts w:eastAsia="Times New Roman"/>
-                  </w:rPr>
-                </w:rPrChange>
-              </w:rPr>
-              <w:t>[5]</w:t>
-            </w:r>
-          </w:ins>
-          <w:del w:id="53" w:author="drmoore" w:date="2017-09-20T21:48:00Z">
-            <w:r>
-              <w:rPr>
-                <w:noProof/>
-              </w:rPr>
-              <w:delText>[2]</w:delText>
-            </w:r>
-          </w:del>
+          <w:r>
+            <w:rPr>
+              <w:noProof/>
+            </w:rPr>
+            <w:t>[5]</w:t>
+          </w:r>
           <w:r>
             <w:fldChar w:fldCharType="end"/>
           </w:r>
         </w:sdtContent>
       </w:sdt>
       <w:r>
-        <w:t>. Device aging can also affect timing due to a number of issues resulting from fun</w:t>
+        <w:t xml:space="preserve">. Device aging can also affect timing due to </w:t>
+      </w:r>
+      <w:proofErr w:type="gramStart"/>
+      <w:r>
+        <w:t>a number of</w:t>
+      </w:r>
+      <w:proofErr w:type="gramEnd"/>
+      <w:r>
+        <w:t xml:space="preserve"> issues resulting from fun</w:t>
       </w:r>
       <w:r>
         <w:t xml:space="preserve">damental semiconductor physics </w:t>
@@ -3069,27 +2811,12 @@
           <w:r>
             <w:fldChar w:fldCharType="separate"/>
           </w:r>
-          <w:ins w:id="54" w:author="drmoore" w:date="2017-09-20T21:51:00Z">
-            <w:r>
-              <w:rPr>
-                <w:noProof/>
-                <w:rPrChange w:id="55" w:author="drmoore" w:date="2017-09-20T21:51:00Z">
-                  <w:rPr>
-                    <w:rFonts w:eastAsia="Times New Roman"/>
-                  </w:rPr>
-                </w:rPrChange>
-              </w:rPr>
-              <w:t>[6]</w:t>
-            </w:r>
-          </w:ins>
-          <w:del w:id="56" w:author="drmoore" w:date="2017-09-20T21:51:00Z">
-            <w:r>
-              <w:rPr>
-                <w:noProof/>
-              </w:rPr>
-              <w:delText>[3]</w:delText>
-            </w:r>
-          </w:del>
+          <w:r>
+            <w:rPr>
+              <w:noProof/>
+            </w:rPr>
+            <w:t>[6]</w:t>
+          </w:r>
           <w:r>
             <w:fldChar w:fldCharType="end"/>
           </w:r>
@@ -3124,27 +2851,12 @@
           <w:r>
             <w:fldChar w:fldCharType="separate"/>
           </w:r>
-          <w:ins w:id="57" w:author="drmoore" w:date="2017-09-20T21:51:00Z">
-            <w:r>
-              <w:rPr>
-                <w:noProof/>
-                <w:rPrChange w:id="58" w:author="drmoore" w:date="2017-09-20T21:51:00Z">
-                  <w:rPr>
-                    <w:rFonts w:eastAsia="Times New Roman"/>
-                  </w:rPr>
-                </w:rPrChange>
-              </w:rPr>
-              <w:t>[7]</w:t>
-            </w:r>
-          </w:ins>
-          <w:del w:id="59" w:author="drmoore" w:date="2017-09-20T21:51:00Z">
-            <w:r>
-              <w:rPr>
-                <w:noProof/>
-              </w:rPr>
-              <w:delText>[4]</w:delText>
-            </w:r>
-          </w:del>
+          <w:r>
+            <w:rPr>
+              <w:noProof/>
+            </w:rPr>
+            <w:t>[7]</w:t>
+          </w:r>
           <w:r>
             <w:fldChar w:fldCharType="end"/>
           </w:r>
@@ -3171,27 +2883,12 @@
           <w:r>
             <w:fldChar w:fldCharType="separate"/>
           </w:r>
-          <w:ins w:id="60" w:author="drmoore" w:date="2017-09-20T21:51:00Z">
-            <w:r>
-              <w:rPr>
-                <w:noProof/>
-                <w:rPrChange w:id="61" w:author="drmoore" w:date="2017-09-20T21:51:00Z">
-                  <w:rPr>
-                    <w:rFonts w:eastAsia="Times New Roman"/>
-                  </w:rPr>
-                </w:rPrChange>
-              </w:rPr>
-              <w:t>[8]</w:t>
-            </w:r>
-          </w:ins>
-          <w:del w:id="62" w:author="drmoore" w:date="2017-09-20T21:51:00Z">
-            <w:r>
-              <w:rPr>
-                <w:noProof/>
-              </w:rPr>
-              <w:delText>[5]</w:delText>
-            </w:r>
-          </w:del>
+          <w:r>
+            <w:rPr>
+              <w:noProof/>
+            </w:rPr>
+            <w:t>[8]</w:t>
+          </w:r>
           <w:r>
             <w:fldChar w:fldCharType="end"/>
           </w:r>
@@ -3234,27 +2931,12 @@
           <w:r>
             <w:fldChar w:fldCharType="separate"/>
           </w:r>
-          <w:ins w:id="63" w:author="drmoore" w:date="2017-09-20T21:51:00Z">
-            <w:r>
-              <w:rPr>
-                <w:noProof/>
-                <w:rPrChange w:id="64" w:author="drmoore" w:date="2017-09-20T21:51:00Z">
-                  <w:rPr>
-                    <w:rFonts w:eastAsia="Times New Roman"/>
-                  </w:rPr>
-                </w:rPrChange>
-              </w:rPr>
-              <w:t>[9]</w:t>
-            </w:r>
-          </w:ins>
-          <w:del w:id="65" w:author="drmoore" w:date="2017-09-20T21:51:00Z">
-            <w:r>
-              <w:rPr>
-                <w:noProof/>
-              </w:rPr>
-              <w:delText>[6]</w:delText>
-            </w:r>
-          </w:del>
+          <w:r>
+            <w:rPr>
+              <w:noProof/>
+            </w:rPr>
+            <w:t>[9]</w:t>
+          </w:r>
           <w:r>
             <w:fldChar w:fldCharType="end"/>
           </w:r>
@@ -3306,27 +2988,12 @@
           <w:r>
             <w:fldChar w:fldCharType="separate"/>
           </w:r>
-          <w:ins w:id="66" w:author="drmoore" w:date="2017-09-20T21:51:00Z">
-            <w:r>
-              <w:rPr>
-                <w:noProof/>
-                <w:rPrChange w:id="67" w:author="drmoore" w:date="2017-09-20T21:51:00Z">
-                  <w:rPr>
-                    <w:rFonts w:eastAsia="Times New Roman"/>
-                  </w:rPr>
-                </w:rPrChange>
-              </w:rPr>
-              <w:t>[10]</w:t>
-            </w:r>
-          </w:ins>
-          <w:del w:id="68" w:author="drmoore" w:date="2017-09-20T21:51:00Z">
-            <w:r>
-              <w:rPr>
-                <w:noProof/>
-              </w:rPr>
-              <w:delText>[7]</w:delText>
-            </w:r>
-          </w:del>
+          <w:r>
+            <w:rPr>
+              <w:noProof/>
+            </w:rPr>
+            <w:t>[10]</w:t>
+          </w:r>
           <w:r>
             <w:fldChar w:fldCharType="end"/>
           </w:r>
@@ -3353,27 +3020,12 @@
           <w:r>
             <w:fldChar w:fldCharType="separate"/>
           </w:r>
-          <w:ins w:id="69" w:author="drmoore" w:date="2017-09-20T21:51:00Z">
-            <w:r>
-              <w:rPr>
-                <w:noProof/>
-                <w:rPrChange w:id="70" w:author="drmoore" w:date="2017-09-20T21:51:00Z">
-                  <w:rPr>
-                    <w:rFonts w:eastAsia="Times New Roman"/>
-                  </w:rPr>
-                </w:rPrChange>
-              </w:rPr>
-              <w:t>[11]</w:t>
-            </w:r>
-          </w:ins>
-          <w:del w:id="71" w:author="drmoore" w:date="2017-09-20T21:51:00Z">
-            <w:r>
-              <w:rPr>
-                <w:noProof/>
-              </w:rPr>
-              <w:delText>[8]</w:delText>
-            </w:r>
-          </w:del>
+          <w:r>
+            <w:rPr>
+              <w:noProof/>
+            </w:rPr>
+            <w:t>[11]</w:t>
+          </w:r>
           <w:r>
             <w:fldChar w:fldCharType="end"/>
           </w:r>
@@ -3431,7 +3083,15 @@
         <w:fldChar w:fldCharType="end"/>
       </w:r>
       <w:r>
-        <w:t xml:space="preserve"> in that neither the total energy consumed, nor the profile of that consumption are necessary in order to predict completion. Regardless of the power profile, the operation always completes within a narrow window of time. Erases and write operations to EEPROM and flash are typical examples of this behavior.</w:t>
+        <w:t xml:space="preserve"> in that neither the total energy consumed, nor the profile of that consumption are necessary </w:t>
+      </w:r>
+      <w:proofErr w:type="gramStart"/>
+      <w:r>
+        <w:t>in order to</w:t>
+      </w:r>
+      <w:proofErr w:type="gramEnd"/>
+      <w:r>
+        <w:t xml:space="preserve"> predict completion. Regardless of the power profile, the operation always completes within a narrow window of time. Erases and write operations to EEPROM and flash are typical examples of this behavior.</w:t>
       </w:r>
     </w:p>
     <w:p>
@@ -4083,7 +3743,7 @@
               <w:ind w:firstLine="0"/>
               <w:jc w:val="center"/>
             </w:pPr>
-            <w:bookmarkStart w:id="72" w:name="_Ref492585532"/>
+            <w:bookmarkStart w:id="9" w:name="_Ref492585532"/>
             <w:r>
               <w:t>(</w:t>
             </w:r>
@@ -4101,7 +3761,7 @@
               </w:rPr>
               <w:t>)</w:t>
             </w:r>
-            <w:bookmarkEnd w:id="72"/>
+            <w:bookmarkEnd w:id="9"/>
           </w:p>
         </w:tc>
       </w:tr>
@@ -4178,8 +3838,8 @@
       <w:pPr>
         <w:pStyle w:val="Caption"/>
       </w:pPr>
-      <w:bookmarkStart w:id="73" w:name="_Ref492592047"/>
-      <w:bookmarkStart w:id="74" w:name="_Ref492838334"/>
+      <w:bookmarkStart w:id="10" w:name="_Ref492592047"/>
+      <w:bookmarkStart w:id="11" w:name="_Ref492838334"/>
       <w:r>
         <w:t xml:space="preserve">Figure </w:t>
       </w:r>
@@ -4191,14 +3851,74 @@
           <w:t>3</w:t>
         </w:r>
       </w:fldSimple>
-      <w:bookmarkEnd w:id="73"/>
+      <w:bookmarkEnd w:id="10"/>
       <w:r>
         <w:rPr>
           <w:noProof/>
         </w:rPr>
-        <w:t>: Profile of a Time-Deterministic Operation</w:t>
-      </w:r>
-      <w:bookmarkEnd w:id="74"/>
+        <w:t xml:space="preserve">: Profile of </w:t>
+      </w:r>
+      <w:del w:id="12" w:author="Dan Moore" w:date="2017-09-24T12:04:00Z">
+        <w:r>
+          <w:rPr>
+            <w:noProof/>
+          </w:rPr>
+          <w:delText xml:space="preserve">a </w:delText>
+        </w:r>
+      </w:del>
+      <w:ins w:id="13" w:author="Dan Moore" w:date="2017-09-24T12:05:00Z">
+        <w:r>
+          <w:rPr>
+            <w:noProof/>
+          </w:rPr>
+          <w:t>T</w:t>
+        </w:r>
+      </w:ins>
+      <w:ins w:id="14" w:author="Dan Moore" w:date="2017-09-24T12:04:00Z">
+        <w:r>
+          <w:rPr>
+            <w:noProof/>
+          </w:rPr>
+          <w:t>hree</w:t>
+        </w:r>
+        <w:r>
+          <w:rPr>
+            <w:noProof/>
+          </w:rPr>
+          <w:t xml:space="preserve"> </w:t>
+        </w:r>
+      </w:ins>
+      <w:del w:id="15" w:author="Dan Moore" w:date="2017-09-24T12:04:00Z">
+        <w:r>
+          <w:rPr>
+            <w:noProof/>
+          </w:rPr>
+          <w:delText>T</w:delText>
+        </w:r>
+      </w:del>
+      <w:ins w:id="16" w:author="Dan Moore" w:date="2017-09-24T12:04:00Z">
+        <w:r>
+          <w:rPr>
+            <w:noProof/>
+          </w:rPr>
+          <w:t>T</w:t>
+        </w:r>
+      </w:ins>
+      <w:r>
+        <w:rPr>
+          <w:noProof/>
+        </w:rPr>
+        <w:t>ime-Deterministic Operation</w:t>
+      </w:r>
+      <w:bookmarkEnd w:id="11"/>
+      <w:ins w:id="17" w:author="Dan Moore" w:date="2017-09-24T12:04:00Z">
+        <w:r>
+          <w:rPr>
+            <w:noProof/>
+          </w:rPr>
+          <w:t>s</w:t>
+        </w:r>
+      </w:ins>
     </w:p>
     <w:p>
       <w:pPr>
@@ -4526,7 +4246,7 @@
               <w:ind w:firstLine="0"/>
               <w:jc w:val="center"/>
             </w:pPr>
-            <w:bookmarkStart w:id="75" w:name="_Ref401551925"/>
+            <w:bookmarkStart w:id="18" w:name="_Ref401551925"/>
             <w:r>
               <w:t>(</w:t>
             </w:r>
@@ -4544,7 +4264,7 @@
               </w:rPr>
               <w:t>)</w:t>
             </w:r>
-            <w:bookmarkEnd w:id="75"/>
+            <w:bookmarkEnd w:id="18"/>
           </w:p>
         </w:tc>
       </w:tr>
@@ -4722,7 +4442,7 @@
               <w:ind w:firstLine="0"/>
               <w:jc w:val="center"/>
             </w:pPr>
-            <w:bookmarkStart w:id="76" w:name="_Ref401552133"/>
+            <w:bookmarkStart w:id="19" w:name="_Ref401552133"/>
             <w:r>
               <w:t>(</w:t>
             </w:r>
@@ -4740,7 +4460,7 @@
               </w:rPr>
               <w:t>)</w:t>
             </w:r>
-            <w:bookmarkEnd w:id="76"/>
+            <w:bookmarkEnd w:id="19"/>
           </w:p>
         </w:tc>
       </w:tr>
@@ -4906,7 +4626,7 @@
               <w:ind w:firstLine="0"/>
               <w:jc w:val="center"/>
             </w:pPr>
-            <w:bookmarkStart w:id="77" w:name="_Ref401590536"/>
+            <w:bookmarkStart w:id="20" w:name="_Ref401590536"/>
             <w:r>
               <w:t>(</w:t>
             </w:r>
@@ -4924,7 +4644,7 @@
               </w:rPr>
               <w:t>)</w:t>
             </w:r>
-            <w:bookmarkEnd w:id="77"/>
+            <w:bookmarkEnd w:id="20"/>
           </w:p>
         </w:tc>
       </w:tr>
@@ -4981,7 +4701,7 @@
       <w:pPr>
         <w:pStyle w:val="Caption"/>
       </w:pPr>
-      <w:bookmarkStart w:id="78" w:name="_Ref492593399"/>
+      <w:bookmarkStart w:id="21" w:name="_Ref492593399"/>
       <w:r>
         <w:t xml:space="preserve">Figure </w:t>
       </w:r>
@@ -4993,10 +4713,36 @@
           <w:t>4</w:t>
         </w:r>
       </w:fldSimple>
-      <w:bookmarkEnd w:id="78"/>
-      <w:r>
-        <w:t>: Profile of an Energy-Deterministic Operation</w:t>
-      </w:r>
+      <w:bookmarkEnd w:id="21"/>
+      <w:r>
+        <w:t xml:space="preserve">: Profile of </w:t>
+      </w:r>
+      <w:del w:id="22" w:author="Dan Moore" w:date="2017-09-24T12:04:00Z">
+        <w:r>
+          <w:delText xml:space="preserve">an </w:delText>
+        </w:r>
+      </w:del>
+      <w:ins w:id="23" w:author="Dan Moore" w:date="2017-09-24T12:05:00Z">
+        <w:r>
+          <w:t>T</w:t>
+        </w:r>
+      </w:ins>
+      <w:ins w:id="24" w:author="Dan Moore" w:date="2017-09-24T12:04:00Z">
+        <w:r>
+          <w:t>hree</w:t>
+        </w:r>
+        <w:r>
+          <w:t xml:space="preserve"> </w:t>
+        </w:r>
+      </w:ins>
+      <w:r>
+        <w:t>Energy-Deterministic Operation</w:t>
+      </w:r>
+      <w:ins w:id="25" w:author="Dan Moore" w:date="2017-09-24T12:05:00Z">
+        <w:r>
+          <w:t>s</w:t>
+        </w:r>
+      </w:ins>
     </w:p>
     <w:p>
       <w:pPr>
@@ -5064,8 +4810,26 @@
                               </w:r>
                             </w:fldSimple>
                             <w:r>
-                              <w:t>: Profile of a Non-Deterministic Operation</w:t>
+                              <w:t xml:space="preserve">: Profile of </w:t>
                             </w:r>
+                            <w:ins w:id="26" w:author="Dan Moore" w:date="2017-09-24T12:05:00Z">
+                              <w:r>
+                                <w:t>Three</w:t>
+                              </w:r>
+                            </w:ins>
+                            <w:del w:id="27" w:author="Dan Moore" w:date="2017-09-24T12:05:00Z">
+                              <w:r>
+                                <w:delText>a</w:delText>
+                              </w:r>
+                            </w:del>
+                            <w:r>
+                              <w:t xml:space="preserve"> Non-Deterministic Operation</w:t>
+                            </w:r>
+                            <w:ins w:id="28" w:author="Dan Moore" w:date="2017-09-24T12:05:00Z">
+                              <w:r>
+                                <w:t>s</w:t>
+                              </w:r>
+                            </w:ins>
                           </w:p>
                         </w:txbxContent>
                       </wps:txbx>
@@ -5111,8 +4875,26 @@
                         </w:r>
                       </w:fldSimple>
                       <w:r>
-                        <w:t>: Profile of a Non-Deterministic Operation</w:t>
+                        <w:t xml:space="preserve">: Profile of </w:t>
                       </w:r>
+                      <w:ins w:id="29" w:author="Dan Moore" w:date="2017-09-24T12:05:00Z">
+                        <w:r>
+                          <w:t>Three</w:t>
+                        </w:r>
+                      </w:ins>
+                      <w:del w:id="30" w:author="Dan Moore" w:date="2017-09-24T12:05:00Z">
+                        <w:r>
+                          <w:delText>a</w:delText>
+                        </w:r>
+                      </w:del>
+                      <w:r>
+                        <w:t xml:space="preserve"> Non-Deterministic Operation</w:t>
+                      </w:r>
+                      <w:ins w:id="31" w:author="Dan Moore" w:date="2017-09-24T12:05:00Z">
+                        <w:r>
+                          <w:t>s</w:t>
+                        </w:r>
+                      </w:ins>
                     </w:p>
                   </w:txbxContent>
                 </v:textbox>
@@ -5203,15 +4985,7 @@
         <w:t xml:space="preserve">or wireless devices </w:t>
       </w:r>
       <w:r>
-        <w:t>that have non-deterministic transmission</w:t>
-      </w:r>
-      <w:del w:id="79" w:author="drmoore" w:date="2017-09-20T22:02:00Z">
-        <w:r>
-          <w:delText>s</w:delText>
-        </w:r>
-      </w:del>
-      <w:r>
-        <w:t xml:space="preserve"> latencies.</w:t>
+        <w:t>that have non-deterministic transmission latencies.</w:t>
       </w:r>
       <w:r>
         <w:t xml:space="preserve"> Another example would be memory devices that incorporate an onboard memory hierarchy. In such devices, operations are affected by cache latencies.</w:t>
@@ -5735,7 +5509,7 @@
                                 <w:szCs w:val="20"/>
                               </w:rPr>
                             </w:pPr>
-                            <w:bookmarkStart w:id="80" w:name="_Ref492667638"/>
+                            <w:bookmarkStart w:id="32" w:name="_Ref492667638"/>
                             <w:r>
                               <w:t xml:space="preserve">Figure </w:t>
                             </w:r>
@@ -5747,7 +5521,7 @@
                                 <w:t>6</w:t>
                               </w:r>
                             </w:fldSimple>
-                            <w:bookmarkEnd w:id="80"/>
+                            <w:bookmarkEnd w:id="32"/>
                             <w:r>
                               <w:t>: PRIME (Precise Real-Time In-Circuit Micro-EMS)</w:t>
                             </w:r>
@@ -5784,7 +5558,7 @@
                           <w:szCs w:val="20"/>
                         </w:rPr>
                       </w:pPr>
-                      <w:bookmarkStart w:id="81" w:name="_Ref492667638"/>
+                      <w:bookmarkStart w:id="33" w:name="_Ref492667638"/>
                       <w:r>
                         <w:t xml:space="preserve">Figure </w:t>
                       </w:r>
@@ -5796,7 +5570,7 @@
                           <w:t>6</w:t>
                         </w:r>
                       </w:fldSimple>
-                      <w:bookmarkEnd w:id="81"/>
+                      <w:bookmarkEnd w:id="33"/>
                       <w:r>
                         <w:t>: PRIME (Precise Real-Time In-Circuit Micro-EMS)</w:t>
                       </w:r>
@@ -5912,26 +5686,10 @@
         <w:t>hosts a variety of peripherals</w:t>
       </w:r>
       <w:r>
-        <w:t xml:space="preserve"> (labelled in red as DUT: Devices </w:t>
-      </w:r>
-      <w:proofErr w:type="gramStart"/>
-      <w:r>
-        <w:t>Under</w:t>
-      </w:r>
-      <w:proofErr w:type="gramEnd"/>
-      <w:r>
-        <w:t xml:space="preserve"> Test) that are</w:t>
-      </w:r>
-      <w:r>
-        <w:t xml:space="preserve"> commonly implemented in embedded designs. The board provides access to Bluetooth, </w:t>
-      </w:r>
-      <w:proofErr w:type="gramStart"/>
-      <w:r>
-        <w:t>Wi-</w:t>
-      </w:r>
-      <w:proofErr w:type="gramEnd"/>
-      <w:r>
-        <w:t>Fi and a Si1143 proximity detector. PACER was evaluated on NAND and NOR FLASH memories, as well as a commercial EEPROM, temperature / humidity sensor and four independent Micro-SD cards.</w:t>
+        <w:t xml:space="preserve"> (labelled in red as DUT: Devices Under Test) that are</w:t>
+      </w:r>
+      <w:r>
+        <w:t xml:space="preserve"> commonly implemented in embedded designs. The board provides access to Bluetooth, Wi-Fi and a Si1143 proximity detector. PACER was evaluated on NAND and NOR FLASH memories, as well as a commercial EEPROM, temperature / humidity sensor and four independent Micro-SD cards.</w:t>
       </w:r>
     </w:p>
     <w:p>
@@ -5948,7 +5706,26 @@
         <w:t xml:space="preserve"> and 2 bytes per sample, each test can result in up to </w:t>
       </w:r>
       <w:r>
-        <w:t>8 megabytes of data. Because repeatability is so important, each test was run 50 times. Therefore, bandwidth became a limiting factor and a Hi-Speed (480mbps) USB module was added to the board to allow for rapid development. Operating as</w:t>
+        <w:t>8 megabytes of data. Because repeatability is so important, each test was run 50 times. Therefore, bandwidth became a limiting factor and a Hi-Speed (</w:t>
+      </w:r>
+      <w:del w:id="34" w:author="Dan Moore" w:date="2017-09-24T12:06:00Z">
+        <w:r>
+          <w:delText>480mbps</w:delText>
+        </w:r>
+      </w:del>
+      <w:ins w:id="35" w:author="Dan Moore" w:date="2017-09-24T12:06:00Z">
+        <w:r>
+          <w:t>480</w:t>
+        </w:r>
+        <w:r>
+          <w:t>M</w:t>
+        </w:r>
+        <w:r>
+          <w:t>bps</w:t>
+        </w:r>
+      </w:ins>
+      <w:r>
+        <w:t>) USB module was added to the board to allow for rapid development. Operating as</w:t>
       </w:r>
       <w:r>
         <w:t xml:space="preserve"> a virtual communications port and using MCU parallel bus, </w:t>
@@ -5963,7 +5740,26 @@
         <w:t xml:space="preserve"> rea</w:t>
       </w:r>
       <w:r>
-        <w:t>lized at approximately 120mbps.</w:t>
+        <w:t xml:space="preserve">lized at approximately </w:t>
+      </w:r>
+      <w:del w:id="36" w:author="Dan Moore" w:date="2017-09-24T12:05:00Z">
+        <w:r>
+          <w:delText>120mbps</w:delText>
+        </w:r>
+      </w:del>
+      <w:ins w:id="37" w:author="Dan Moore" w:date="2017-09-24T12:05:00Z">
+        <w:r>
+          <w:t>120</w:t>
+        </w:r>
+        <w:r>
+          <w:t>M</w:t>
+        </w:r>
+        <w:r>
+          <w:t>bps</w:t>
+        </w:r>
+      </w:ins>
+      <w:r>
+        <w:t>.</w:t>
       </w:r>
     </w:p>
     <w:p>
@@ -6034,7 +5830,15 @@
       </w:r>
       <w:r>
         <w:lastRenderedPageBreak/>
-        <w:t xml:space="preserve">supply is extremely important because PACER uses the current profile to make real-time decisions. If the power supply outputs a significant amount of noise, then it becomes difficult to </w:t>
+        <w:t xml:space="preserve">supply is </w:t>
+      </w:r>
+      <w:del w:id="38" w:author="Dan Moore" w:date="2017-09-24T12:51:00Z">
+        <w:r>
+          <w:delText xml:space="preserve">extremely </w:delText>
+        </w:r>
+      </w:del>
+      <w:r>
+        <w:t xml:space="preserve">important because PACER uses the current profile to make real-time decisions. If the power supply outputs a significant amount of noise, then it becomes difficult to </w:t>
       </w:r>
       <w:r>
         <w:t xml:space="preserve">acquire signal and </w:t>
@@ -6113,19 +5917,135 @@
         <w:t xml:space="preserve">allows </w:t>
       </w:r>
       <w:r>
-        <w:t>the host to switch the voltage domain of an individual peripheral to any one of three domains, or disconnect the device entirely (including the ground connection).</w:t>
-      </w:r>
-      <w:r>
-        <w:t xml:space="preserve"> Once the devices are characterized independently, then their individual contributions to the overall power supply current output can be deduced through superposition.</w:t>
-      </w:r>
+        <w:t xml:space="preserve">the host to switch the voltage domain of an individual peripheral to any one of three domains, or disconnect the device entirely </w:t>
+      </w:r>
+      <w:del w:id="39" w:author="Dan Moore" w:date="2017-09-24T12:52:00Z">
+        <w:r>
+          <w:delText>(including the ground connection).</w:delText>
+        </w:r>
+        <w:r>
+          <w:delText xml:space="preserve"> </w:delText>
+        </w:r>
+      </w:del>
+      <w:moveFromRangeStart w:id="40" w:author="Dan Moore" w:date="2017-09-24T12:43:00Z" w:name="move494020331"/>
+      <w:moveFrom w:id="41" w:author="Dan Moore" w:date="2017-09-24T12:43:00Z">
+        <w:r>
+          <w:t>Once the devices are characterized independently, then their individual contributions to the overall power supply current output can be deduced through superposition.</w:t>
+        </w:r>
+      </w:moveFrom>
+      <w:moveFromRangeEnd w:id="40"/>
     </w:p>
     <w:p>
       <w:pPr>
         <w:pStyle w:val="BodyText"/>
       </w:pPr>
-      <w:r>
-        <w:t>The PPS-330D devices are connected to each peripheral, and when a peripheral is under test, the other devices are switched to an alternate voltage domain. Thus, each device is can be independently classified in-system without removing other devices that may contribute to the current measurements.</w:t>
-      </w:r>
+      <w:del w:id="42" w:author="Dan Moore" w:date="2017-09-24T12:46:00Z">
+        <w:r>
+          <w:delText xml:space="preserve">The </w:delText>
+        </w:r>
+      </w:del>
+      <w:r>
+        <w:t xml:space="preserve">PPS-330D devices are connected to each peripheral, and </w:t>
+      </w:r>
+      <w:del w:id="43" w:author="Dan Moore" w:date="2017-09-24T12:48:00Z">
+        <w:r>
+          <w:delText xml:space="preserve">when </w:delText>
+        </w:r>
+      </w:del>
+      <w:ins w:id="44" w:author="Dan Moore" w:date="2017-09-24T12:48:00Z">
+        <w:r>
+          <w:t>while</w:t>
+        </w:r>
+        <w:r>
+          <w:t xml:space="preserve"> </w:t>
+        </w:r>
+      </w:ins>
+      <w:r>
+        <w:t xml:space="preserve">a peripheral is under test, the </w:t>
+      </w:r>
+      <w:del w:id="45" w:author="Dan Moore" w:date="2017-09-24T12:49:00Z">
+        <w:r>
+          <w:delText xml:space="preserve">other </w:delText>
+        </w:r>
+      </w:del>
+      <w:ins w:id="46" w:author="Dan Moore" w:date="2017-09-24T12:49:00Z">
+        <w:r>
+          <w:t>remaining</w:t>
+        </w:r>
+        <w:r>
+          <w:t xml:space="preserve"> </w:t>
+        </w:r>
+      </w:ins>
+      <w:r>
+        <w:t xml:space="preserve">devices are switched to an alternate voltage domain. Thus, each device is </w:t>
+      </w:r>
+      <w:del w:id="47" w:author="Dan Moore" w:date="2017-09-24T12:46:00Z">
+        <w:r>
+          <w:delText xml:space="preserve">can be </w:delText>
+        </w:r>
+      </w:del>
+      <w:r>
+        <w:t xml:space="preserve">independently classified in-system without </w:t>
+      </w:r>
+      <w:ins w:id="48" w:author="Dan Moore" w:date="2017-09-24T12:49:00Z">
+        <w:r>
+          <w:t xml:space="preserve">physically </w:t>
+        </w:r>
+      </w:ins>
+      <w:r>
+        <w:t xml:space="preserve">removing other devices that may </w:t>
+      </w:r>
+      <w:del w:id="49" w:author="Dan Moore" w:date="2017-09-24T12:47:00Z">
+        <w:r>
+          <w:delText xml:space="preserve">contribute to the </w:delText>
+        </w:r>
+      </w:del>
+      <w:ins w:id="50" w:author="Dan Moore" w:date="2017-09-24T12:47:00Z">
+        <w:r>
+          <w:t xml:space="preserve">affect </w:t>
+        </w:r>
+      </w:ins>
+      <w:r>
+        <w:t>current measure</w:t>
+      </w:r>
+      <w:bookmarkStart w:id="51" w:name="_GoBack"/>
+      <w:bookmarkEnd w:id="51"/>
+      <w:r>
+        <w:t>ments.</w:t>
+      </w:r>
+      <w:ins w:id="52" w:author="Dan Moore" w:date="2017-09-24T12:43:00Z">
+        <w:r>
+          <w:t xml:space="preserve"> </w:t>
+        </w:r>
+      </w:ins>
+      <w:moveToRangeStart w:id="53" w:author="Dan Moore" w:date="2017-09-24T12:43:00Z" w:name="move494020331"/>
+      <w:moveTo w:id="54" w:author="Dan Moore" w:date="2017-09-24T12:43:00Z">
+        <w:r>
+          <w:t>Once the devices are characterized</w:t>
+        </w:r>
+        <w:del w:id="55" w:author="Dan Moore" w:date="2017-09-24T12:43:00Z">
+          <w:r>
+            <w:delText xml:space="preserve"> independently</w:delText>
+          </w:r>
+        </w:del>
+        <w:r>
+          <w:t xml:space="preserve">, then their individual contributions to the </w:t>
+        </w:r>
+        <w:del w:id="56" w:author="Dan Moore" w:date="2017-09-24T12:49:00Z">
+          <w:r>
+            <w:delText xml:space="preserve">overall </w:delText>
+          </w:r>
+        </w:del>
+        <w:r>
+          <w:t>power supply current output can be deduced through superposition.</w:t>
+        </w:r>
+      </w:moveTo>
+      <w:moveToRangeEnd w:id="53"/>
+      <w:ins w:id="57" w:author="Dan Moore" w:date="2017-09-24T12:44:00Z">
+        <w:r>
+          <w:t xml:space="preserve"> The PPS-330D is convenient for initial profiling, but unnecessary for a streamlined implementation. The ASDM-300F is necessary for an IODVS implementation, but PACER-E and PACER-C only require the current measurement component.</w:t>
+        </w:r>
+      </w:ins>
     </w:p>
     <w:p>
       <w:pPr>
@@ -6143,7 +6063,20 @@
         <w:t xml:space="preserve">Initial IODVS results were repeated so as to establish a baseline with which to compare the results of PACER. Previous experiments required the results to be averaged many times over. The PRIME assembly provides high enough signal to noise ratio that averaging multiple test results is </w:t>
       </w:r>
       <w:r>
-        <w:t>unnecessary and a simple 50-sample moving average provides enough noise cancellation while maintaining a quick response time</w:t>
+        <w:t xml:space="preserve">unnecessary and a simple 50-sample moving average provides enough </w:t>
+      </w:r>
+      <w:del w:id="58" w:author="Dan Moore" w:date="2017-09-24T12:06:00Z">
+        <w:r>
+          <w:delText>noise cancellation</w:delText>
+        </w:r>
+      </w:del>
+      <w:ins w:id="59" w:author="Dan Moore" w:date="2017-09-24T12:06:00Z">
+        <w:r>
+          <w:t>filtering</w:t>
+        </w:r>
+      </w:ins>
+      <w:r>
+        <w:t xml:space="preserve"> while maintaining a quick response time</w:t>
       </w:r>
       <w:r>
         <w:t>.</w:t>
@@ -7032,7 +6965,7 @@
       <w:pPr>
         <w:pStyle w:val="Caption"/>
       </w:pPr>
-      <w:bookmarkStart w:id="82" w:name="_Ref489708042"/>
+      <w:bookmarkStart w:id="60" w:name="_Ref489708042"/>
       <w:r>
         <w:t xml:space="preserve">Figure </w:t>
       </w:r>
@@ -7044,7 +6977,7 @@
           <w:t>7</w:t>
         </w:r>
       </w:fldSimple>
-      <w:bookmarkEnd w:id="82"/>
+      <w:bookmarkEnd w:id="60"/>
       <w:r>
         <w:t>: EEPROM Write Cycle Using IODVS and PACER-T</w:t>
       </w:r>
@@ -7364,14 +7297,14 @@
       <w:pPr>
         <w:pStyle w:val="tablehead"/>
       </w:pPr>
-      <w:bookmarkStart w:id="83" w:name="_Ref492823963"/>
+      <w:bookmarkStart w:id="61" w:name="_Ref492823963"/>
       <w:r>
         <w:t xml:space="preserve">M25PX16 NOR Serial Flash </w:t>
       </w:r>
       <w:r>
         <w:t>PACER Results</w:t>
       </w:r>
-      <w:bookmarkEnd w:id="83"/>
+      <w:bookmarkEnd w:id="61"/>
     </w:p>
     <w:tbl>
       <w:tblPr>
@@ -8178,11 +8111,9 @@
       <w:r>
         <w:t>:</w:t>
       </w:r>
-      <w:ins w:id="84" w:author="drmoore" w:date="2017-09-20T22:38:00Z">
-        <w:r>
-          <w:t xml:space="preserve"> </w:t>
-        </w:r>
-      </w:ins>
+      <w:r>
+        <w:t xml:space="preserve"> </w:t>
+      </w:r>
       <w:r>
         <w:t>NAND Serial Flash Write Cycle Using IODVS and PACER-T</w:t>
       </w:r>
@@ -9072,7 +9003,7 @@
       <w:pPr>
         <w:pStyle w:val="Caption"/>
       </w:pPr>
-      <w:bookmarkStart w:id="85" w:name="_Ref492838339"/>
+      <w:bookmarkStart w:id="62" w:name="_Ref492838339"/>
       <w:r>
         <w:t xml:space="preserve">Figure </w:t>
       </w:r>
@@ -9084,7 +9015,7 @@
           <w:t>10</w:t>
         </w:r>
       </w:fldSimple>
-      <w:bookmarkEnd w:id="85"/>
+      <w:bookmarkEnd w:id="62"/>
       <w:r>
         <w:t xml:space="preserve">: </w:t>
       </w:r>
@@ -9096,19 +9027,9 @@
       <w:pPr>
         <w:pStyle w:val="Heading2"/>
       </w:pPr>
-      <w:del w:id="86" w:author="drmoore" w:date="2017-09-20T22:39:00Z">
-        <w:r>
-          <w:delText xml:space="preserve">Various </w:delText>
-        </w:r>
-      </w:del>
-      <w:ins w:id="87" w:author="drmoore" w:date="2017-09-20T22:39:00Z">
-        <w:r>
-          <w:t>An assortment of</w:t>
-        </w:r>
-        <w:r>
-          <w:t xml:space="preserve"> </w:t>
-        </w:r>
-      </w:ins>
+      <w:r>
+        <w:t xml:space="preserve">An assortment of </w:t>
+      </w:r>
       <w:r>
         <w:t>Micro-SD Memory Cards</w:t>
       </w:r>
@@ -9150,11 +9071,9 @@
       <w:r>
         <w:t xml:space="preserve">shows the </w:t>
       </w:r>
-      <w:ins w:id="88" w:author="drmoore" w:date="2017-09-20T22:40:00Z">
-        <w:r>
-          <w:t xml:space="preserve">massive </w:t>
-        </w:r>
-      </w:ins>
+      <w:r>
+        <w:t xml:space="preserve">massive </w:t>
+      </w:r>
       <w:r>
         <w:t>power and latency difference betwee</w:t>
       </w:r>
@@ -9193,70 +9112,81 @@
       <w:r>
         <w:t>helps to describe the performance differences shown in</w:t>
       </w:r>
-      <w:ins w:id="89" w:author="drmoore" w:date="2017-09-20T21:52:00Z">
+      <w:r>
+        <w:t xml:space="preserve"> </w:t>
+      </w:r>
+      <w:r>
+        <w:fldChar w:fldCharType="begin"/>
+      </w:r>
+      <w:r>
+        <w:instrText xml:space="preserve"> REF _Ref493707696 \n \h </w:instrText>
+      </w:r>
+      <w:r>
+        <w:fldChar w:fldCharType="separate"/>
+      </w:r>
+      <w:r>
+        <w:t xml:space="preserve">TABLE IV. </w:t>
+      </w:r>
+      <w:r>
+        <w:fldChar w:fldCharType="end"/>
+      </w:r>
+      <w:r>
+        <w:t xml:space="preserve">The control delay is set to the median delay for each characterization, PACER-C allows the host to react to those operations deviating considerably from the median. Therefore, the </w:t>
+      </w:r>
+      <w:proofErr w:type="spellStart"/>
+      <w:r>
+        <w:t>Sandisk</w:t>
+      </w:r>
+      <w:proofErr w:type="spellEnd"/>
+      <w:r>
+        <w:t xml:space="preserve"> and Lexar cards benefitted considerably because they exhibit a bimodal timing distribution. The </w:t>
+      </w:r>
+      <w:proofErr w:type="spellStart"/>
+      <w:r>
+        <w:t>Swissbit</w:t>
+      </w:r>
+      <w:proofErr w:type="spellEnd"/>
+      <w:r>
+        <w:t xml:space="preserve"> card benefits decisively because of the mostly normal timing distribution</w:t>
+      </w:r>
+      <w:ins w:id="63" w:author="Dan Moore" w:date="2017-09-24T12:21:00Z">
         <w:r>
-          <w:t xml:space="preserve"> </w:t>
-        </w:r>
-        <w:r>
-          <w:fldChar w:fldCharType="begin"/>
-        </w:r>
-        <w:r>
-          <w:instrText xml:space="preserve"> REF _Ref493707696 \n \h </w:instrText>
+          <w:t xml:space="preserve">. </w:t>
         </w:r>
       </w:ins>
-      <w:r>
-        <w:fldChar w:fldCharType="separate"/>
-      </w:r>
-      <w:ins w:id="90" w:author="drmoore" w:date="2017-09-20T21:52:00Z">
+      <w:del w:id="64" w:author="Dan Moore" w:date="2017-09-24T12:21:00Z">
         <w:r>
-          <w:t xml:space="preserve">TABLE IV. </w:t>
+          <w:delText xml:space="preserve"> and t</w:delText>
         </w:r>
+      </w:del>
+      <w:ins w:id="65" w:author="Dan Moore" w:date="2017-09-24T12:21:00Z">
         <w:r>
-          <w:fldChar w:fldCharType="end"/>
+          <w:t>T</w:t>
         </w:r>
       </w:ins>
-      <w:del w:id="91" w:author="drmoore" w:date="2017-09-20T21:52:00Z">
+      <w:r>
+        <w:t xml:space="preserve">he Kingston card does not benefit </w:t>
+      </w:r>
+      <w:ins w:id="66" w:author="Dan Moore" w:date="2017-09-24T12:21:00Z">
         <w:r>
-          <w:delText xml:space="preserve"> </w:delText>
+          <w:t xml:space="preserve">as </w:t>
         </w:r>
+      </w:ins>
+      <w:r>
+        <w:t xml:space="preserve">much because </w:t>
+      </w:r>
+      <w:del w:id="67" w:author="Dan Moore" w:date="2017-09-24T12:21:00Z">
         <w:r>
-          <w:fldChar w:fldCharType="begin"/>
-        </w:r>
-        <w:r>
-          <w:delInstrText xml:space="preserve"> REF _Ref492726027 \n \h </w:delInstrText>
-        </w:r>
-        <w:r>
-          <w:fldChar w:fldCharType="separate"/>
+          <w:delText xml:space="preserve">of it exhibits a </w:delText>
         </w:r>
       </w:del>
-      <w:del w:id="92" w:author="drmoore" w:date="2017-09-20T21:51:00Z">
+      <w:ins w:id="68" w:author="Dan Moore" w:date="2017-09-24T12:21:00Z">
         <w:r>
-          <w:delText xml:space="preserve">TABLE VI. </w:delText>
+          <w:t xml:space="preserve">write timing exhibits a </w:t>
         </w:r>
-      </w:del>
-      <w:del w:id="93" w:author="drmoore" w:date="2017-09-20T21:52:00Z">
-        <w:r>
-          <w:fldChar w:fldCharType="end"/>
-        </w:r>
-      </w:del>
-      <w:r>
-        <w:t xml:space="preserve">The control delay is set to the median delay for each characterization, PACER-C allows the host to react to those operations deviating considerably from the median. Therefore, the </w:t>
-      </w:r>
-      <w:proofErr w:type="spellStart"/>
-      <w:r>
-        <w:t>Sandisk</w:t>
-      </w:r>
-      <w:proofErr w:type="spellEnd"/>
-      <w:r>
-        <w:t xml:space="preserve"> and Lexar cards benefitted considerably because they exhibit a bimodal timing distribution. The </w:t>
-      </w:r>
-      <w:proofErr w:type="spellStart"/>
-      <w:r>
-        <w:t>Swissbit</w:t>
-      </w:r>
-      <w:proofErr w:type="spellEnd"/>
-      <w:r>
-        <w:t xml:space="preserve"> card benefits decisively because of the mostly normal timing distribution and the Kingston card does not benefit much because of it exhibits a very low standard deviation.</w:t>
+      </w:ins>
+      <w:r>
+        <w:t>very low standard deviation.</w:t>
       </w:r>
       <w:r>
         <w:t xml:space="preserve"> </w:t>
@@ -9270,12 +9200,6 @@
         <w:pStyle w:val="BodyText"/>
         <w:keepNext/>
         <w:ind w:firstLine="0"/>
-        <w:pPrChange w:id="94" w:author="drmoore" w:date="2017-09-20T22:41:00Z">
-          <w:pPr>
-            <w:pStyle w:val="BodyText"/>
-            <w:keepNext/>
-          </w:pPr>
-        </w:pPrChange>
       </w:pPr>
       <w:r>
         <w:rPr>
@@ -9358,14 +9282,14 @@
       <w:pPr>
         <w:pStyle w:val="tablehead"/>
       </w:pPr>
-      <w:bookmarkStart w:id="95" w:name="_Ref493707696"/>
+      <w:bookmarkStart w:id="69" w:name="_Ref493707696"/>
       <w:r>
         <w:t xml:space="preserve">Micro-SD Card </w:t>
       </w:r>
       <w:r>
         <w:t>PACER Results</w:t>
       </w:r>
-      <w:bookmarkEnd w:id="95"/>
+      <w:bookmarkEnd w:id="69"/>
     </w:p>
     <w:tbl>
       <w:tblPr>
@@ -10040,7 +9964,20 @@
         <w:t xml:space="preserve">Honeywell HIH-6130 communicates via the I2C bus. The host requests the sensor to take a measurement and then waits </w:t>
       </w:r>
       <w:r>
-        <w:t xml:space="preserve">the manufacturer specified </w:t>
+        <w:t>the manufacturer</w:t>
+      </w:r>
+      <w:ins w:id="70" w:author="Dan Moore" w:date="2017-09-24T12:32:00Z">
+        <w:r>
+          <w:t>-</w:t>
+        </w:r>
+      </w:ins>
+      <w:del w:id="71" w:author="Dan Moore" w:date="2017-09-24T12:32:00Z">
+        <w:r>
+          <w:delText xml:space="preserve"> </w:delText>
+        </w:r>
+      </w:del>
+      <w:r>
+        <w:t xml:space="preserve">specified </w:t>
       </w:r>
       <w:r>
         <w:t xml:space="preserve">45ms </w:t>
@@ -10142,11 +10079,11 @@
       <w:pPr>
         <w:pStyle w:val="tablehead"/>
       </w:pPr>
-      <w:bookmarkStart w:id="96" w:name="_Ref492727868"/>
+      <w:bookmarkStart w:id="72" w:name="_Ref492727868"/>
       <w:r>
         <w:t>Honeywell HIH-6130 PACER Results</w:t>
       </w:r>
-      <w:bookmarkEnd w:id="96"/>
+      <w:bookmarkEnd w:id="72"/>
     </w:p>
     <w:tbl>
       <w:tblPr>
@@ -10981,7 +10918,7 @@
         <w:pStyle w:val="Caption"/>
         <w:spacing w:after="0"/>
       </w:pPr>
-      <w:bookmarkStart w:id="97" w:name="_Ref492727932"/>
+      <w:bookmarkStart w:id="73" w:name="_Ref492727932"/>
       <w:r>
         <w:t xml:space="preserve">Figure </w:t>
       </w:r>
@@ -10993,7 +10930,7 @@
           <w:t>12</w:t>
         </w:r>
       </w:fldSimple>
-      <w:bookmarkEnd w:id="97"/>
+      <w:bookmarkEnd w:id="73"/>
       <w:r>
         <w:t xml:space="preserve">: HIH-6130 </w:t>
       </w:r>
@@ -11027,8 +10964,6 @@
       <w:r>
         <w:t>The PACER-</w:t>
       </w:r>
-      <w:bookmarkStart w:id="98" w:name="_GoBack"/>
-      <w:bookmarkEnd w:id="98"/>
       <w:r>
         <w:t xml:space="preserve">T and PACER-E algorithms use successive approximation and the PACER-C algorithm uses a return-to-idle measurement to determine activity completion. It is likely that </w:t>
       </w:r>
@@ -11149,7 +11084,6 @@
         <w:trPr>
           <w:divId w:val="1840271708"/>
           <w:tblCellSpacing w:w="15" w:type="dxa"/>
-          <w:ins w:id="99" w:author="drmoore" w:date="2017-09-20T21:51:00Z"/>
         </w:trPr>
         <w:tc>
           <w:tcPr>
@@ -11160,20 +11094,17 @@
             <w:pPr>
               <w:pStyle w:val="Bibliography"/>
               <w:rPr>
-                <w:ins w:id="100" w:author="drmoore" w:date="2017-09-20T21:51:00Z"/>
                 <w:noProof/>
                 <w:sz w:val="24"/>
                 <w:szCs w:val="24"/>
               </w:rPr>
             </w:pPr>
-            <w:ins w:id="101" w:author="drmoore" w:date="2017-09-20T21:51:00Z">
-              <w:r>
-                <w:rPr>
-                  <w:noProof/>
-                </w:rPr>
-                <w:t xml:space="preserve">[1] </w:t>
-              </w:r>
-            </w:ins>
+            <w:r>
+              <w:rPr>
+                <w:noProof/>
+              </w:rPr>
+              <w:t xml:space="preserve">[1] </w:t>
+            </w:r>
           </w:p>
         </w:tc>
         <w:tc>
@@ -11185,32 +11116,29 @@
             <w:pPr>
               <w:pStyle w:val="Bibliography"/>
               <w:rPr>
-                <w:ins w:id="102" w:author="drmoore" w:date="2017-09-20T21:51:00Z"/>
                 <w:noProof/>
               </w:rPr>
             </w:pPr>
-            <w:ins w:id="103" w:author="drmoore" w:date="2017-09-20T21:51:00Z">
-              <w:r>
-                <w:rPr>
-                  <w:noProof/>
-                </w:rPr>
-                <w:t xml:space="preserve">B. Brock and K. Rajamani, "Dynamic power management for embedded systems [SOC design]," in </w:t>
-              </w:r>
-              <w:r>
-                <w:rPr>
-                  <w:i/>
-                  <w:iCs/>
-                  <w:noProof/>
-                </w:rPr>
-                <w:t>SOC Conference, 2003. Proceedings. IEEE International [Systems-on-Chip]</w:t>
-              </w:r>
-              <w:r>
-                <w:rPr>
-                  <w:noProof/>
-                </w:rPr>
-                <w:t xml:space="preserve">, 2003. </w:t>
-              </w:r>
-            </w:ins>
+            <w:r>
+              <w:rPr>
+                <w:noProof/>
+              </w:rPr>
+              <w:t xml:space="preserve">B. Brock and K. Rajamani, "Dynamic power management for embedded systems [SOC design]," in </w:t>
+            </w:r>
+            <w:r>
+              <w:rPr>
+                <w:i/>
+                <w:iCs/>
+                <w:noProof/>
+              </w:rPr>
+              <w:t>SOC Conference, 2003. Proceedings. IEEE International [Systems-on-Chip]</w:t>
+            </w:r>
+            <w:r>
+              <w:rPr>
+                <w:noProof/>
+              </w:rPr>
+              <w:t xml:space="preserve">, 2003. </w:t>
+            </w:r>
           </w:p>
         </w:tc>
       </w:tr>
@@ -11218,7 +11146,6 @@
         <w:trPr>
           <w:divId w:val="1840271708"/>
           <w:tblCellSpacing w:w="15" w:type="dxa"/>
-          <w:ins w:id="104" w:author="drmoore" w:date="2017-09-20T21:51:00Z"/>
         </w:trPr>
         <w:tc>
           <w:tcPr>
@@ -11229,18 +11156,15 @@
             <w:pPr>
               <w:pStyle w:val="Bibliography"/>
               <w:rPr>
-                <w:ins w:id="105" w:author="drmoore" w:date="2017-09-20T21:51:00Z"/>
                 <w:noProof/>
               </w:rPr>
             </w:pPr>
-            <w:ins w:id="106" w:author="drmoore" w:date="2017-09-20T21:51:00Z">
-              <w:r>
-                <w:rPr>
-                  <w:noProof/>
-                </w:rPr>
-                <w:t xml:space="preserve">[2] </w:t>
-              </w:r>
-            </w:ins>
+            <w:r>
+              <w:rPr>
+                <w:noProof/>
+              </w:rPr>
+              <w:t xml:space="preserve">[2] </w:t>
+            </w:r>
           </w:p>
         </w:tc>
         <w:tc>
@@ -11252,32 +11176,29 @@
             <w:pPr>
               <w:pStyle w:val="Bibliography"/>
               <w:rPr>
-                <w:ins w:id="107" w:author="drmoore" w:date="2017-09-20T21:51:00Z"/>
                 <w:noProof/>
               </w:rPr>
             </w:pPr>
-            <w:ins w:id="108" w:author="drmoore" w:date="2017-09-20T21:51:00Z">
-              <w:r>
-                <w:rPr>
-                  <w:noProof/>
-                </w:rPr>
-                <w:t xml:space="preserve">C. Kumar, M. Sindhwani and T. Srikanthan, "Profile-based technique for Dynamic Power Management in embedded systems," in </w:t>
-              </w:r>
-              <w:r>
-                <w:rPr>
-                  <w:i/>
-                  <w:iCs/>
-                  <w:noProof/>
-                </w:rPr>
-                <w:t>Electronic Design, 2008. ICED 2008. International Conference on</w:t>
-              </w:r>
-              <w:r>
-                <w:rPr>
-                  <w:noProof/>
-                </w:rPr>
-                <w:t xml:space="preserve">, 2008. </w:t>
-              </w:r>
-            </w:ins>
+            <w:r>
+              <w:rPr>
+                <w:noProof/>
+              </w:rPr>
+              <w:t xml:space="preserve">C. Kumar, M. Sindhwani and T. Srikanthan, "Profile-based technique for Dynamic Power Management in embedded systems," in </w:t>
+            </w:r>
+            <w:r>
+              <w:rPr>
+                <w:i/>
+                <w:iCs/>
+                <w:noProof/>
+              </w:rPr>
+              <w:t>Electronic Design, 2008. ICED 2008. International Conference on</w:t>
+            </w:r>
+            <w:r>
+              <w:rPr>
+                <w:noProof/>
+              </w:rPr>
+              <w:t xml:space="preserve">, 2008. </w:t>
+            </w:r>
           </w:p>
         </w:tc>
       </w:tr>
@@ -11285,7 +11206,6 @@
         <w:trPr>
           <w:divId w:val="1840271708"/>
           <w:tblCellSpacing w:w="15" w:type="dxa"/>
-          <w:ins w:id="109" w:author="drmoore" w:date="2017-09-20T21:51:00Z"/>
         </w:trPr>
         <w:tc>
           <w:tcPr>
@@ -11296,18 +11216,15 @@
             <w:pPr>
               <w:pStyle w:val="Bibliography"/>
               <w:rPr>
-                <w:ins w:id="110" w:author="drmoore" w:date="2017-09-20T21:51:00Z"/>
                 <w:noProof/>
               </w:rPr>
             </w:pPr>
-            <w:ins w:id="111" w:author="drmoore" w:date="2017-09-20T21:51:00Z">
-              <w:r>
-                <w:rPr>
-                  <w:noProof/>
-                </w:rPr>
-                <w:t xml:space="preserve">[3] </w:t>
-              </w:r>
-            </w:ins>
+            <w:r>
+              <w:rPr>
+                <w:noProof/>
+              </w:rPr>
+              <w:t xml:space="preserve">[3] </w:t>
+            </w:r>
           </w:p>
         </w:tc>
         <w:tc>
@@ -11319,32 +11236,29 @@
             <w:pPr>
               <w:pStyle w:val="Bibliography"/>
               <w:rPr>
-                <w:ins w:id="112" w:author="drmoore" w:date="2017-09-20T21:51:00Z"/>
                 <w:noProof/>
               </w:rPr>
             </w:pPr>
-            <w:ins w:id="113" w:author="drmoore" w:date="2017-09-20T21:51:00Z">
-              <w:r>
-                <w:rPr>
-                  <w:noProof/>
-                </w:rPr>
-                <w:t xml:space="preserve">W. Dargie, "Dynamic Power Management in Wireless Sensor Networks: State-of-the-Art," </w:t>
-              </w:r>
-              <w:r>
-                <w:rPr>
-                  <w:i/>
-                  <w:iCs/>
-                  <w:noProof/>
-                </w:rPr>
-                <w:t xml:space="preserve">IEEE Sensors Journal, </w:t>
-              </w:r>
-              <w:r>
-                <w:rPr>
-                  <w:noProof/>
-                </w:rPr>
-                <w:t xml:space="preserve">vol. 12, no. 5, pp. 1518 - 1528, 2012. </w:t>
-              </w:r>
-            </w:ins>
+            <w:r>
+              <w:rPr>
+                <w:noProof/>
+              </w:rPr>
+              <w:t xml:space="preserve">W. Dargie, "Dynamic Power Management in Wireless Sensor Networks: State-of-the-Art," </w:t>
+            </w:r>
+            <w:r>
+              <w:rPr>
+                <w:i/>
+                <w:iCs/>
+                <w:noProof/>
+              </w:rPr>
+              <w:t xml:space="preserve">IEEE Sensors Journal, </w:t>
+            </w:r>
+            <w:r>
+              <w:rPr>
+                <w:noProof/>
+              </w:rPr>
+              <w:t xml:space="preserve">vol. 12, no. 5, pp. 1518 - 1528, 2012. </w:t>
+            </w:r>
           </w:p>
         </w:tc>
       </w:tr>
@@ -11352,7 +11266,6 @@
         <w:trPr>
           <w:divId w:val="1840271708"/>
           <w:tblCellSpacing w:w="15" w:type="dxa"/>
-          <w:ins w:id="114" w:author="drmoore" w:date="2017-09-20T21:51:00Z"/>
         </w:trPr>
         <w:tc>
           <w:tcPr>
@@ -11363,18 +11276,15 @@
             <w:pPr>
               <w:pStyle w:val="Bibliography"/>
               <w:rPr>
-                <w:ins w:id="115" w:author="drmoore" w:date="2017-09-20T21:51:00Z"/>
                 <w:noProof/>
               </w:rPr>
             </w:pPr>
-            <w:ins w:id="116" w:author="drmoore" w:date="2017-09-20T21:51:00Z">
-              <w:r>
-                <w:rPr>
-                  <w:noProof/>
-                </w:rPr>
-                <w:t xml:space="preserve">[4] </w:t>
-              </w:r>
-            </w:ins>
+            <w:r>
+              <w:rPr>
+                <w:noProof/>
+              </w:rPr>
+              <w:t xml:space="preserve">[4] </w:t>
+            </w:r>
           </w:p>
         </w:tc>
         <w:tc>
@@ -11386,32 +11296,29 @@
             <w:pPr>
               <w:pStyle w:val="Bibliography"/>
               <w:rPr>
-                <w:ins w:id="117" w:author="drmoore" w:date="2017-09-20T21:51:00Z"/>
                 <w:noProof/>
               </w:rPr>
             </w:pPr>
-            <w:ins w:id="118" w:author="drmoore" w:date="2017-09-20T21:51:00Z">
-              <w:r>
-                <w:rPr>
-                  <w:noProof/>
-                </w:rPr>
-                <w:t xml:space="preserve">D. Moore and A. Dean, "Intra-Operation Dynamic Voltage Scaling," in </w:t>
-              </w:r>
-              <w:r>
-                <w:rPr>
-                  <w:i/>
-                  <w:iCs/>
-                  <w:noProof/>
-                </w:rPr>
-                <w:t>2015 IEEE 3rd International Conference on Cyber-Physical Systems, Networks, and Applications</w:t>
-              </w:r>
-              <w:r>
-                <w:rPr>
-                  <w:noProof/>
-                </w:rPr>
-                <w:t xml:space="preserve">, Hong Kong, 2015. </w:t>
-              </w:r>
-            </w:ins>
+            <w:r>
+              <w:rPr>
+                <w:noProof/>
+              </w:rPr>
+              <w:t xml:space="preserve">D. Moore and A. Dean, "Intra-Operation Dynamic Voltage Scaling," in </w:t>
+            </w:r>
+            <w:r>
+              <w:rPr>
+                <w:i/>
+                <w:iCs/>
+                <w:noProof/>
+              </w:rPr>
+              <w:t>2015 IEEE 3rd International Conference on Cyber-Physical Systems, Networks, and Applications</w:t>
+            </w:r>
+            <w:r>
+              <w:rPr>
+                <w:noProof/>
+              </w:rPr>
+              <w:t xml:space="preserve">, Hong Kong, 2015. </w:t>
+            </w:r>
           </w:p>
         </w:tc>
       </w:tr>
@@ -11419,7 +11326,6 @@
         <w:trPr>
           <w:divId w:val="1840271708"/>
           <w:tblCellSpacing w:w="15" w:type="dxa"/>
-          <w:ins w:id="119" w:author="drmoore" w:date="2017-09-20T21:51:00Z"/>
         </w:trPr>
         <w:tc>
           <w:tcPr>
@@ -11430,18 +11336,15 @@
             <w:pPr>
               <w:pStyle w:val="Bibliography"/>
               <w:rPr>
-                <w:ins w:id="120" w:author="drmoore" w:date="2017-09-20T21:51:00Z"/>
                 <w:noProof/>
               </w:rPr>
             </w:pPr>
-            <w:ins w:id="121" w:author="drmoore" w:date="2017-09-20T21:51:00Z">
-              <w:r>
-                <w:rPr>
-                  <w:noProof/>
-                </w:rPr>
-                <w:t xml:space="preserve">[5] </w:t>
-              </w:r>
-            </w:ins>
+            <w:r>
+              <w:rPr>
+                <w:noProof/>
+              </w:rPr>
+              <w:t xml:space="preserve">[5] </w:t>
+            </w:r>
           </w:p>
         </w:tc>
         <w:tc>
@@ -11453,32 +11356,29 @@
             <w:pPr>
               <w:pStyle w:val="Bibliography"/>
               <w:rPr>
-                <w:ins w:id="122" w:author="drmoore" w:date="2017-09-20T21:51:00Z"/>
                 <w:noProof/>
               </w:rPr>
             </w:pPr>
-            <w:ins w:id="123" w:author="drmoore" w:date="2017-09-20T21:51:00Z">
-              <w:r>
-                <w:rPr>
-                  <w:noProof/>
-                </w:rPr>
-                <w:t xml:space="preserve">D. Lee, Y. Kim, G. Pekhimenko, S. Khan, V. Seshadri, K. Chang and O. Mutlu, "Adaptive-latency DRAM: Optimizing DRAM timing for the common-case," in </w:t>
-              </w:r>
-              <w:r>
-                <w:rPr>
-                  <w:i/>
-                  <w:iCs/>
-                  <w:noProof/>
-                </w:rPr>
-                <w:t>IEEE 21st International Symposium on High Performance Computer Architecture (HPCA)</w:t>
-              </w:r>
-              <w:r>
-                <w:rPr>
-                  <w:noProof/>
-                </w:rPr>
-                <w:t xml:space="preserve">, 2015. </w:t>
-              </w:r>
-            </w:ins>
+            <w:r>
+              <w:rPr>
+                <w:noProof/>
+              </w:rPr>
+              <w:t xml:space="preserve">D. Lee, Y. Kim, G. Pekhimenko, S. Khan, V. Seshadri, K. Chang and O. Mutlu, "Adaptive-latency DRAM: Optimizing DRAM timing for the common-case," in </w:t>
+            </w:r>
+            <w:r>
+              <w:rPr>
+                <w:i/>
+                <w:iCs/>
+                <w:noProof/>
+              </w:rPr>
+              <w:t>IEEE 21st International Symposium on High Performance Computer Architecture (HPCA)</w:t>
+            </w:r>
+            <w:r>
+              <w:rPr>
+                <w:noProof/>
+              </w:rPr>
+              <w:t xml:space="preserve">, 2015. </w:t>
+            </w:r>
           </w:p>
         </w:tc>
       </w:tr>
@@ -11486,7 +11386,6 @@
         <w:trPr>
           <w:divId w:val="1840271708"/>
           <w:tblCellSpacing w:w="15" w:type="dxa"/>
-          <w:ins w:id="124" w:author="drmoore" w:date="2017-09-20T21:51:00Z"/>
         </w:trPr>
         <w:tc>
           <w:tcPr>
@@ -11497,18 +11396,15 @@
             <w:pPr>
               <w:pStyle w:val="Bibliography"/>
               <w:rPr>
-                <w:ins w:id="125" w:author="drmoore" w:date="2017-09-20T21:51:00Z"/>
                 <w:noProof/>
               </w:rPr>
             </w:pPr>
-            <w:ins w:id="126" w:author="drmoore" w:date="2017-09-20T21:51:00Z">
-              <w:r>
-                <w:rPr>
-                  <w:noProof/>
-                </w:rPr>
-                <w:t xml:space="preserve">[6] </w:t>
-              </w:r>
-            </w:ins>
+            <w:r>
+              <w:rPr>
+                <w:noProof/>
+              </w:rPr>
+              <w:t xml:space="preserve">[6] </w:t>
+            </w:r>
           </w:p>
         </w:tc>
         <w:tc>
@@ -11520,32 +11416,29 @@
             <w:pPr>
               <w:pStyle w:val="Bibliography"/>
               <w:rPr>
-                <w:ins w:id="127" w:author="drmoore" w:date="2017-09-20T21:51:00Z"/>
                 <w:noProof/>
               </w:rPr>
             </w:pPr>
-            <w:ins w:id="128" w:author="drmoore" w:date="2017-09-20T21:51:00Z">
-              <w:r>
-                <w:rPr>
-                  <w:noProof/>
-                </w:rPr>
-                <w:t xml:space="preserve">S. Sadeghi-Kohan, M. Kamal, J. McNeil, P. Prinetto and Z. Navabi, "Online self adjusting progressive age monitoring of timing variations," in </w:t>
-              </w:r>
-              <w:r>
-                <w:rPr>
-                  <w:i/>
-                  <w:iCs/>
-                  <w:noProof/>
-                </w:rPr>
-                <w:t>10th International Conference on Design &amp; Technology of Integrated Systems in Nanoscale Era (DTIS)</w:t>
-              </w:r>
-              <w:r>
-                <w:rPr>
-                  <w:noProof/>
-                </w:rPr>
-                <w:t xml:space="preserve">, 2015. </w:t>
-              </w:r>
-            </w:ins>
+            <w:r>
+              <w:rPr>
+                <w:noProof/>
+              </w:rPr>
+              <w:t xml:space="preserve">S. Sadeghi-Kohan, M. Kamal, J. McNeil, P. Prinetto and Z. Navabi, "Online self adjusting progressive age monitoring of timing variations," in </w:t>
+            </w:r>
+            <w:r>
+              <w:rPr>
+                <w:i/>
+                <w:iCs/>
+                <w:noProof/>
+              </w:rPr>
+              <w:t>10th International Conference on Design &amp; Technology of Integrated Systems in Nanoscale Era (DTIS)</w:t>
+            </w:r>
+            <w:r>
+              <w:rPr>
+                <w:noProof/>
+              </w:rPr>
+              <w:t xml:space="preserve">, 2015. </w:t>
+            </w:r>
           </w:p>
         </w:tc>
       </w:tr>
@@ -11553,7 +11446,6 @@
         <w:trPr>
           <w:divId w:val="1840271708"/>
           <w:tblCellSpacing w:w="15" w:type="dxa"/>
-          <w:ins w:id="129" w:author="drmoore" w:date="2017-09-20T21:51:00Z"/>
         </w:trPr>
         <w:tc>
           <w:tcPr>
@@ -11564,18 +11456,15 @@
             <w:pPr>
               <w:pStyle w:val="Bibliography"/>
               <w:rPr>
-                <w:ins w:id="130" w:author="drmoore" w:date="2017-09-20T21:51:00Z"/>
                 <w:noProof/>
               </w:rPr>
             </w:pPr>
-            <w:ins w:id="131" w:author="drmoore" w:date="2017-09-20T21:51:00Z">
-              <w:r>
-                <w:rPr>
-                  <w:noProof/>
-                </w:rPr>
-                <w:t xml:space="preserve">[7] </w:t>
-              </w:r>
-            </w:ins>
+            <w:r>
+              <w:rPr>
+                <w:noProof/>
+              </w:rPr>
+              <w:t xml:space="preserve">[7] </w:t>
+            </w:r>
           </w:p>
         </w:tc>
         <w:tc>
@@ -11587,32 +11476,29 @@
             <w:pPr>
               <w:pStyle w:val="Bibliography"/>
               <w:rPr>
-                <w:ins w:id="132" w:author="drmoore" w:date="2017-09-20T21:51:00Z"/>
                 <w:noProof/>
               </w:rPr>
             </w:pPr>
-            <w:ins w:id="133" w:author="drmoore" w:date="2017-09-20T21:51:00Z">
-              <w:r>
-                <w:rPr>
-                  <w:noProof/>
-                </w:rPr>
-                <w:t xml:space="preserve">D. S. S. Etter, "Adaptive Estimatation of Time Delays in Sampled Data Systems," in </w:t>
-              </w:r>
-              <w:r>
-                <w:rPr>
-                  <w:i/>
-                  <w:iCs/>
-                  <w:noProof/>
-                </w:rPr>
-                <w:t>IEEE Transactions on Acoustics Speech and Signal Processing</w:t>
-              </w:r>
-              <w:r>
-                <w:rPr>
-                  <w:noProof/>
-                </w:rPr>
-                <w:t xml:space="preserve">, 1981. </w:t>
-              </w:r>
-            </w:ins>
+            <w:r>
+              <w:rPr>
+                <w:noProof/>
+              </w:rPr>
+              <w:t xml:space="preserve">D. S. S. Etter, "Adaptive Estimatation of Time Delays in Sampled Data Systems," in </w:t>
+            </w:r>
+            <w:r>
+              <w:rPr>
+                <w:i/>
+                <w:iCs/>
+                <w:noProof/>
+              </w:rPr>
+              <w:t>IEEE Transactions on Acoustics Speech and Signal Processing</w:t>
+            </w:r>
+            <w:r>
+              <w:rPr>
+                <w:noProof/>
+              </w:rPr>
+              <w:t xml:space="preserve">, 1981. </w:t>
+            </w:r>
           </w:p>
         </w:tc>
       </w:tr>
@@ -11620,7 +11506,6 @@
         <w:trPr>
           <w:divId w:val="1840271708"/>
           <w:tblCellSpacing w:w="15" w:type="dxa"/>
-          <w:ins w:id="134" w:author="drmoore" w:date="2017-09-20T21:51:00Z"/>
         </w:trPr>
         <w:tc>
           <w:tcPr>
@@ -11631,18 +11516,15 @@
             <w:pPr>
               <w:pStyle w:val="Bibliography"/>
               <w:rPr>
-                <w:ins w:id="135" w:author="drmoore" w:date="2017-09-20T21:51:00Z"/>
                 <w:noProof/>
               </w:rPr>
             </w:pPr>
-            <w:ins w:id="136" w:author="drmoore" w:date="2017-09-20T21:51:00Z">
-              <w:r>
-                <w:rPr>
-                  <w:noProof/>
-                </w:rPr>
-                <w:t xml:space="preserve">[8] </w:t>
-              </w:r>
-            </w:ins>
+            <w:r>
+              <w:rPr>
+                <w:noProof/>
+              </w:rPr>
+              <w:t xml:space="preserve">[8] </w:t>
+            </w:r>
           </w:p>
         </w:tc>
         <w:tc>
@@ -11654,32 +11536,29 @@
             <w:pPr>
               <w:pStyle w:val="Bibliography"/>
               <w:rPr>
-                <w:ins w:id="137" w:author="drmoore" w:date="2017-09-20T21:51:00Z"/>
                 <w:noProof/>
               </w:rPr>
             </w:pPr>
-            <w:ins w:id="138" w:author="drmoore" w:date="2017-09-20T21:51:00Z">
-              <w:r>
-                <w:rPr>
-                  <w:noProof/>
-                </w:rPr>
-                <w:t xml:space="preserve">S. G. P. A. Z. E. Tarasov V, "Efficient I/O Scheduling with Accurately Estimated Disk Drive Latencies," in </w:t>
-              </w:r>
-              <w:r>
-                <w:rPr>
-                  <w:i/>
-                  <w:iCs/>
-                  <w:noProof/>
-                </w:rPr>
-                <w:t>The Proceedings of OSPERT 2012</w:t>
-              </w:r>
-              <w:r>
-                <w:rPr>
-                  <w:noProof/>
-                </w:rPr>
-                <w:t xml:space="preserve">, 2012. </w:t>
-              </w:r>
-            </w:ins>
+            <w:r>
+              <w:rPr>
+                <w:noProof/>
+              </w:rPr>
+              <w:t xml:space="preserve">S. G. P. A. Z. E. Tarasov V, "Efficient I/O Scheduling with Accurately Estimated Disk Drive Latencies," in </w:t>
+            </w:r>
+            <w:r>
+              <w:rPr>
+                <w:i/>
+                <w:iCs/>
+                <w:noProof/>
+              </w:rPr>
+              <w:t>The Proceedings of OSPERT 2012</w:t>
+            </w:r>
+            <w:r>
+              <w:rPr>
+                <w:noProof/>
+              </w:rPr>
+              <w:t xml:space="preserve">, 2012. </w:t>
+            </w:r>
           </w:p>
         </w:tc>
       </w:tr>
@@ -11687,7 +11566,6 @@
         <w:trPr>
           <w:divId w:val="1840271708"/>
           <w:tblCellSpacing w:w="15" w:type="dxa"/>
-          <w:ins w:id="139" w:author="drmoore" w:date="2017-09-20T21:51:00Z"/>
         </w:trPr>
         <w:tc>
           <w:tcPr>
@@ -11698,18 +11576,15 @@
             <w:pPr>
               <w:pStyle w:val="Bibliography"/>
               <w:rPr>
-                <w:ins w:id="140" w:author="drmoore" w:date="2017-09-20T21:51:00Z"/>
                 <w:noProof/>
               </w:rPr>
             </w:pPr>
-            <w:ins w:id="141" w:author="drmoore" w:date="2017-09-20T21:51:00Z">
-              <w:r>
-                <w:rPr>
-                  <w:noProof/>
-                </w:rPr>
-                <w:t xml:space="preserve">[9] </w:t>
-              </w:r>
-            </w:ins>
+            <w:r>
+              <w:rPr>
+                <w:noProof/>
+              </w:rPr>
+              <w:t xml:space="preserve">[9] </w:t>
+            </w:r>
           </w:p>
         </w:tc>
         <w:tc>
@@ -11721,32 +11596,29 @@
             <w:pPr>
               <w:pStyle w:val="Bibliography"/>
               <w:rPr>
-                <w:ins w:id="142" w:author="drmoore" w:date="2017-09-20T21:51:00Z"/>
                 <w:noProof/>
               </w:rPr>
             </w:pPr>
-            <w:ins w:id="143" w:author="drmoore" w:date="2017-09-20T21:51:00Z">
-              <w:r>
-                <w:rPr>
-                  <w:noProof/>
-                </w:rPr>
-                <w:t xml:space="preserve">H. Macicior, M. Oyarbide, O. Miguel, I. Cantero, J. Canales and A. Etxeberria, "Iterative capacity estimation of LiFePO4 cell over the lifecycle based on SoC estimation correction," in </w:t>
-              </w:r>
-              <w:r>
-                <w:rPr>
-                  <w:i/>
-                  <w:iCs/>
-                  <w:noProof/>
-                </w:rPr>
-                <w:t>Electric Vehicle Symposium and Exhibition (EVS27)</w:t>
-              </w:r>
-              <w:r>
-                <w:rPr>
-                  <w:noProof/>
-                </w:rPr>
-                <w:t xml:space="preserve">, 2013. </w:t>
-              </w:r>
-            </w:ins>
+            <w:r>
+              <w:rPr>
+                <w:noProof/>
+              </w:rPr>
+              <w:t xml:space="preserve">H. Macicior, M. Oyarbide, O. Miguel, I. Cantero, J. Canales and A. Etxeberria, "Iterative capacity estimation of LiFePO4 cell over the lifecycle based on SoC estimation correction," in </w:t>
+            </w:r>
+            <w:r>
+              <w:rPr>
+                <w:i/>
+                <w:iCs/>
+                <w:noProof/>
+              </w:rPr>
+              <w:t>Electric Vehicle Symposium and Exhibition (EVS27)</w:t>
+            </w:r>
+            <w:r>
+              <w:rPr>
+                <w:noProof/>
+              </w:rPr>
+              <w:t xml:space="preserve">, 2013. </w:t>
+            </w:r>
           </w:p>
         </w:tc>
       </w:tr>
@@ -11754,7 +11626,6 @@
         <w:trPr>
           <w:divId w:val="1840271708"/>
           <w:tblCellSpacing w:w="15" w:type="dxa"/>
-          <w:ins w:id="144" w:author="drmoore" w:date="2017-09-20T21:51:00Z"/>
         </w:trPr>
         <w:tc>
           <w:tcPr>
@@ -11765,18 +11636,15 @@
             <w:pPr>
               <w:pStyle w:val="Bibliography"/>
               <w:rPr>
-                <w:ins w:id="145" w:author="drmoore" w:date="2017-09-20T21:51:00Z"/>
                 <w:noProof/>
               </w:rPr>
             </w:pPr>
-            <w:ins w:id="146" w:author="drmoore" w:date="2017-09-20T21:51:00Z">
-              <w:r>
-                <w:rPr>
-                  <w:noProof/>
-                </w:rPr>
-                <w:t xml:space="preserve">[10] </w:t>
-              </w:r>
-            </w:ins>
+            <w:r>
+              <w:rPr>
+                <w:noProof/>
+              </w:rPr>
+              <w:t xml:space="preserve">[10] </w:t>
+            </w:r>
           </w:p>
         </w:tc>
         <w:tc>
@@ -11788,32 +11656,29 @@
             <w:pPr>
               <w:pStyle w:val="Bibliography"/>
               <w:rPr>
-                <w:ins w:id="147" w:author="drmoore" w:date="2017-09-20T21:51:00Z"/>
                 <w:noProof/>
               </w:rPr>
             </w:pPr>
-            <w:ins w:id="148" w:author="drmoore" w:date="2017-09-20T21:51:00Z">
-              <w:r>
-                <w:rPr>
-                  <w:noProof/>
-                </w:rPr>
-                <w:t xml:space="preserve">H. Mahanta, A. Azad and A. Khan, "Power analysis attack: A vulnerability to smart card security," in </w:t>
-              </w:r>
-              <w:r>
-                <w:rPr>
-                  <w:i/>
-                  <w:iCs/>
-                  <w:noProof/>
-                </w:rPr>
-                <w:t>International Conference on Signal Processing And Communication Engineering Systems (SPACES)</w:t>
-              </w:r>
-              <w:r>
-                <w:rPr>
-                  <w:noProof/>
-                </w:rPr>
-                <w:t xml:space="preserve">, 2015. </w:t>
-              </w:r>
-            </w:ins>
+            <w:r>
+              <w:rPr>
+                <w:noProof/>
+              </w:rPr>
+              <w:t xml:space="preserve">H. Mahanta, A. Azad and A. Khan, "Power analysis attack: A vulnerability to smart card security," in </w:t>
+            </w:r>
+            <w:r>
+              <w:rPr>
+                <w:i/>
+                <w:iCs/>
+                <w:noProof/>
+              </w:rPr>
+              <w:t>International Conference on Signal Processing And Communication Engineering Systems (SPACES)</w:t>
+            </w:r>
+            <w:r>
+              <w:rPr>
+                <w:noProof/>
+              </w:rPr>
+              <w:t xml:space="preserve">, 2015. </w:t>
+            </w:r>
           </w:p>
         </w:tc>
       </w:tr>
@@ -11821,7 +11686,6 @@
         <w:trPr>
           <w:divId w:val="1840271708"/>
           <w:tblCellSpacing w:w="15" w:type="dxa"/>
-          <w:ins w:id="149" w:author="drmoore" w:date="2017-09-20T21:51:00Z"/>
         </w:trPr>
         <w:tc>
           <w:tcPr>
@@ -11832,18 +11696,15 @@
             <w:pPr>
               <w:pStyle w:val="Bibliography"/>
               <w:rPr>
-                <w:ins w:id="150" w:author="drmoore" w:date="2017-09-20T21:51:00Z"/>
                 <w:noProof/>
               </w:rPr>
             </w:pPr>
-            <w:ins w:id="151" w:author="drmoore" w:date="2017-09-20T21:51:00Z">
-              <w:r>
-                <w:rPr>
-                  <w:noProof/>
-                </w:rPr>
-                <w:t xml:space="preserve">[11] </w:t>
-              </w:r>
-            </w:ins>
+            <w:r>
+              <w:rPr>
+                <w:noProof/>
+              </w:rPr>
+              <w:t xml:space="preserve">[11] </w:t>
+            </w:r>
           </w:p>
         </w:tc>
         <w:tc>
@@ -11855,810 +11716,29 @@
             <w:pPr>
               <w:pStyle w:val="Bibliography"/>
               <w:rPr>
-                <w:ins w:id="152" w:author="drmoore" w:date="2017-09-20T21:51:00Z"/>
                 <w:noProof/>
               </w:rPr>
             </w:pPr>
-            <w:ins w:id="153" w:author="drmoore" w:date="2017-09-20T21:51:00Z">
-              <w:r>
-                <w:rPr>
-                  <w:noProof/>
-                </w:rPr>
-                <w:t xml:space="preserve">M. Petrvalsky, M. Drutarovsky and M. Varchola, "Differential power analysis attack on ARM based AES implementation without explicit synchronization," in </w:t>
-              </w:r>
-              <w:r>
-                <w:rPr>
-                  <w:i/>
-                  <w:iCs/>
-                  <w:noProof/>
-                </w:rPr>
-                <w:t>Radioelektronika 2014 24th International Conference</w:t>
-              </w:r>
-              <w:r>
-                <w:rPr>
-                  <w:noProof/>
-                </w:rPr>
-                <w:t xml:space="preserve">, 2014. </w:t>
-              </w:r>
-            </w:ins>
-          </w:p>
-        </w:tc>
-      </w:tr>
-    </w:tbl>
-    <w:p>
-      <w:pPr>
-        <w:pStyle w:val="BodyText"/>
-        <w:ind w:firstLine="0"/>
-        <w:rPr>
-          <w:del w:id="154" w:author="drmoore" w:date="2017-09-20T21:51:00Z"/>
-          <w:noProof/>
-          <w:spacing w:val="0"/>
-        </w:rPr>
-      </w:pPr>
-    </w:p>
-    <w:p>
-      <w:pPr>
-        <w:pStyle w:val="BodyText"/>
-        <w:ind w:firstLine="0"/>
-        <w:rPr>
-          <w:del w:id="155" w:author="drmoore" w:date="2017-09-20T21:50:00Z"/>
-          <w:noProof/>
-          <w:spacing w:val="0"/>
-        </w:rPr>
-      </w:pPr>
-    </w:p>
-    <w:tbl>
-      <w:tblPr>
-        <w:tblW w:w="5000" w:type="pct"/>
-        <w:tblCellSpacing w:w="15" w:type="dxa"/>
-        <w:tblCellMar>
-          <w:top w:w="15" w:type="dxa"/>
-          <w:left w:w="15" w:type="dxa"/>
-          <w:bottom w:w="15" w:type="dxa"/>
-          <w:right w:w="15" w:type="dxa"/>
-        </w:tblCellMar>
-        <w:tblLook w:val="04A0" w:firstRow="1" w:lastRow="0" w:firstColumn="1" w:lastColumn="0" w:noHBand="0" w:noVBand="1"/>
-      </w:tblPr>
-      <w:tblGrid>
-        <w:gridCol w:w="409"/>
-        <w:gridCol w:w="4451"/>
-      </w:tblGrid>
-      <w:tr>
-        <w:trPr>
-          <w:divId w:val="1439906318"/>
-          <w:tblCellSpacing w:w="15" w:type="dxa"/>
-          <w:del w:id="156" w:author="drmoore" w:date="2017-09-20T21:50:00Z"/>
-        </w:trPr>
-        <w:tc>
-          <w:tcPr>
-            <w:tcW w:w="50" w:type="pct"/>
-            <w:hideMark/>
-          </w:tcPr>
-          <w:p>
-            <w:pPr>
-              <w:pStyle w:val="Bibliography"/>
-              <w:rPr>
-                <w:del w:id="157" w:author="drmoore" w:date="2017-09-20T21:50:00Z"/>
+            <w:r>
+              <w:rPr>
                 <w:noProof/>
-                <w:sz w:val="24"/>
-                <w:szCs w:val="24"/>
-              </w:rPr>
-            </w:pPr>
-            <w:del w:id="158" w:author="drmoore" w:date="2017-09-20T21:50:00Z">
-              <w:r>
-                <w:rPr>
-                  <w:noProof/>
-                </w:rPr>
-                <w:delText xml:space="preserve">[1] </w:delText>
-              </w:r>
-            </w:del>
-          </w:p>
-        </w:tc>
-        <w:tc>
-          <w:tcPr>
-            <w:tcW w:w="0" w:type="auto"/>
-            <w:hideMark/>
-          </w:tcPr>
-          <w:p>
-            <w:pPr>
-              <w:pStyle w:val="Bibliography"/>
-              <w:rPr>
-                <w:del w:id="159" w:author="drmoore" w:date="2017-09-20T21:50:00Z"/>
+              </w:rPr>
+              <w:t xml:space="preserve">M. Petrvalsky, M. Drutarovsky and M. Varchola, "Differential power analysis attack on ARM based AES implementation without explicit synchronization," in </w:t>
+            </w:r>
+            <w:r>
+              <w:rPr>
+                <w:i/>
+                <w:iCs/>
                 <w:noProof/>
               </w:rPr>
-            </w:pPr>
-            <w:del w:id="160" w:author="drmoore" w:date="2017-09-20T21:50:00Z">
-              <w:r>
-                <w:rPr>
-                  <w:noProof/>
-                </w:rPr>
-                <w:delText xml:space="preserve">B. Brock and K. Rajamani, "Dynamic power management for embedded systems [SOC design]," in </w:delText>
-              </w:r>
-              <w:r>
-                <w:rPr>
-                  <w:i/>
-                  <w:iCs/>
-                  <w:noProof/>
-                </w:rPr>
-                <w:delText>SOC Conference, 2003. Proceedings. IEEE International [Systems-on-Chip]</w:delText>
-              </w:r>
-              <w:r>
-                <w:rPr>
-                  <w:noProof/>
-                </w:rPr>
-                <w:delText xml:space="preserve">, 2003. </w:delText>
-              </w:r>
-            </w:del>
-          </w:p>
-        </w:tc>
-      </w:tr>
-      <w:tr>
-        <w:trPr>
-          <w:divId w:val="1439906318"/>
-          <w:tblCellSpacing w:w="15" w:type="dxa"/>
-          <w:del w:id="161" w:author="drmoore" w:date="2017-09-20T21:50:00Z"/>
-        </w:trPr>
-        <w:tc>
-          <w:tcPr>
-            <w:tcW w:w="50" w:type="pct"/>
-            <w:hideMark/>
-          </w:tcPr>
-          <w:p>
-            <w:pPr>
-              <w:pStyle w:val="Bibliography"/>
-              <w:rPr>
-                <w:del w:id="162" w:author="drmoore" w:date="2017-09-20T21:50:00Z"/>
+              <w:t>Radioelektronika 2014 24th International Conference</w:t>
+            </w:r>
+            <w:r>
+              <w:rPr>
                 <w:noProof/>
               </w:rPr>
-            </w:pPr>
-            <w:del w:id="163" w:author="drmoore" w:date="2017-09-20T21:50:00Z">
-              <w:r>
-                <w:rPr>
-                  <w:noProof/>
-                </w:rPr>
-                <w:delText xml:space="preserve">[2] </w:delText>
-              </w:r>
-            </w:del>
-          </w:p>
-        </w:tc>
-        <w:tc>
-          <w:tcPr>
-            <w:tcW w:w="0" w:type="auto"/>
-            <w:hideMark/>
-          </w:tcPr>
-          <w:p>
-            <w:pPr>
-              <w:pStyle w:val="Bibliography"/>
-              <w:rPr>
-                <w:del w:id="164" w:author="drmoore" w:date="2017-09-20T21:50:00Z"/>
-                <w:noProof/>
-              </w:rPr>
-            </w:pPr>
-            <w:del w:id="165" w:author="drmoore" w:date="2017-09-20T21:50:00Z">
-              <w:r>
-                <w:rPr>
-                  <w:noProof/>
-                </w:rPr>
-                <w:delText xml:space="preserve">C. Kumar, M. Sindhwani and T. Srikanthan, "Profile-based technique for Dynamic Power Management in embedded systems," in </w:delText>
-              </w:r>
-              <w:r>
-                <w:rPr>
-                  <w:i/>
-                  <w:iCs/>
-                  <w:noProof/>
-                </w:rPr>
-                <w:delText>Electronic Design, 2008. ICED 2008. International Conference on</w:delText>
-              </w:r>
-              <w:r>
-                <w:rPr>
-                  <w:noProof/>
-                </w:rPr>
-                <w:delText xml:space="preserve">, 2008. </w:delText>
-              </w:r>
-            </w:del>
-          </w:p>
-        </w:tc>
-      </w:tr>
-      <w:tr>
-        <w:trPr>
-          <w:divId w:val="1439906318"/>
-          <w:tblCellSpacing w:w="15" w:type="dxa"/>
-          <w:del w:id="166" w:author="drmoore" w:date="2017-09-20T21:50:00Z"/>
-        </w:trPr>
-        <w:tc>
-          <w:tcPr>
-            <w:tcW w:w="50" w:type="pct"/>
-            <w:hideMark/>
-          </w:tcPr>
-          <w:p>
-            <w:pPr>
-              <w:pStyle w:val="Bibliography"/>
-              <w:rPr>
-                <w:del w:id="167" w:author="drmoore" w:date="2017-09-20T21:50:00Z"/>
-                <w:noProof/>
-              </w:rPr>
-            </w:pPr>
-            <w:del w:id="168" w:author="drmoore" w:date="2017-09-20T21:50:00Z">
-              <w:r>
-                <w:rPr>
-                  <w:noProof/>
-                </w:rPr>
-                <w:delText xml:space="preserve">[3] </w:delText>
-              </w:r>
-            </w:del>
-          </w:p>
-        </w:tc>
-        <w:tc>
-          <w:tcPr>
-            <w:tcW w:w="0" w:type="auto"/>
-            <w:hideMark/>
-          </w:tcPr>
-          <w:p>
-            <w:pPr>
-              <w:pStyle w:val="Bibliography"/>
-              <w:rPr>
-                <w:del w:id="169" w:author="drmoore" w:date="2017-09-20T21:50:00Z"/>
-                <w:noProof/>
-              </w:rPr>
-            </w:pPr>
-            <w:del w:id="170" w:author="drmoore" w:date="2017-09-20T21:50:00Z">
-              <w:r>
-                <w:rPr>
-                  <w:noProof/>
-                </w:rPr>
-                <w:delText xml:space="preserve">W. Dargie, "Dynamic Power Management in Wireless Sensor Networks: State-of-the-Art," </w:delText>
-              </w:r>
-              <w:r>
-                <w:rPr>
-                  <w:i/>
-                  <w:iCs/>
-                  <w:noProof/>
-                </w:rPr>
-                <w:delText xml:space="preserve">IEEE Sensors Journal, </w:delText>
-              </w:r>
-              <w:r>
-                <w:rPr>
-                  <w:noProof/>
-                </w:rPr>
-                <w:delText xml:space="preserve">vol. 12, no. 5, pp. 1518 - 1528, 2012. </w:delText>
-              </w:r>
-            </w:del>
-          </w:p>
-        </w:tc>
-      </w:tr>
-      <w:tr>
-        <w:trPr>
-          <w:divId w:val="1439906318"/>
-          <w:tblCellSpacing w:w="15" w:type="dxa"/>
-          <w:del w:id="171" w:author="drmoore" w:date="2017-09-20T21:50:00Z"/>
-        </w:trPr>
-        <w:tc>
-          <w:tcPr>
-            <w:tcW w:w="50" w:type="pct"/>
-            <w:hideMark/>
-          </w:tcPr>
-          <w:p>
-            <w:pPr>
-              <w:pStyle w:val="Bibliography"/>
-              <w:rPr>
-                <w:del w:id="172" w:author="drmoore" w:date="2017-09-20T21:50:00Z"/>
-                <w:noProof/>
-              </w:rPr>
-            </w:pPr>
-            <w:del w:id="173" w:author="drmoore" w:date="2017-09-20T21:50:00Z">
-              <w:r>
-                <w:rPr>
-                  <w:noProof/>
-                </w:rPr>
-                <w:delText xml:space="preserve">[4] </w:delText>
-              </w:r>
-            </w:del>
-          </w:p>
-        </w:tc>
-        <w:tc>
-          <w:tcPr>
-            <w:tcW w:w="0" w:type="auto"/>
-            <w:hideMark/>
-          </w:tcPr>
-          <w:p>
-            <w:pPr>
-              <w:pStyle w:val="Bibliography"/>
-              <w:rPr>
-                <w:del w:id="174" w:author="drmoore" w:date="2017-09-20T21:50:00Z"/>
-                <w:noProof/>
-              </w:rPr>
-            </w:pPr>
-            <w:del w:id="175" w:author="drmoore" w:date="2017-09-20T21:50:00Z">
-              <w:r>
-                <w:rPr>
-                  <w:noProof/>
-                </w:rPr>
-                <w:delText xml:space="preserve">D. Moore and A. Dean, "Intra-Operation Dynamic Voltage Scaling," in </w:delText>
-              </w:r>
-              <w:r>
-                <w:rPr>
-                  <w:i/>
-                  <w:iCs/>
-                  <w:noProof/>
-                </w:rPr>
-                <w:delText>2015 IEEE 3rd International Conference on Cyber-Physical Systems, Networks, and Applications</w:delText>
-              </w:r>
-              <w:r>
-                <w:rPr>
-                  <w:noProof/>
-                </w:rPr>
-                <w:delText xml:space="preserve">, Hong Kong, 2015. </w:delText>
-              </w:r>
-            </w:del>
-          </w:p>
-        </w:tc>
-      </w:tr>
-      <w:tr>
-        <w:trPr>
-          <w:divId w:val="1439906318"/>
-          <w:tblCellSpacing w:w="15" w:type="dxa"/>
-          <w:del w:id="176" w:author="drmoore" w:date="2017-09-20T21:50:00Z"/>
-        </w:trPr>
-        <w:tc>
-          <w:tcPr>
-            <w:tcW w:w="50" w:type="pct"/>
-            <w:hideMark/>
-          </w:tcPr>
-          <w:p>
-            <w:pPr>
-              <w:pStyle w:val="Bibliography"/>
-              <w:rPr>
-                <w:del w:id="177" w:author="drmoore" w:date="2017-09-20T21:50:00Z"/>
-                <w:noProof/>
-              </w:rPr>
-            </w:pPr>
-            <w:del w:id="178" w:author="drmoore" w:date="2017-09-20T21:50:00Z">
-              <w:r>
-                <w:rPr>
-                  <w:noProof/>
-                </w:rPr>
-                <w:delText xml:space="preserve">[5] </w:delText>
-              </w:r>
-            </w:del>
-          </w:p>
-        </w:tc>
-        <w:tc>
-          <w:tcPr>
-            <w:tcW w:w="0" w:type="auto"/>
-            <w:hideMark/>
-          </w:tcPr>
-          <w:p>
-            <w:pPr>
-              <w:pStyle w:val="Bibliography"/>
-              <w:rPr>
-                <w:del w:id="179" w:author="drmoore" w:date="2017-09-20T21:50:00Z"/>
-                <w:noProof/>
-              </w:rPr>
-            </w:pPr>
-            <w:del w:id="180" w:author="drmoore" w:date="2017-09-20T21:50:00Z">
-              <w:r>
-                <w:rPr>
-                  <w:noProof/>
-                </w:rPr>
-                <w:delText xml:space="preserve">D. Lee, Y. Kim, G. Pekhimenko, S. Khan, V. Seshadri, K. Chang and O. Mutlu, "Adaptive-latency DRAM: Optimizing DRAM timing for the common-case," in </w:delText>
-              </w:r>
-              <w:r>
-                <w:rPr>
-                  <w:i/>
-                  <w:iCs/>
-                  <w:noProof/>
-                </w:rPr>
-                <w:delText>IEEE 21st International Symposium on High Performance Computer Architecture (HPCA)</w:delText>
-              </w:r>
-              <w:r>
-                <w:rPr>
-                  <w:noProof/>
-                </w:rPr>
-                <w:delText xml:space="preserve">, 2015. </w:delText>
-              </w:r>
-            </w:del>
-          </w:p>
-        </w:tc>
-      </w:tr>
-      <w:tr>
-        <w:trPr>
-          <w:divId w:val="1439906318"/>
-          <w:tblCellSpacing w:w="15" w:type="dxa"/>
-          <w:del w:id="181" w:author="drmoore" w:date="2017-09-20T21:50:00Z"/>
-        </w:trPr>
-        <w:tc>
-          <w:tcPr>
-            <w:tcW w:w="50" w:type="pct"/>
-            <w:hideMark/>
-          </w:tcPr>
-          <w:p>
-            <w:pPr>
-              <w:pStyle w:val="Bibliography"/>
-              <w:rPr>
-                <w:del w:id="182" w:author="drmoore" w:date="2017-09-20T21:50:00Z"/>
-                <w:noProof/>
-              </w:rPr>
-            </w:pPr>
-            <w:del w:id="183" w:author="drmoore" w:date="2017-09-20T21:50:00Z">
-              <w:r>
-                <w:rPr>
-                  <w:noProof/>
-                </w:rPr>
-                <w:delText xml:space="preserve">[6] </w:delText>
-              </w:r>
-            </w:del>
-          </w:p>
-        </w:tc>
-        <w:tc>
-          <w:tcPr>
-            <w:tcW w:w="0" w:type="auto"/>
-            <w:hideMark/>
-          </w:tcPr>
-          <w:p>
-            <w:pPr>
-              <w:pStyle w:val="Bibliography"/>
-              <w:rPr>
-                <w:del w:id="184" w:author="drmoore" w:date="2017-09-20T21:50:00Z"/>
-                <w:noProof/>
-              </w:rPr>
-            </w:pPr>
-            <w:del w:id="185" w:author="drmoore" w:date="2017-09-20T21:50:00Z">
-              <w:r>
-                <w:rPr>
-                  <w:noProof/>
-                </w:rPr>
-                <w:delText xml:space="preserve">S. Sadeghi-Kohan, M. Kamal, J. McNeil, P. Prinetto and Z. Navabi, "Online self adjusting progressive age monitoring of timing variations," in </w:delText>
-              </w:r>
-              <w:r>
-                <w:rPr>
-                  <w:i/>
-                  <w:iCs/>
-                  <w:noProof/>
-                </w:rPr>
-                <w:delText>10th International Conference on Design &amp; Technology of Integrated Systems in Nanoscale Era (DTIS)</w:delText>
-              </w:r>
-              <w:r>
-                <w:rPr>
-                  <w:noProof/>
-                </w:rPr>
-                <w:delText xml:space="preserve">, 2015. </w:delText>
-              </w:r>
-            </w:del>
-          </w:p>
-        </w:tc>
-      </w:tr>
-      <w:tr>
-        <w:trPr>
-          <w:divId w:val="1439906318"/>
-          <w:tblCellSpacing w:w="15" w:type="dxa"/>
-          <w:del w:id="186" w:author="drmoore" w:date="2017-09-20T21:50:00Z"/>
-        </w:trPr>
-        <w:tc>
-          <w:tcPr>
-            <w:tcW w:w="50" w:type="pct"/>
-            <w:hideMark/>
-          </w:tcPr>
-          <w:p>
-            <w:pPr>
-              <w:pStyle w:val="Bibliography"/>
-              <w:rPr>
-                <w:del w:id="187" w:author="drmoore" w:date="2017-09-20T21:50:00Z"/>
-                <w:noProof/>
-              </w:rPr>
-            </w:pPr>
-            <w:del w:id="188" w:author="drmoore" w:date="2017-09-20T21:50:00Z">
-              <w:r>
-                <w:rPr>
-                  <w:noProof/>
-                </w:rPr>
-                <w:delText xml:space="preserve">[7] </w:delText>
-              </w:r>
-            </w:del>
-          </w:p>
-        </w:tc>
-        <w:tc>
-          <w:tcPr>
-            <w:tcW w:w="0" w:type="auto"/>
-            <w:hideMark/>
-          </w:tcPr>
-          <w:p>
-            <w:pPr>
-              <w:pStyle w:val="Bibliography"/>
-              <w:rPr>
-                <w:del w:id="189" w:author="drmoore" w:date="2017-09-20T21:50:00Z"/>
-                <w:noProof/>
-              </w:rPr>
-            </w:pPr>
-            <w:del w:id="190" w:author="drmoore" w:date="2017-09-20T21:50:00Z">
-              <w:r>
-                <w:rPr>
-                  <w:noProof/>
-                </w:rPr>
-                <w:delText xml:space="preserve">D. S. S. Etter, "Adaptive Estimatation of Time Delays in Sampled Data Systems," in </w:delText>
-              </w:r>
-              <w:r>
-                <w:rPr>
-                  <w:i/>
-                  <w:iCs/>
-                  <w:noProof/>
-                </w:rPr>
-                <w:delText>IEEE Transactions on Acoustics Speech and Signal Processing</w:delText>
-              </w:r>
-              <w:r>
-                <w:rPr>
-                  <w:noProof/>
-                </w:rPr>
-                <w:delText xml:space="preserve">, 1981. </w:delText>
-              </w:r>
-            </w:del>
-          </w:p>
-        </w:tc>
-      </w:tr>
-      <w:tr>
-        <w:trPr>
-          <w:divId w:val="1439906318"/>
-          <w:tblCellSpacing w:w="15" w:type="dxa"/>
-          <w:del w:id="191" w:author="drmoore" w:date="2017-09-20T21:50:00Z"/>
-        </w:trPr>
-        <w:tc>
-          <w:tcPr>
-            <w:tcW w:w="50" w:type="pct"/>
-            <w:hideMark/>
-          </w:tcPr>
-          <w:p>
-            <w:pPr>
-              <w:pStyle w:val="Bibliography"/>
-              <w:rPr>
-                <w:del w:id="192" w:author="drmoore" w:date="2017-09-20T21:50:00Z"/>
-                <w:noProof/>
-              </w:rPr>
-            </w:pPr>
-            <w:del w:id="193" w:author="drmoore" w:date="2017-09-20T21:50:00Z">
-              <w:r>
-                <w:rPr>
-                  <w:noProof/>
-                </w:rPr>
-                <w:delText xml:space="preserve">[8] </w:delText>
-              </w:r>
-            </w:del>
-          </w:p>
-        </w:tc>
-        <w:tc>
-          <w:tcPr>
-            <w:tcW w:w="0" w:type="auto"/>
-            <w:hideMark/>
-          </w:tcPr>
-          <w:p>
-            <w:pPr>
-              <w:pStyle w:val="Bibliography"/>
-              <w:rPr>
-                <w:del w:id="194" w:author="drmoore" w:date="2017-09-20T21:50:00Z"/>
-                <w:noProof/>
-              </w:rPr>
-            </w:pPr>
-            <w:del w:id="195" w:author="drmoore" w:date="2017-09-20T21:50:00Z">
-              <w:r>
-                <w:rPr>
-                  <w:noProof/>
-                </w:rPr>
-                <w:delText xml:space="preserve">S. G. P. A. Z. E. Tarasov V, "Efficient I/O Scheduling with Accurately Estimated Disk Drive Latencies," in </w:delText>
-              </w:r>
-              <w:r>
-                <w:rPr>
-                  <w:i/>
-                  <w:iCs/>
-                  <w:noProof/>
-                </w:rPr>
-                <w:delText>The Proceedings of OSPERT 2012</w:delText>
-              </w:r>
-              <w:r>
-                <w:rPr>
-                  <w:noProof/>
-                </w:rPr>
-                <w:delText xml:space="preserve">, 2012. </w:delText>
-              </w:r>
-            </w:del>
-          </w:p>
-        </w:tc>
-      </w:tr>
-      <w:tr>
-        <w:trPr>
-          <w:divId w:val="1439906318"/>
-          <w:tblCellSpacing w:w="15" w:type="dxa"/>
-          <w:del w:id="196" w:author="drmoore" w:date="2017-09-20T21:50:00Z"/>
-        </w:trPr>
-        <w:tc>
-          <w:tcPr>
-            <w:tcW w:w="50" w:type="pct"/>
-            <w:hideMark/>
-          </w:tcPr>
-          <w:p>
-            <w:pPr>
-              <w:pStyle w:val="Bibliography"/>
-              <w:rPr>
-                <w:del w:id="197" w:author="drmoore" w:date="2017-09-20T21:50:00Z"/>
-                <w:noProof/>
-              </w:rPr>
-            </w:pPr>
-            <w:del w:id="198" w:author="drmoore" w:date="2017-09-20T21:50:00Z">
-              <w:r>
-                <w:rPr>
-                  <w:noProof/>
-                </w:rPr>
-                <w:delText xml:space="preserve">[9] </w:delText>
-              </w:r>
-            </w:del>
-          </w:p>
-        </w:tc>
-        <w:tc>
-          <w:tcPr>
-            <w:tcW w:w="0" w:type="auto"/>
-            <w:hideMark/>
-          </w:tcPr>
-          <w:p>
-            <w:pPr>
-              <w:pStyle w:val="Bibliography"/>
-              <w:rPr>
-                <w:del w:id="199" w:author="drmoore" w:date="2017-09-20T21:50:00Z"/>
-                <w:noProof/>
-              </w:rPr>
-            </w:pPr>
-            <w:del w:id="200" w:author="drmoore" w:date="2017-09-20T21:50:00Z">
-              <w:r>
-                <w:rPr>
-                  <w:noProof/>
-                </w:rPr>
-                <w:delText xml:space="preserve">H. Macicior, M. Oyarbide, O. Miguel, I. Cantero, J. Canales and A. Etxeberria, "Iterative capacity estimation of LiFePO4 cell over the lifecycle based on SoC estimation correction," in </w:delText>
-              </w:r>
-              <w:r>
-                <w:rPr>
-                  <w:i/>
-                  <w:iCs/>
-                  <w:noProof/>
-                </w:rPr>
-                <w:delText>Electric Vehicle Symposium and Exhibition (EVS27)</w:delText>
-              </w:r>
-              <w:r>
-                <w:rPr>
-                  <w:noProof/>
-                </w:rPr>
-                <w:delText xml:space="preserve">, 2013. </w:delText>
-              </w:r>
-            </w:del>
-          </w:p>
-        </w:tc>
-      </w:tr>
-      <w:tr>
-        <w:trPr>
-          <w:divId w:val="1439906318"/>
-          <w:tblCellSpacing w:w="15" w:type="dxa"/>
-          <w:del w:id="201" w:author="drmoore" w:date="2017-09-20T21:50:00Z"/>
-        </w:trPr>
-        <w:tc>
-          <w:tcPr>
-            <w:tcW w:w="50" w:type="pct"/>
-            <w:hideMark/>
-          </w:tcPr>
-          <w:p>
-            <w:pPr>
-              <w:pStyle w:val="Bibliography"/>
-              <w:rPr>
-                <w:del w:id="202" w:author="drmoore" w:date="2017-09-20T21:50:00Z"/>
-                <w:noProof/>
-              </w:rPr>
-            </w:pPr>
-            <w:del w:id="203" w:author="drmoore" w:date="2017-09-20T21:50:00Z">
-              <w:r>
-                <w:rPr>
-                  <w:noProof/>
-                </w:rPr>
-                <w:delText xml:space="preserve">[10] </w:delText>
-              </w:r>
-            </w:del>
-          </w:p>
-        </w:tc>
-        <w:tc>
-          <w:tcPr>
-            <w:tcW w:w="0" w:type="auto"/>
-            <w:hideMark/>
-          </w:tcPr>
-          <w:p>
-            <w:pPr>
-              <w:pStyle w:val="Bibliography"/>
-              <w:rPr>
-                <w:del w:id="204" w:author="drmoore" w:date="2017-09-20T21:50:00Z"/>
-                <w:noProof/>
-              </w:rPr>
-            </w:pPr>
-            <w:del w:id="205" w:author="drmoore" w:date="2017-09-20T21:50:00Z">
-              <w:r>
-                <w:rPr>
-                  <w:noProof/>
-                </w:rPr>
-                <w:delText xml:space="preserve">H. Mahanta, A. Azad and A. Khan, "Power analysis attack: A vulnerability to smart card security," in </w:delText>
-              </w:r>
-              <w:r>
-                <w:rPr>
-                  <w:i/>
-                  <w:iCs/>
-                  <w:noProof/>
-                </w:rPr>
-                <w:delText>International Conference on Signal Processing And Communication Engineering Systems (SPACES)</w:delText>
-              </w:r>
-              <w:r>
-                <w:rPr>
-                  <w:noProof/>
-                </w:rPr>
-                <w:delText xml:space="preserve">, 2015. </w:delText>
-              </w:r>
-            </w:del>
-          </w:p>
-        </w:tc>
-      </w:tr>
-      <w:tr>
-        <w:trPr>
-          <w:divId w:val="1439906318"/>
-          <w:tblCellSpacing w:w="15" w:type="dxa"/>
-          <w:del w:id="206" w:author="drmoore" w:date="2017-09-20T21:50:00Z"/>
-        </w:trPr>
-        <w:tc>
-          <w:tcPr>
-            <w:tcW w:w="50" w:type="pct"/>
-            <w:hideMark/>
-          </w:tcPr>
-          <w:p>
-            <w:pPr>
-              <w:pStyle w:val="Bibliography"/>
-              <w:rPr>
-                <w:del w:id="207" w:author="drmoore" w:date="2017-09-20T21:50:00Z"/>
-                <w:noProof/>
-              </w:rPr>
-            </w:pPr>
-            <w:del w:id="208" w:author="drmoore" w:date="2017-09-20T21:50:00Z">
-              <w:r>
-                <w:rPr>
-                  <w:noProof/>
-                </w:rPr>
-                <w:delText xml:space="preserve">[11] </w:delText>
-              </w:r>
-            </w:del>
-          </w:p>
-        </w:tc>
-        <w:tc>
-          <w:tcPr>
-            <w:tcW w:w="0" w:type="auto"/>
-            <w:hideMark/>
-          </w:tcPr>
-          <w:p>
-            <w:pPr>
-              <w:pStyle w:val="Bibliography"/>
-              <w:rPr>
-                <w:del w:id="209" w:author="drmoore" w:date="2017-09-20T21:50:00Z"/>
-                <w:noProof/>
-              </w:rPr>
-            </w:pPr>
-            <w:del w:id="210" w:author="drmoore" w:date="2017-09-20T21:50:00Z">
-              <w:r>
-                <w:rPr>
-                  <w:noProof/>
-                </w:rPr>
-                <w:delText xml:space="preserve">M. Petrvalsky, M. Drutarovsky and M. Varchola, "Differential power analysis attack on ARM based AES implementation without explicit synchronization," in </w:delText>
-              </w:r>
-              <w:r>
-                <w:rPr>
-                  <w:i/>
-                  <w:iCs/>
-                  <w:noProof/>
-                </w:rPr>
-                <w:delText>Radioelektronika 2014 24th International Conference</w:delText>
-              </w:r>
-              <w:r>
-                <w:rPr>
-                  <w:noProof/>
-                </w:rPr>
-                <w:delText xml:space="preserve">, 2014. </w:delText>
-              </w:r>
-            </w:del>
+              <w:t xml:space="preserve">, 2014. </w:t>
+            </w:r>
           </w:p>
         </w:tc>
       </w:tr>
@@ -12684,7 +11764,7 @@
 </file>
 
 <file path=word/numbering.xml><?xml version="1.0" encoding="utf-8"?>
-<w:numbering xmlns:wpc="http://schemas.microsoft.com/office/word/2010/wordprocessingCanvas" xmlns:mc="http://schemas.openxmlformats.org/markup-compatibility/2006" xmlns:o="urn:schemas-microsoft-com:office:office" xmlns:r="http://schemas.openxmlformats.org/officeDocument/2006/relationships" xmlns:m="http://schemas.openxmlformats.org/officeDocument/2006/math" xmlns:v="urn:schemas-microsoft-com:vml" xmlns:wp14="http://schemas.microsoft.com/office/word/2010/wordprocessingDrawing" xmlns:wp="http://schemas.openxmlformats.org/drawingml/2006/wordprocessingDrawing" xmlns:w10="urn:schemas-microsoft-com:office:word" xmlns:w="http://schemas.openxmlformats.org/wordprocessingml/2006/main" xmlns:w14="http://schemas.microsoft.com/office/word/2010/wordml" xmlns:w15="http://schemas.microsoft.com/office/word/2012/wordml" xmlns:wpg="http://schemas.microsoft.com/office/word/2010/wordprocessingGroup" xmlns:wpi="http://schemas.microsoft.com/office/word/2010/wordprocessingInk" xmlns:wne="http://schemas.microsoft.com/office/word/2006/wordml" xmlns:wps="http://schemas.microsoft.com/office/word/2010/wordprocessingShape" mc:Ignorable="w14 w15 wp14">
+<w:numbering xmlns:wpc="http://schemas.microsoft.com/office/word/2010/wordprocessingCanvas" xmlns:cx="http://schemas.microsoft.com/office/drawing/2014/chartex" xmlns:cx1="http://schemas.microsoft.com/office/drawing/2015/9/8/chartex" xmlns:cx2="http://schemas.microsoft.com/office/drawing/2015/10/21/chartex" xmlns:cx3="http://schemas.microsoft.com/office/drawing/2016/5/9/chartex" xmlns:cx4="http://schemas.microsoft.com/office/drawing/2016/5/10/chartex" xmlns:cx5="http://schemas.microsoft.com/office/drawing/2016/5/11/chartex" xmlns:cx6="http://schemas.microsoft.com/office/drawing/2016/5/12/chartex" xmlns:cx7="http://schemas.microsoft.com/office/drawing/2016/5/13/chartex" xmlns:cx8="http://schemas.microsoft.com/office/drawing/2016/5/14/chartex" xmlns:mc="http://schemas.openxmlformats.org/markup-compatibility/2006" xmlns:aink="http://schemas.microsoft.com/office/drawing/2016/ink" xmlns:am3d="http://schemas.microsoft.com/office/drawing/2017/model3d" xmlns:o="urn:schemas-microsoft-com:office:office" xmlns:r="http://schemas.openxmlformats.org/officeDocument/2006/relationships" xmlns:m="http://schemas.openxmlformats.org/officeDocument/2006/math" xmlns:v="urn:schemas-microsoft-com:vml" xmlns:wp14="http://schemas.microsoft.com/office/word/2010/wordprocessingDrawing" xmlns:wp="http://schemas.openxmlformats.org/drawingml/2006/wordprocessingDrawing" xmlns:w10="urn:schemas-microsoft-com:office:word" xmlns:w="http://schemas.openxmlformats.org/wordprocessingml/2006/main" xmlns:w14="http://schemas.microsoft.com/office/word/2010/wordml" xmlns:w15="http://schemas.microsoft.com/office/word/2012/wordml" xmlns:w16cid="http://schemas.microsoft.com/office/word/2016/wordml/cid" xmlns:w16se="http://schemas.microsoft.com/office/word/2015/wordml/symex" xmlns:wpg="http://schemas.microsoft.com/office/word/2010/wordprocessingGroup" xmlns:wpi="http://schemas.microsoft.com/office/word/2010/wordprocessingInk" xmlns:wne="http://schemas.microsoft.com/office/word/2006/wordml" xmlns:wps="http://schemas.microsoft.com/office/word/2010/wordprocessingShape" mc:Ignorable="w14 w15 w16se w16cid wp14">
   <w:abstractNum w:abstractNumId="0" w15:restartNumberingAfterBreak="0">
     <w:nsid w:val="20AF0333"/>
     <w:multiLevelType w:val="hybridMultilevel"/>
@@ -13802,15 +12882,15 @@
 </file>
 
 <file path=word/people.xml><?xml version="1.0" encoding="utf-8"?>
-<w15:people xmlns:wpc="http://schemas.microsoft.com/office/word/2010/wordprocessingCanvas" xmlns:mc="http://schemas.openxmlformats.org/markup-compatibility/2006" xmlns:o="urn:schemas-microsoft-com:office:office" xmlns:r="http://schemas.openxmlformats.org/officeDocument/2006/relationships" xmlns:m="http://schemas.openxmlformats.org/officeDocument/2006/math" xmlns:v="urn:schemas-microsoft-com:vml" xmlns:wp14="http://schemas.microsoft.com/office/word/2010/wordprocessingDrawing" xmlns:wp="http://schemas.openxmlformats.org/drawingml/2006/wordprocessingDrawing" xmlns:w10="urn:schemas-microsoft-com:office:word" xmlns:w="http://schemas.openxmlformats.org/wordprocessingml/2006/main" xmlns:w14="http://schemas.microsoft.com/office/word/2010/wordml" xmlns:w15="http://schemas.microsoft.com/office/word/2012/wordml" xmlns:wpg="http://schemas.microsoft.com/office/word/2010/wordprocessingGroup" xmlns:wpi="http://schemas.microsoft.com/office/word/2010/wordprocessingInk" xmlns:wne="http://schemas.microsoft.com/office/word/2006/wordml" xmlns:wps="http://schemas.microsoft.com/office/word/2010/wordprocessingShape" mc:Ignorable="w14 w15 wp14">
-  <w15:person w15:author="drmoore">
-    <w15:presenceInfo w15:providerId="None" w15:userId="drmoore"/>
+<w15:people xmlns:wpc="http://schemas.microsoft.com/office/word/2010/wordprocessingCanvas" xmlns:cx="http://schemas.microsoft.com/office/drawing/2014/chartex" xmlns:cx1="http://schemas.microsoft.com/office/drawing/2015/9/8/chartex" xmlns:cx2="http://schemas.microsoft.com/office/drawing/2015/10/21/chartex" xmlns:cx3="http://schemas.microsoft.com/office/drawing/2016/5/9/chartex" xmlns:cx4="http://schemas.microsoft.com/office/drawing/2016/5/10/chartex" xmlns:cx5="http://schemas.microsoft.com/office/drawing/2016/5/11/chartex" xmlns:cx6="http://schemas.microsoft.com/office/drawing/2016/5/12/chartex" xmlns:cx7="http://schemas.microsoft.com/office/drawing/2016/5/13/chartex" xmlns:cx8="http://schemas.microsoft.com/office/drawing/2016/5/14/chartex" xmlns:mc="http://schemas.openxmlformats.org/markup-compatibility/2006" xmlns:aink="http://schemas.microsoft.com/office/drawing/2016/ink" xmlns:am3d="http://schemas.microsoft.com/office/drawing/2017/model3d" xmlns:o="urn:schemas-microsoft-com:office:office" xmlns:r="http://schemas.openxmlformats.org/officeDocument/2006/relationships" xmlns:m="http://schemas.openxmlformats.org/officeDocument/2006/math" xmlns:v="urn:schemas-microsoft-com:vml" xmlns:wp14="http://schemas.microsoft.com/office/word/2010/wordprocessingDrawing" xmlns:wp="http://schemas.openxmlformats.org/drawingml/2006/wordprocessingDrawing" xmlns:w10="urn:schemas-microsoft-com:office:word" xmlns:w="http://schemas.openxmlformats.org/wordprocessingml/2006/main" xmlns:w14="http://schemas.microsoft.com/office/word/2010/wordml" xmlns:w15="http://schemas.microsoft.com/office/word/2012/wordml" xmlns:w16cid="http://schemas.microsoft.com/office/word/2016/wordml/cid" xmlns:w16se="http://schemas.microsoft.com/office/word/2015/wordml/symex" xmlns:wpg="http://schemas.microsoft.com/office/word/2010/wordprocessingGroup" xmlns:wpi="http://schemas.microsoft.com/office/word/2010/wordprocessingInk" xmlns:wne="http://schemas.microsoft.com/office/word/2006/wordml" xmlns:wps="http://schemas.microsoft.com/office/word/2010/wordprocessingShape" mc:Ignorable="w14 w15 w16se w16cid wp14">
+  <w15:person w15:author="Dan Moore">
+    <w15:presenceInfo w15:providerId="Windows Live" w15:userId="d378c3114365bc4a"/>
   </w15:person>
 </w15:people>
 </file>
 
 <file path=word/styles.xml><?xml version="1.0" encoding="utf-8"?>
-<w:styles xmlns:mc="http://schemas.openxmlformats.org/markup-compatibility/2006" xmlns:r="http://schemas.openxmlformats.org/officeDocument/2006/relationships" xmlns:w="http://schemas.openxmlformats.org/wordprocessingml/2006/main" xmlns:w14="http://schemas.microsoft.com/office/word/2010/wordml" xmlns:w15="http://schemas.microsoft.com/office/word/2012/wordml" mc:Ignorable="w14 w15">
+<w:styles xmlns:mc="http://schemas.openxmlformats.org/markup-compatibility/2006" xmlns:r="http://schemas.openxmlformats.org/officeDocument/2006/relationships" xmlns:w="http://schemas.openxmlformats.org/wordprocessingml/2006/main" xmlns:w14="http://schemas.microsoft.com/office/word/2010/wordml" xmlns:w15="http://schemas.microsoft.com/office/word/2012/wordml" xmlns:w16cid="http://schemas.microsoft.com/office/word/2016/wordml/cid" xmlns:w16se="http://schemas.microsoft.com/office/word/2015/wordml/symex" mc:Ignorable="w14 w15 w16se w16cid">
   <w:docDefaults>
     <w:rPrDefault>
       <w:rPr>
@@ -13820,7 +12900,7 @@
     </w:rPrDefault>
     <w:pPrDefault/>
   </w:docDefaults>
-  <w:latentStyles w:defLockedState="0" w:defUIPriority="0" w:defSemiHidden="0" w:defUnhideWhenUsed="0" w:defQFormat="0" w:count="371">
+  <w:latentStyles w:defLockedState="0" w:defUIPriority="0" w:defSemiHidden="0" w:defUnhideWhenUsed="0" w:defQFormat="0" w:count="375">
     <w:lsdException w:name="Normal" w:qFormat="1"/>
     <w:lsdException w:name="heading 1" w:qFormat="1"/>
     <w:lsdException w:name="heading 2" w:qFormat="1"/>
@@ -13837,7 +12917,6 @@
     <w:lsdException w:name="Strong" w:qFormat="1"/>
     <w:lsdException w:name="Emphasis" w:qFormat="1"/>
     <w:lsdException w:name="HTML Preformatted" w:semiHidden="1" w:unhideWhenUsed="1"/>
-    <w:lsdException w:name="Normal Table" w:semiHidden="1" w:unhideWhenUsed="1"/>
     <w:lsdException w:name="No List" w:semiHidden="1" w:unhideWhenUsed="1"/>
     <w:lsdException w:name="Outline List 1" w:semiHidden="1" w:unhideWhenUsed="1"/>
     <w:lsdException w:name="Outline List 2" w:semiHidden="1" w:unhideWhenUsed="1"/>
@@ -13880,10 +12959,8 @@
     <w:lsdException w:name="Table Elegant" w:semiHidden="1" w:unhideWhenUsed="1"/>
     <w:lsdException w:name="Table Professional" w:semiHidden="1" w:unhideWhenUsed="1"/>
     <w:lsdException w:name="Table Subtle 1" w:semiHidden="1" w:unhideWhenUsed="1"/>
-    <w:lsdException w:name="Table Subtle 2" w:semiHidden="1" w:unhideWhenUsed="1"/>
     <w:lsdException w:name="Table Web 1" w:semiHidden="1" w:unhideWhenUsed="1"/>
     <w:lsdException w:name="Table Web 2" w:semiHidden="1" w:unhideWhenUsed="1"/>
-    <w:lsdException w:name="Table Web 3" w:semiHidden="1" w:unhideWhenUsed="1"/>
     <w:lsdException w:name="Table Grid" w:uiPriority="59"/>
     <w:lsdException w:name="Table Theme" w:semiHidden="1" w:unhideWhenUsed="1"/>
     <w:lsdException w:name="Placeholder Text" w:semiHidden="1" w:uiPriority="99" w:unhideWhenUsed="1"/>
@@ -14101,6 +13178,10 @@
     <w:lsdException w:name="List Table 5 Dark Accent 6" w:uiPriority="48"/>
     <w:lsdException w:name="List Table 6 Colorful Accent 6" w:uiPriority="49"/>
     <w:lsdException w:name="List Table 7 Colorful Accent 6" w:uiPriority="50"/>
+    <w:lsdException w:name="Mention" w:semiHidden="1" w:uiPriority="99" w:unhideWhenUsed="1"/>
+    <w:lsdException w:name="Smart Hyperlink" w:semiHidden="1" w:uiPriority="99" w:unhideWhenUsed="1"/>
+    <w:lsdException w:name="Hashtag" w:semiHidden="1" w:uiPriority="99" w:unhideWhenUsed="1"/>
+    <w:lsdException w:name="Unresolved Mention" w:semiHidden="1" w:uiPriority="99" w:unhideWhenUsed="1"/>
   </w:latentStyles>
   <w:style w:type="paragraph" w:default="1" w:styleId="Normal">
     <w:name w:val="Normal"/>
@@ -15239,7 +14320,7 @@
 </file>
 
 <file path=customXml/itemProps1.xml><?xml version="1.0" encoding="utf-8"?>
-<ds:datastoreItem xmlns:ds="http://schemas.openxmlformats.org/officeDocument/2006/customXml" ds:itemID="{F9548878-0AE9-4C7A-A78B-106694FD4883}">
+<ds:datastoreItem xmlns:ds="http://schemas.openxmlformats.org/officeDocument/2006/customXml" ds:itemID="{5F92F2B8-9682-46B8-BA4A-7899B1C3BDB9}">
   <ds:schemaRefs>
     <ds:schemaRef ds:uri="http://schemas.openxmlformats.org/officeDocument/2006/bibliography"/>
   </ds:schemaRefs>

</xml_diff>

<commit_message>
1) Ready to submit, just need to delete author header
</commit_message>
<xml_diff>
--- a/Documentation/Results/PACER/PACER-SAC2018.docx
+++ b/Documentation/Results/PACER/PACER-SAC2018.docx
@@ -1,6 +1,6 @@
 
 <file path=word/document.xml><?xml version="1.0" encoding="utf-8"?>
-<w:document xmlns:wpc="http://schemas.microsoft.com/office/word/2010/wordprocessingCanvas" xmlns:cx="http://schemas.microsoft.com/office/drawing/2014/chartex" xmlns:cx1="http://schemas.microsoft.com/office/drawing/2015/9/8/chartex" xmlns:cx2="http://schemas.microsoft.com/office/drawing/2015/10/21/chartex" xmlns:cx3="http://schemas.microsoft.com/office/drawing/2016/5/9/chartex" xmlns:cx4="http://schemas.microsoft.com/office/drawing/2016/5/10/chartex" xmlns:cx5="http://schemas.microsoft.com/office/drawing/2016/5/11/chartex" xmlns:cx6="http://schemas.microsoft.com/office/drawing/2016/5/12/chartex" xmlns:cx7="http://schemas.microsoft.com/office/drawing/2016/5/13/chartex" xmlns:cx8="http://schemas.microsoft.com/office/drawing/2016/5/14/chartex" xmlns:mc="http://schemas.openxmlformats.org/markup-compatibility/2006" xmlns:aink="http://schemas.microsoft.com/office/drawing/2016/ink" xmlns:am3d="http://schemas.microsoft.com/office/drawing/2017/model3d" xmlns:o="urn:schemas-microsoft-com:office:office" xmlns:r="http://schemas.openxmlformats.org/officeDocument/2006/relationships" xmlns:m="http://schemas.openxmlformats.org/officeDocument/2006/math" xmlns:v="urn:schemas-microsoft-com:vml" xmlns:wp14="http://schemas.microsoft.com/office/word/2010/wordprocessingDrawing" xmlns:wp="http://schemas.openxmlformats.org/drawingml/2006/wordprocessingDrawing" xmlns:w10="urn:schemas-microsoft-com:office:word" xmlns:w="http://schemas.openxmlformats.org/wordprocessingml/2006/main" xmlns:w14="http://schemas.microsoft.com/office/word/2010/wordml" xmlns:w15="http://schemas.microsoft.com/office/word/2012/wordml" xmlns:w16cid="http://schemas.microsoft.com/office/word/2016/wordml/cid" xmlns:w16se="http://schemas.microsoft.com/office/word/2015/wordml/symex" xmlns:wpg="http://schemas.microsoft.com/office/word/2010/wordprocessingGroup" xmlns:wpi="http://schemas.microsoft.com/office/word/2010/wordprocessingInk" xmlns:wne="http://schemas.microsoft.com/office/word/2006/wordml" xmlns:wps="http://schemas.microsoft.com/office/word/2010/wordprocessingShape" mc:Ignorable="w14 w15 w16se w16cid wp14">
+<w:document xmlns:wpc="http://schemas.microsoft.com/office/word/2010/wordprocessingCanvas" xmlns:mc="http://schemas.openxmlformats.org/markup-compatibility/2006" xmlns:o="urn:schemas-microsoft-com:office:office" xmlns:r="http://schemas.openxmlformats.org/officeDocument/2006/relationships" xmlns:m="http://schemas.openxmlformats.org/officeDocument/2006/math" xmlns:v="urn:schemas-microsoft-com:vml" xmlns:wp14="http://schemas.microsoft.com/office/word/2010/wordprocessingDrawing" xmlns:wp="http://schemas.openxmlformats.org/drawingml/2006/wordprocessingDrawing" xmlns:w10="urn:schemas-microsoft-com:office:word" xmlns:w="http://schemas.openxmlformats.org/wordprocessingml/2006/main" xmlns:w14="http://schemas.microsoft.com/office/word/2010/wordml" xmlns:w15="http://schemas.microsoft.com/office/word/2012/wordml" xmlns:wpg="http://schemas.microsoft.com/office/word/2010/wordprocessingGroup" xmlns:wpi="http://schemas.microsoft.com/office/word/2010/wordprocessingInk" xmlns:wne="http://schemas.microsoft.com/office/word/2006/wordml" xmlns:wps="http://schemas.microsoft.com/office/word/2010/wordprocessingShape" mc:Ignorable="w14 w15 wp14">
   <w:body>
     <w:p>
       <w:pPr>
@@ -37,6 +37,11 @@
       <w:r>
         <w:t>Dr. Daniel Ross Moore</w:t>
       </w:r>
+      <w:ins w:id="0" w:author="drmoore" w:date="2017-09-24T13:10:00Z">
+        <w:r>
+          <w:t xml:space="preserve"> </w:t>
+        </w:r>
+      </w:ins>
     </w:p>
     <w:p>
       <w:pPr>
@@ -45,6 +50,11 @@
       <w:r>
         <w:t>Center for Efficient, Scalable and Reliable Computing</w:t>
       </w:r>
+      <w:ins w:id="1" w:author="drmoore" w:date="2017-09-24T13:10:00Z">
+        <w:r>
+          <w:t xml:space="preserve"> </w:t>
+        </w:r>
+      </w:ins>
     </w:p>
     <w:p>
       <w:pPr>
@@ -53,6 +63,11 @@
       <w:r>
         <w:t>Dept. of Electrical and Computer Engineering</w:t>
       </w:r>
+      <w:ins w:id="2" w:author="drmoore" w:date="2017-09-24T13:10:00Z">
+        <w:r>
+          <w:t xml:space="preserve"> </w:t>
+        </w:r>
+      </w:ins>
     </w:p>
     <w:p>
       <w:pPr>
@@ -61,6 +76,11 @@
       <w:r>
         <w:t>North Carolina State University, Raleigh, USA</w:t>
       </w:r>
+      <w:ins w:id="3" w:author="drmoore" w:date="2017-09-24T13:10:00Z">
+        <w:r>
+          <w:t xml:space="preserve"> </w:t>
+        </w:r>
+      </w:ins>
     </w:p>
     <w:p>
       <w:pPr>
@@ -69,6 +89,11 @@
       <w:r>
         <w:t>drmoore2@ncsu.edu</w:t>
       </w:r>
+      <w:ins w:id="4" w:author="drmoore" w:date="2017-09-24T13:10:00Z">
+        <w:r>
+          <w:t xml:space="preserve"> </w:t>
+        </w:r>
+      </w:ins>
     </w:p>
     <w:p>
       <w:pPr>
@@ -77,6 +102,11 @@
       <w:r>
         <w:t>Dr. Alexander G. Dean</w:t>
       </w:r>
+      <w:ins w:id="5" w:author="drmoore" w:date="2017-09-24T13:10:00Z">
+        <w:r>
+          <w:t xml:space="preserve"> </w:t>
+        </w:r>
+      </w:ins>
     </w:p>
     <w:p>
       <w:pPr>
@@ -85,14 +115,29 @@
       <w:r>
         <w:t>Center for Efficient, Scalable and Reliable Computing</w:t>
       </w:r>
+      <w:ins w:id="6" w:author="drmoore" w:date="2017-09-24T13:10:00Z">
+        <w:r>
+          <w:t xml:space="preserve"> </w:t>
+        </w:r>
+      </w:ins>
     </w:p>
     <w:p>
       <w:pPr>
         <w:pStyle w:val="Affiliation"/>
       </w:pPr>
       <w:r>
-        <w:t>Dept. of Electrical and Computer Engineering</w:t>
-      </w:r>
+        <w:t>Dept. of Electrical and Computer Engineeri</w:t>
+      </w:r>
+      <w:bookmarkStart w:id="7" w:name="_GoBack"/>
+      <w:bookmarkEnd w:id="7"/>
+      <w:r>
+        <w:t>ng</w:t>
+      </w:r>
+      <w:ins w:id="8" w:author="drmoore" w:date="2017-09-24T13:10:00Z">
+        <w:r>
+          <w:t xml:space="preserve"> </w:t>
+        </w:r>
+      </w:ins>
     </w:p>
     <w:p>
       <w:pPr>
@@ -101,6 +146,11 @@
       <w:r>
         <w:t>North Carolina State University, Raleigh, USA</w:t>
       </w:r>
+      <w:ins w:id="9" w:author="drmoore" w:date="2017-09-24T13:10:00Z">
+        <w:r>
+          <w:t xml:space="preserve"> </w:t>
+        </w:r>
+      </w:ins>
     </w:p>
     <w:p>
       <w:pPr>
@@ -119,6 +169,11 @@
       <w:r>
         <w:t>agdean@ncsu.edu</w:t>
       </w:r>
+      <w:ins w:id="10" w:author="drmoore" w:date="2017-09-24T13:10:00Z">
+        <w:r>
+          <w:t xml:space="preserve"> </w:t>
+        </w:r>
+      </w:ins>
     </w:p>
     <w:p>
       <w:pPr>
@@ -868,7 +923,7 @@
               <w:ind w:firstLine="0"/>
               <w:jc w:val="center"/>
             </w:pPr>
-            <w:bookmarkStart w:id="0" w:name="_Ref491808306"/>
+            <w:bookmarkStart w:id="11" w:name="_Ref491808306"/>
             <w:r>
               <w:t>(</w:t>
             </w:r>
@@ -886,7 +941,7 @@
               </w:rPr>
               <w:t>)</w:t>
             </w:r>
-            <w:bookmarkEnd w:id="0"/>
+            <w:bookmarkEnd w:id="11"/>
           </w:p>
         </w:tc>
       </w:tr>
@@ -1085,7 +1140,7 @@
                                 <w:szCs w:val="20"/>
                               </w:rPr>
                             </w:pPr>
-                            <w:bookmarkStart w:id="1" w:name="_Ref492658253"/>
+                            <w:bookmarkStart w:id="12" w:name="_Ref492658253"/>
                             <w:r>
                               <w:t xml:space="preserve">Figure </w:t>
                             </w:r>
@@ -1097,7 +1152,7 @@
                                 <w:t>1</w:t>
                               </w:r>
                             </w:fldSimple>
-                            <w:bookmarkEnd w:id="1"/>
+                            <w:bookmarkEnd w:id="12"/>
                             <w:r>
                               <w:t xml:space="preserve">: </w:t>
                             </w:r>
@@ -1147,7 +1202,7 @@
                           <w:szCs w:val="20"/>
                         </w:rPr>
                       </w:pPr>
-                      <w:bookmarkStart w:id="2" w:name="_Ref492658253"/>
+                      <w:bookmarkStart w:id="13" w:name="_Ref492658253"/>
                       <w:r>
                         <w:t xml:space="preserve">Figure </w:t>
                       </w:r>
@@ -1159,7 +1214,7 @@
                           <w:t>1</w:t>
                         </w:r>
                       </w:fldSimple>
-                      <w:bookmarkEnd w:id="2"/>
+                      <w:bookmarkEnd w:id="13"/>
                       <w:r>
                         <w:t xml:space="preserve">: </w:t>
                       </w:r>
@@ -1466,7 +1521,7 @@
               <w:ind w:firstLine="0"/>
               <w:jc w:val="center"/>
             </w:pPr>
-            <w:bookmarkStart w:id="3" w:name="_Ref492662193"/>
+            <w:bookmarkStart w:id="14" w:name="_Ref492662193"/>
             <w:r>
               <w:t>(</w:t>
             </w:r>
@@ -1484,7 +1539,7 @@
               </w:rPr>
               <w:t>)</w:t>
             </w:r>
-            <w:bookmarkEnd w:id="3"/>
+            <w:bookmarkEnd w:id="14"/>
           </w:p>
         </w:tc>
       </w:tr>
@@ -2036,7 +2091,7 @@
               <w:ind w:firstLine="0"/>
               <w:jc w:val="center"/>
             </w:pPr>
-            <w:bookmarkStart w:id="4" w:name="_Ref492662195"/>
+            <w:bookmarkStart w:id="15" w:name="_Ref492662195"/>
             <w:r>
               <w:t>(</w:t>
             </w:r>
@@ -2054,7 +2109,7 @@
               </w:rPr>
               <w:t>)</w:t>
             </w:r>
-            <w:bookmarkEnd w:id="4"/>
+            <w:bookmarkEnd w:id="15"/>
           </w:p>
         </w:tc>
       </w:tr>
@@ -2095,11 +2150,143 @@
         </m:sSub>
       </m:oMath>
       <w:r>
-        <w:t xml:space="preserve"> are highly variable between systems and devices. The complexity of the signal may involve protocol-level communication or may b</w:t>
-      </w:r>
-      <w:r>
-        <w:t xml:space="preserve">e as simple as an interrupt pin and that signal may traverse PCB traces with considerable capacitance. </w:t>
-      </w:r>
+        <w:t xml:space="preserve"> are highly variable between </w:t>
+      </w:r>
+      <w:ins w:id="16" w:author="drmoore" w:date="2017-09-24T13:42:00Z">
+        <w:r>
+          <w:t xml:space="preserve">microcontrollers, </w:t>
+        </w:r>
+      </w:ins>
+      <w:r>
+        <w:t xml:space="preserve">systems and devices. The </w:t>
+      </w:r>
+      <w:del w:id="17" w:author="drmoore" w:date="2017-09-24T13:50:00Z">
+        <w:r>
+          <w:delText xml:space="preserve">complexity of the </w:delText>
+        </w:r>
+      </w:del>
+      <w:r>
+        <w:t xml:space="preserve">signal may involve protocol-level communication or </w:t>
+      </w:r>
+      <w:ins w:id="18" w:author="drmoore" w:date="2017-09-24T13:50:00Z">
+        <w:r>
+          <w:t xml:space="preserve">it </w:t>
+        </w:r>
+      </w:ins>
+      <w:r>
+        <w:t>may b</w:t>
+      </w:r>
+      <w:r>
+        <w:t>e as simple as an interrupt pin and that signal may traverse PCB traces with considerable capacitance.</w:t>
+      </w:r>
+      <w:ins w:id="19" w:author="drmoore" w:date="2017-09-24T13:47:00Z">
+        <w:r>
+          <w:t xml:space="preserve"> </w:t>
+        </w:r>
+      </w:ins>
+      <m:oMath>
+        <m:sSub>
+          <m:sSubPr>
+            <m:ctrlPr>
+              <w:ins w:id="20" w:author="drmoore" w:date="2017-09-24T13:48:00Z">
+                <w:rPr>
+                  <w:rFonts w:ascii="Cambria Math" w:eastAsia="MS Mincho" w:hAnsi="Cambria Math"/>
+                  <w:i/>
+                </w:rPr>
+              </w:ins>
+            </m:ctrlPr>
+          </m:sSubPr>
+          <m:e>
+            <m:r>
+              <w:ins w:id="21" w:author="drmoore" w:date="2017-09-24T13:48:00Z">
+                <w:rPr>
+                  <w:rFonts w:ascii="Cambria Math" w:eastAsia="MS Mincho" w:hAnsi="Cambria Math"/>
+                </w:rPr>
+                <m:t>E</m:t>
+              </w:ins>
+            </m:r>
+          </m:e>
+          <m:sub>
+            <m:r>
+              <w:ins w:id="22" w:author="drmoore" w:date="2017-09-24T13:48:00Z">
+                <w:rPr>
+                  <w:rFonts w:ascii="Cambria Math" w:eastAsia="MS Mincho" w:hAnsi="Cambria Math"/>
+                </w:rPr>
+                <m:t>op-sig</m:t>
+              </w:ins>
+            </m:r>
+          </m:sub>
+        </m:sSub>
+      </m:oMath>
+      <w:ins w:id="23" w:author="drmoore" w:date="2017-09-24T13:49:00Z">
+        <w:r>
+          <w:t xml:space="preserve"> </w:t>
+        </w:r>
+      </w:ins>
+      <w:ins w:id="24" w:author="drmoore" w:date="2017-09-24T13:50:00Z">
+        <w:r>
+          <w:t xml:space="preserve"> </w:t>
+        </w:r>
+        <w:proofErr w:type="gramStart"/>
+        <w:r>
+          <w:t>can</w:t>
+        </w:r>
+      </w:ins>
+      <w:proofErr w:type="gramEnd"/>
+      <w:ins w:id="25" w:author="drmoore" w:date="2017-09-24T13:49:00Z">
+        <w:r>
+          <w:t xml:space="preserve"> exceed </w:t>
+        </w:r>
+        <m:oMath>
+          <m:sSub>
+            <m:sSubPr>
+              <m:ctrlPr>
+                <w:rPr>
+                  <w:rFonts w:ascii="Cambria Math" w:eastAsia="MS Mincho" w:hAnsi="Cambria Math"/>
+                  <w:i/>
+                </w:rPr>
+              </m:ctrlPr>
+            </m:sSubPr>
+            <m:e>
+              <m:r>
+                <w:rPr>
+                  <w:rFonts w:ascii="Cambria Math" w:eastAsia="MS Mincho" w:hAnsi="Cambria Math"/>
+                </w:rPr>
+                <m:t>E</m:t>
+              </m:r>
+            </m:e>
+            <m:sub>
+              <m:r>
+                <w:rPr>
+                  <w:rFonts w:ascii="Cambria Math" w:eastAsia="MS Mincho" w:hAnsi="Cambria Math"/>
+                </w:rPr>
+                <m:t>op-</m:t>
+              </m:r>
+              <m:r>
+                <w:rPr>
+                  <w:rFonts w:ascii="Cambria Math" w:eastAsia="MS Mincho" w:hAnsi="Cambria Math"/>
+                </w:rPr>
+                <m:t>wc</m:t>
+              </m:r>
+            </m:sub>
+          </m:sSub>
+        </m:oMath>
+      </w:ins>
+      <m:oMath>
+        <m:r>
+          <w:ins w:id="26" w:author="drmoore" w:date="2017-09-24T13:50:00Z">
+            <w:rPr>
+              <w:rFonts w:ascii="Cambria Math" w:eastAsia="MS Mincho" w:hAnsi="Cambria Math"/>
+            </w:rPr>
+            <m:t>.</m:t>
+          </w:ins>
+        </m:r>
+      </m:oMath>
+      <w:del w:id="27" w:author="drmoore" w:date="2017-09-24T13:47:00Z">
+        <w:r>
+          <w:delText xml:space="preserve"> </w:delText>
+        </w:r>
+      </w:del>
     </w:p>
     <w:p>
       <w:pPr>
@@ -2181,8 +2368,8 @@
       <w:pPr>
         <w:pStyle w:val="BodyText"/>
       </w:pPr>
-      <w:bookmarkStart w:id="5" w:name="_Ref491520745"/>
-      <w:bookmarkStart w:id="6" w:name="_Ref491520750"/>
+      <w:bookmarkStart w:id="28" w:name="_Ref491520745"/>
+      <w:bookmarkStart w:id="29" w:name="_Ref491520750"/>
       <w:r>
         <w:rPr>
           <w:noProof/>
@@ -2240,8 +2427,8 @@
           </wp:anchor>
         </w:drawing>
       </w:r>
-      <w:bookmarkEnd w:id="5"/>
-      <w:bookmarkEnd w:id="6"/>
+      <w:bookmarkEnd w:id="28"/>
+      <w:bookmarkEnd w:id="29"/>
       <w:r>
         <w:br w:type="column"/>
       </w:r>
@@ -2296,7 +2483,7 @@
                                 <w:szCs w:val="20"/>
                               </w:rPr>
                             </w:pPr>
-                            <w:bookmarkStart w:id="7" w:name="_Ref492321449"/>
+                            <w:bookmarkStart w:id="30" w:name="_Ref492321449"/>
                             <w:r>
                               <w:t xml:space="preserve">Figure </w:t>
                             </w:r>
@@ -2308,7 +2495,7 @@
                                 <w:t>2</w:t>
                               </w:r>
                             </w:fldSimple>
-                            <w:bookmarkEnd w:id="7"/>
+                            <w:bookmarkEnd w:id="30"/>
                             <w:r>
                               <w:t>: A Typical External Memory Transaction with IODVS and PACER</w:t>
                             </w:r>
@@ -2344,7 +2531,7 @@
                           <w:szCs w:val="20"/>
                         </w:rPr>
                       </w:pPr>
-                      <w:bookmarkStart w:id="8" w:name="_Ref492321449"/>
+                      <w:bookmarkStart w:id="31" w:name="_Ref492321449"/>
                       <w:r>
                         <w:t xml:space="preserve">Figure </w:t>
                       </w:r>
@@ -2356,7 +2543,7 @@
                           <w:t>2</w:t>
                         </w:r>
                       </w:fldSimple>
-                      <w:bookmarkEnd w:id="8"/>
+                      <w:bookmarkEnd w:id="31"/>
                       <w:r>
                         <w:t>: A Typical External Memory Transaction with IODVS and PACER</w:t>
                       </w:r>
@@ -2783,15 +2970,7 @@
         </w:sdtContent>
       </w:sdt>
       <w:r>
-        <w:t xml:space="preserve">. Device aging can also affect timing due to </w:t>
-      </w:r>
-      <w:proofErr w:type="gramStart"/>
-      <w:r>
-        <w:t>a number of</w:t>
-      </w:r>
-      <w:proofErr w:type="gramEnd"/>
-      <w:r>
-        <w:t xml:space="preserve"> issues resulting from fun</w:t>
+        <w:t>. Device aging can also affect timing due to a number of issues resulting from fun</w:t>
       </w:r>
       <w:r>
         <w:t xml:space="preserve">damental semiconductor physics </w:t>
@@ -3083,15 +3262,7 @@
         <w:fldChar w:fldCharType="end"/>
       </w:r>
       <w:r>
-        <w:t xml:space="preserve"> in that neither the total energy consumed, nor the profile of that consumption are necessary </w:t>
-      </w:r>
-      <w:proofErr w:type="gramStart"/>
-      <w:r>
-        <w:t>in order to</w:t>
-      </w:r>
-      <w:proofErr w:type="gramEnd"/>
-      <w:r>
-        <w:t xml:space="preserve"> predict completion. Regardless of the power profile, the operation always completes within a narrow window of time. Erases and write operations to EEPROM and flash are typical examples of this behavior.</w:t>
+        <w:t xml:space="preserve"> in that neither the total energy consumed, nor the profile of that consumption are necessary in order to predict completion. Regardless of the power profile, the operation always completes within a narrow window of time. Erases and write operations to EEPROM and flash are typical examples of this behavior.</w:t>
       </w:r>
     </w:p>
     <w:p>
@@ -3743,7 +3914,7 @@
               <w:ind w:firstLine="0"/>
               <w:jc w:val="center"/>
             </w:pPr>
-            <w:bookmarkStart w:id="9" w:name="_Ref492585532"/>
+            <w:bookmarkStart w:id="32" w:name="_Ref492585532"/>
             <w:r>
               <w:t>(</w:t>
             </w:r>
@@ -3761,7 +3932,7 @@
               </w:rPr>
               <w:t>)</w:t>
             </w:r>
-            <w:bookmarkEnd w:id="9"/>
+            <w:bookmarkEnd w:id="32"/>
           </w:p>
         </w:tc>
       </w:tr>
@@ -3838,8 +4009,8 @@
       <w:pPr>
         <w:pStyle w:val="Caption"/>
       </w:pPr>
-      <w:bookmarkStart w:id="10" w:name="_Ref492592047"/>
-      <w:bookmarkStart w:id="11" w:name="_Ref492838334"/>
+      <w:bookmarkStart w:id="33" w:name="_Ref492592047"/>
+      <w:bookmarkStart w:id="34" w:name="_Ref492838334"/>
       <w:r>
         <w:t xml:space="preserve">Figure </w:t>
       </w:r>
@@ -3851,14 +4022,14 @@
           <w:t>3</w:t>
         </w:r>
       </w:fldSimple>
-      <w:bookmarkEnd w:id="10"/>
+      <w:bookmarkEnd w:id="33"/>
       <w:r>
         <w:rPr>
           <w:noProof/>
         </w:rPr>
         <w:t xml:space="preserve">: Profile of </w:t>
       </w:r>
-      <w:del w:id="12" w:author="Dan Moore" w:date="2017-09-24T12:04:00Z">
+      <w:del w:id="35" w:author="Dan Moore" w:date="2017-09-24T12:04:00Z">
         <w:r>
           <w:rPr>
             <w:noProof/>
@@ -3866,7 +4037,7 @@
           <w:delText xml:space="preserve">a </w:delText>
         </w:r>
       </w:del>
-      <w:ins w:id="13" w:author="Dan Moore" w:date="2017-09-24T12:05:00Z">
+      <w:ins w:id="36" w:author="Dan Moore" w:date="2017-09-24T12:05:00Z">
         <w:r>
           <w:rPr>
             <w:noProof/>
@@ -3874,21 +4045,15 @@
           <w:t>T</w:t>
         </w:r>
       </w:ins>
-      <w:ins w:id="14" w:author="Dan Moore" w:date="2017-09-24T12:04:00Z">
+      <w:ins w:id="37" w:author="Dan Moore" w:date="2017-09-24T12:04:00Z">
         <w:r>
           <w:rPr>
             <w:noProof/>
           </w:rPr>
-          <w:t>hree</w:t>
-        </w:r>
-        <w:r>
-          <w:rPr>
-            <w:noProof/>
-          </w:rPr>
-          <w:t xml:space="preserve"> </w:t>
+          <w:t xml:space="preserve">hree </w:t>
         </w:r>
       </w:ins>
-      <w:del w:id="15" w:author="Dan Moore" w:date="2017-09-24T12:04:00Z">
+      <w:del w:id="38" w:author="Dan Moore" w:date="2017-09-24T12:04:00Z">
         <w:r>
           <w:rPr>
             <w:noProof/>
@@ -3896,7 +4061,7 @@
           <w:delText>T</w:delText>
         </w:r>
       </w:del>
-      <w:ins w:id="16" w:author="Dan Moore" w:date="2017-09-24T12:04:00Z">
+      <w:ins w:id="39" w:author="Dan Moore" w:date="2017-09-24T12:04:00Z">
         <w:r>
           <w:rPr>
             <w:noProof/>
@@ -3910,8 +4075,8 @@
         </w:rPr>
         <w:t>ime-Deterministic Operation</w:t>
       </w:r>
-      <w:bookmarkEnd w:id="11"/>
-      <w:ins w:id="17" w:author="Dan Moore" w:date="2017-09-24T12:04:00Z">
+      <w:bookmarkEnd w:id="34"/>
+      <w:ins w:id="40" w:author="Dan Moore" w:date="2017-09-24T12:04:00Z">
         <w:r>
           <w:rPr>
             <w:noProof/>
@@ -4246,7 +4411,7 @@
               <w:ind w:firstLine="0"/>
               <w:jc w:val="center"/>
             </w:pPr>
-            <w:bookmarkStart w:id="18" w:name="_Ref401551925"/>
+            <w:bookmarkStart w:id="41" w:name="_Ref401551925"/>
             <w:r>
               <w:t>(</w:t>
             </w:r>
@@ -4264,7 +4429,7 @@
               </w:rPr>
               <w:t>)</w:t>
             </w:r>
-            <w:bookmarkEnd w:id="18"/>
+            <w:bookmarkEnd w:id="41"/>
           </w:p>
         </w:tc>
       </w:tr>
@@ -4442,7 +4607,7 @@
               <w:ind w:firstLine="0"/>
               <w:jc w:val="center"/>
             </w:pPr>
-            <w:bookmarkStart w:id="19" w:name="_Ref401552133"/>
+            <w:bookmarkStart w:id="42" w:name="_Ref401552133"/>
             <w:r>
               <w:t>(</w:t>
             </w:r>
@@ -4460,7 +4625,7 @@
               </w:rPr>
               <w:t>)</w:t>
             </w:r>
-            <w:bookmarkEnd w:id="19"/>
+            <w:bookmarkEnd w:id="42"/>
           </w:p>
         </w:tc>
       </w:tr>
@@ -4626,7 +4791,7 @@
               <w:ind w:firstLine="0"/>
               <w:jc w:val="center"/>
             </w:pPr>
-            <w:bookmarkStart w:id="20" w:name="_Ref401590536"/>
+            <w:bookmarkStart w:id="43" w:name="_Ref401590536"/>
             <w:r>
               <w:t>(</w:t>
             </w:r>
@@ -4644,7 +4809,7 @@
               </w:rPr>
               <w:t>)</w:t>
             </w:r>
-            <w:bookmarkEnd w:id="20"/>
+            <w:bookmarkEnd w:id="43"/>
           </w:p>
         </w:tc>
       </w:tr>
@@ -4701,7 +4866,7 @@
       <w:pPr>
         <w:pStyle w:val="Caption"/>
       </w:pPr>
-      <w:bookmarkStart w:id="21" w:name="_Ref492593399"/>
+      <w:bookmarkStart w:id="44" w:name="_Ref492593399"/>
       <w:r>
         <w:t xml:space="preserve">Figure </w:t>
       </w:r>
@@ -4713,32 +4878,29 @@
           <w:t>4</w:t>
         </w:r>
       </w:fldSimple>
-      <w:bookmarkEnd w:id="21"/>
+      <w:bookmarkEnd w:id="44"/>
       <w:r>
         <w:t xml:space="preserve">: Profile of </w:t>
       </w:r>
-      <w:del w:id="22" w:author="Dan Moore" w:date="2017-09-24T12:04:00Z">
+      <w:del w:id="45" w:author="Dan Moore" w:date="2017-09-24T12:04:00Z">
         <w:r>
           <w:delText xml:space="preserve">an </w:delText>
         </w:r>
       </w:del>
-      <w:ins w:id="23" w:author="Dan Moore" w:date="2017-09-24T12:05:00Z">
+      <w:ins w:id="46" w:author="Dan Moore" w:date="2017-09-24T12:05:00Z">
         <w:r>
           <w:t>T</w:t>
         </w:r>
       </w:ins>
-      <w:ins w:id="24" w:author="Dan Moore" w:date="2017-09-24T12:04:00Z">
+      <w:ins w:id="47" w:author="Dan Moore" w:date="2017-09-24T12:04:00Z">
         <w:r>
-          <w:t>hree</w:t>
-        </w:r>
-        <w:r>
-          <w:t xml:space="preserve"> </w:t>
+          <w:t xml:space="preserve">hree </w:t>
         </w:r>
       </w:ins>
       <w:r>
         <w:t>Energy-Deterministic Operation</w:t>
       </w:r>
-      <w:ins w:id="25" w:author="Dan Moore" w:date="2017-09-24T12:05:00Z">
+      <w:ins w:id="48" w:author="Dan Moore" w:date="2017-09-24T12:05:00Z">
         <w:r>
           <w:t>s</w:t>
         </w:r>
@@ -4812,12 +4974,12 @@
                             <w:r>
                               <w:t xml:space="preserve">: Profile of </w:t>
                             </w:r>
-                            <w:ins w:id="26" w:author="Dan Moore" w:date="2017-09-24T12:05:00Z">
+                            <w:ins w:id="49" w:author="Dan Moore" w:date="2017-09-24T12:05:00Z">
                               <w:r>
                                 <w:t>Three</w:t>
                               </w:r>
                             </w:ins>
-                            <w:del w:id="27" w:author="Dan Moore" w:date="2017-09-24T12:05:00Z">
+                            <w:del w:id="50" w:author="Dan Moore" w:date="2017-09-24T12:05:00Z">
                               <w:r>
                                 <w:delText>a</w:delText>
                               </w:r>
@@ -4825,7 +4987,7 @@
                             <w:r>
                               <w:t xml:space="preserve"> Non-Deterministic Operation</w:t>
                             </w:r>
-                            <w:ins w:id="28" w:author="Dan Moore" w:date="2017-09-24T12:05:00Z">
+                            <w:ins w:id="51" w:author="Dan Moore" w:date="2017-09-24T12:05:00Z">
                               <w:r>
                                 <w:t>s</w:t>
                               </w:r>
@@ -4877,12 +5039,12 @@
                       <w:r>
                         <w:t xml:space="preserve">: Profile of </w:t>
                       </w:r>
-                      <w:ins w:id="29" w:author="Dan Moore" w:date="2017-09-24T12:05:00Z">
+                      <w:ins w:id="52" w:author="Dan Moore" w:date="2017-09-24T12:05:00Z">
                         <w:r>
                           <w:t>Three</w:t>
                         </w:r>
                       </w:ins>
-                      <w:del w:id="30" w:author="Dan Moore" w:date="2017-09-24T12:05:00Z">
+                      <w:del w:id="53" w:author="Dan Moore" w:date="2017-09-24T12:05:00Z">
                         <w:r>
                           <w:delText>a</w:delText>
                         </w:r>
@@ -4890,7 +5052,7 @@
                       <w:r>
                         <w:t xml:space="preserve"> Non-Deterministic Operation</w:t>
                       </w:r>
-                      <w:ins w:id="31" w:author="Dan Moore" w:date="2017-09-24T12:05:00Z">
+                      <w:ins w:id="54" w:author="Dan Moore" w:date="2017-09-24T12:05:00Z">
                         <w:r>
                           <w:t>s</w:t>
                         </w:r>
@@ -5509,7 +5671,7 @@
                                 <w:szCs w:val="20"/>
                               </w:rPr>
                             </w:pPr>
-                            <w:bookmarkStart w:id="32" w:name="_Ref492667638"/>
+                            <w:bookmarkStart w:id="55" w:name="_Ref492667638"/>
                             <w:r>
                               <w:t xml:space="preserve">Figure </w:t>
                             </w:r>
@@ -5521,7 +5683,7 @@
                                 <w:t>6</w:t>
                               </w:r>
                             </w:fldSimple>
-                            <w:bookmarkEnd w:id="32"/>
+                            <w:bookmarkEnd w:id="55"/>
                             <w:r>
                               <w:t>: PRIME (Precise Real-Time In-Circuit Micro-EMS)</w:t>
                             </w:r>
@@ -5558,7 +5720,7 @@
                           <w:szCs w:val="20"/>
                         </w:rPr>
                       </w:pPr>
-                      <w:bookmarkStart w:id="33" w:name="_Ref492667638"/>
+                      <w:bookmarkStart w:id="56" w:name="_Ref492667638"/>
                       <w:r>
                         <w:t xml:space="preserve">Figure </w:t>
                       </w:r>
@@ -5570,7 +5732,7 @@
                           <w:t>6</w:t>
                         </w:r>
                       </w:fldSimple>
-                      <w:bookmarkEnd w:id="33"/>
+                      <w:bookmarkEnd w:id="56"/>
                       <w:r>
                         <w:t>: PRIME (Precise Real-Time In-Circuit Micro-EMS)</w:t>
                       </w:r>
@@ -5686,7 +5848,15 @@
         <w:t>hosts a variety of peripherals</w:t>
       </w:r>
       <w:r>
-        <w:t xml:space="preserve"> (labelled in red as DUT: Devices Under Test) that are</w:t>
+        <w:t xml:space="preserve"> (labelled in red as DUT: Devices </w:t>
+      </w:r>
+      <w:proofErr w:type="gramStart"/>
+      <w:r>
+        <w:t>Under</w:t>
+      </w:r>
+      <w:proofErr w:type="gramEnd"/>
+      <w:r>
+        <w:t xml:space="preserve"> Test) that are</w:t>
       </w:r>
       <w:r>
         <w:t xml:space="preserve"> commonly implemented in embedded designs. The board provides access to Bluetooth, Wi-Fi and a Si1143 proximity detector. PACER was evaluated on NAND and NOR FLASH memories, as well as a commercial EEPROM, temperature / humidity sensor and four independent Micro-SD cards.</w:t>
@@ -5708,20 +5878,14 @@
       <w:r>
         <w:t>8 megabytes of data. Because repeatability is so important, each test was run 50 times. Therefore, bandwidth became a limiting factor and a Hi-Speed (</w:t>
       </w:r>
-      <w:del w:id="34" w:author="Dan Moore" w:date="2017-09-24T12:06:00Z">
+      <w:del w:id="57" w:author="Dan Moore" w:date="2017-09-24T12:06:00Z">
         <w:r>
           <w:delText>480mbps</w:delText>
         </w:r>
       </w:del>
-      <w:ins w:id="35" w:author="Dan Moore" w:date="2017-09-24T12:06:00Z">
+      <w:ins w:id="58" w:author="Dan Moore" w:date="2017-09-24T12:06:00Z">
         <w:r>
-          <w:t>480</w:t>
-        </w:r>
-        <w:r>
-          <w:t>M</w:t>
-        </w:r>
-        <w:r>
-          <w:t>bps</w:t>
+          <w:t>480Mbps</w:t>
         </w:r>
       </w:ins>
       <w:r>
@@ -5742,20 +5906,14 @@
       <w:r>
         <w:t xml:space="preserve">lized at approximately </w:t>
       </w:r>
-      <w:del w:id="36" w:author="Dan Moore" w:date="2017-09-24T12:05:00Z">
+      <w:del w:id="59" w:author="Dan Moore" w:date="2017-09-24T12:05:00Z">
         <w:r>
           <w:delText>120mbps</w:delText>
         </w:r>
       </w:del>
-      <w:ins w:id="37" w:author="Dan Moore" w:date="2017-09-24T12:05:00Z">
+      <w:ins w:id="60" w:author="Dan Moore" w:date="2017-09-24T12:05:00Z">
         <w:r>
-          <w:t>120</w:t>
-        </w:r>
-        <w:r>
-          <w:t>M</w:t>
-        </w:r>
-        <w:r>
-          <w:t>bps</w:t>
+          <w:t>120Mbps</w:t>
         </w:r>
       </w:ins>
       <w:r>
@@ -5832,7 +5990,7 @@
         <w:lastRenderedPageBreak/>
         <w:t xml:space="preserve">supply is </w:t>
       </w:r>
-      <w:del w:id="38" w:author="Dan Moore" w:date="2017-09-24T12:51:00Z">
+      <w:del w:id="61" w:author="Dan Moore" w:date="2017-09-24T12:51:00Z">
         <w:r>
           <w:delText xml:space="preserve">extremely </w:delText>
         </w:r>
@@ -5919,7 +6077,7 @@
       <w:r>
         <w:t xml:space="preserve">the host to switch the voltage domain of an individual peripheral to any one of three domains, or disconnect the device entirely </w:t>
       </w:r>
-      <w:del w:id="39" w:author="Dan Moore" w:date="2017-09-24T12:52:00Z">
+      <w:del w:id="62" w:author="Dan Moore" w:date="2017-09-24T12:52:00Z">
         <w:r>
           <w:delText>(including the ground connection).</w:delText>
         </w:r>
@@ -5927,19 +6085,19 @@
           <w:delText xml:space="preserve"> </w:delText>
         </w:r>
       </w:del>
-      <w:moveFromRangeStart w:id="40" w:author="Dan Moore" w:date="2017-09-24T12:43:00Z" w:name="move494020331"/>
-      <w:moveFrom w:id="41" w:author="Dan Moore" w:date="2017-09-24T12:43:00Z">
+      <w:moveFromRangeStart w:id="63" w:author="Dan Moore" w:date="2017-09-24T12:43:00Z" w:name="move494020331"/>
+      <w:moveFrom w:id="64" w:author="Dan Moore" w:date="2017-09-24T12:43:00Z">
         <w:r>
           <w:t>Once the devices are characterized independently, then their individual contributions to the overall power supply current output can be deduced through superposition.</w:t>
         </w:r>
       </w:moveFrom>
-      <w:moveFromRangeEnd w:id="40"/>
+      <w:moveFromRangeEnd w:id="63"/>
     </w:p>
     <w:p>
       <w:pPr>
         <w:pStyle w:val="BodyText"/>
       </w:pPr>
-      <w:del w:id="42" w:author="Dan Moore" w:date="2017-09-24T12:46:00Z">
+      <w:del w:id="65" w:author="Dan Moore" w:date="2017-09-24T12:46:00Z">
         <w:r>
           <w:delText xml:space="preserve">The </w:delText>
         </w:r>
@@ -5947,83 +6105,72 @@
       <w:r>
         <w:t xml:space="preserve">PPS-330D devices are connected to each peripheral, and </w:t>
       </w:r>
-      <w:del w:id="43" w:author="Dan Moore" w:date="2017-09-24T12:48:00Z">
+      <w:del w:id="66" w:author="Dan Moore" w:date="2017-09-24T12:48:00Z">
         <w:r>
           <w:delText xml:space="preserve">when </w:delText>
         </w:r>
       </w:del>
-      <w:ins w:id="44" w:author="Dan Moore" w:date="2017-09-24T12:48:00Z">
+      <w:ins w:id="67" w:author="Dan Moore" w:date="2017-09-24T12:48:00Z">
         <w:r>
-          <w:t>while</w:t>
+          <w:t xml:space="preserve">while </w:t>
         </w:r>
+      </w:ins>
+      <w:r>
+        <w:t xml:space="preserve">a peripheral is under test, the </w:t>
+      </w:r>
+      <w:del w:id="68" w:author="Dan Moore" w:date="2017-09-24T12:49:00Z">
+        <w:r>
+          <w:delText xml:space="preserve">other </w:delText>
+        </w:r>
+      </w:del>
+      <w:ins w:id="69" w:author="Dan Moore" w:date="2017-09-24T12:49:00Z">
+        <w:r>
+          <w:t xml:space="preserve">remaining </w:t>
+        </w:r>
+      </w:ins>
+      <w:r>
+        <w:t xml:space="preserve">devices are switched to an alternate voltage domain. Thus, each device is </w:t>
+      </w:r>
+      <w:del w:id="70" w:author="Dan Moore" w:date="2017-09-24T12:46:00Z">
+        <w:r>
+          <w:delText xml:space="preserve">can be </w:delText>
+        </w:r>
+      </w:del>
+      <w:r>
+        <w:t xml:space="preserve">independently classified in-system without </w:t>
+      </w:r>
+      <w:ins w:id="71" w:author="Dan Moore" w:date="2017-09-24T12:49:00Z">
+        <w:r>
+          <w:t xml:space="preserve">physically </w:t>
+        </w:r>
+      </w:ins>
+      <w:r>
+        <w:t xml:space="preserve">removing other devices that may </w:t>
+      </w:r>
+      <w:del w:id="72" w:author="Dan Moore" w:date="2017-09-24T12:47:00Z">
+        <w:r>
+          <w:delText xml:space="preserve">contribute to the </w:delText>
+        </w:r>
+      </w:del>
+      <w:ins w:id="73" w:author="Dan Moore" w:date="2017-09-24T12:47:00Z">
+        <w:r>
+          <w:t xml:space="preserve">affect </w:t>
+        </w:r>
+      </w:ins>
+      <w:r>
+        <w:t>current measurements.</w:t>
+      </w:r>
+      <w:ins w:id="74" w:author="Dan Moore" w:date="2017-09-24T12:43:00Z">
         <w:r>
           <w:t xml:space="preserve"> </w:t>
         </w:r>
       </w:ins>
-      <w:r>
-        <w:t xml:space="preserve">a peripheral is under test, the </w:t>
-      </w:r>
-      <w:del w:id="45" w:author="Dan Moore" w:date="2017-09-24T12:49:00Z">
-        <w:r>
-          <w:delText xml:space="preserve">other </w:delText>
-        </w:r>
-      </w:del>
-      <w:ins w:id="46" w:author="Dan Moore" w:date="2017-09-24T12:49:00Z">
-        <w:r>
-          <w:t>remaining</w:t>
-        </w:r>
-        <w:r>
-          <w:t xml:space="preserve"> </w:t>
-        </w:r>
-      </w:ins>
-      <w:r>
-        <w:t xml:space="preserve">devices are switched to an alternate voltage domain. Thus, each device is </w:t>
-      </w:r>
-      <w:del w:id="47" w:author="Dan Moore" w:date="2017-09-24T12:46:00Z">
-        <w:r>
-          <w:delText xml:space="preserve">can be </w:delText>
-        </w:r>
-      </w:del>
-      <w:r>
-        <w:t xml:space="preserve">independently classified in-system without </w:t>
-      </w:r>
-      <w:ins w:id="48" w:author="Dan Moore" w:date="2017-09-24T12:49:00Z">
-        <w:r>
-          <w:t xml:space="preserve">physically </w:t>
-        </w:r>
-      </w:ins>
-      <w:r>
-        <w:t xml:space="preserve">removing other devices that may </w:t>
-      </w:r>
-      <w:del w:id="49" w:author="Dan Moore" w:date="2017-09-24T12:47:00Z">
-        <w:r>
-          <w:delText xml:space="preserve">contribute to the </w:delText>
-        </w:r>
-      </w:del>
-      <w:ins w:id="50" w:author="Dan Moore" w:date="2017-09-24T12:47:00Z">
-        <w:r>
-          <w:t xml:space="preserve">affect </w:t>
-        </w:r>
-      </w:ins>
-      <w:r>
-        <w:t>current measure</w:t>
-      </w:r>
-      <w:bookmarkStart w:id="51" w:name="_GoBack"/>
-      <w:bookmarkEnd w:id="51"/>
-      <w:r>
-        <w:t>ments.</w:t>
-      </w:r>
-      <w:ins w:id="52" w:author="Dan Moore" w:date="2017-09-24T12:43:00Z">
-        <w:r>
-          <w:t xml:space="preserve"> </w:t>
-        </w:r>
-      </w:ins>
-      <w:moveToRangeStart w:id="53" w:author="Dan Moore" w:date="2017-09-24T12:43:00Z" w:name="move494020331"/>
-      <w:moveTo w:id="54" w:author="Dan Moore" w:date="2017-09-24T12:43:00Z">
+      <w:moveToRangeStart w:id="75" w:author="Dan Moore" w:date="2017-09-24T12:43:00Z" w:name="move494020331"/>
+      <w:moveTo w:id="76" w:author="Dan Moore" w:date="2017-09-24T12:43:00Z">
         <w:r>
           <w:t>Once the devices are characterized</w:t>
         </w:r>
-        <w:del w:id="55" w:author="Dan Moore" w:date="2017-09-24T12:43:00Z">
+        <w:del w:id="77" w:author="Dan Moore" w:date="2017-09-24T12:43:00Z">
           <w:r>
             <w:delText xml:space="preserve"> independently</w:delText>
           </w:r>
@@ -6031,7 +6178,7 @@
         <w:r>
           <w:t xml:space="preserve">, then their individual contributions to the </w:t>
         </w:r>
-        <w:del w:id="56" w:author="Dan Moore" w:date="2017-09-24T12:49:00Z">
+        <w:del w:id="78" w:author="Dan Moore" w:date="2017-09-24T12:49:00Z">
           <w:r>
             <w:delText xml:space="preserve">overall </w:delText>
           </w:r>
@@ -6040,8 +6187,8 @@
           <w:t>power supply current output can be deduced through superposition.</w:t>
         </w:r>
       </w:moveTo>
-      <w:moveToRangeEnd w:id="53"/>
-      <w:ins w:id="57" w:author="Dan Moore" w:date="2017-09-24T12:44:00Z">
+      <w:moveToRangeEnd w:id="75"/>
+      <w:ins w:id="79" w:author="Dan Moore" w:date="2017-09-24T12:44:00Z">
         <w:r>
           <w:t xml:space="preserve"> The PPS-330D is convenient for initial profiling, but unnecessary for a streamlined implementation. The ASDM-300F is necessary for an IODVS implementation, but PACER-E and PACER-C only require the current measurement component.</w:t>
         </w:r>
@@ -6065,12 +6212,12 @@
       <w:r>
         <w:t xml:space="preserve">unnecessary and a simple 50-sample moving average provides enough </w:t>
       </w:r>
-      <w:del w:id="58" w:author="Dan Moore" w:date="2017-09-24T12:06:00Z">
+      <w:del w:id="80" w:author="Dan Moore" w:date="2017-09-24T12:06:00Z">
         <w:r>
           <w:delText>noise cancellation</w:delText>
         </w:r>
       </w:del>
-      <w:ins w:id="59" w:author="Dan Moore" w:date="2017-09-24T12:06:00Z">
+      <w:ins w:id="81" w:author="Dan Moore" w:date="2017-09-24T12:06:00Z">
         <w:r>
           <w:t>filtering</w:t>
         </w:r>
@@ -6965,7 +7112,7 @@
       <w:pPr>
         <w:pStyle w:val="Caption"/>
       </w:pPr>
-      <w:bookmarkStart w:id="60" w:name="_Ref489708042"/>
+      <w:bookmarkStart w:id="82" w:name="_Ref489708042"/>
       <w:r>
         <w:t xml:space="preserve">Figure </w:t>
       </w:r>
@@ -6977,7 +7124,7 @@
           <w:t>7</w:t>
         </w:r>
       </w:fldSimple>
-      <w:bookmarkEnd w:id="60"/>
+      <w:bookmarkEnd w:id="82"/>
       <w:r>
         <w:t>: EEPROM Write Cycle Using IODVS and PACER-T</w:t>
       </w:r>
@@ -7297,14 +7444,14 @@
       <w:pPr>
         <w:pStyle w:val="tablehead"/>
       </w:pPr>
-      <w:bookmarkStart w:id="61" w:name="_Ref492823963"/>
+      <w:bookmarkStart w:id="83" w:name="_Ref492823963"/>
       <w:r>
         <w:t xml:space="preserve">M25PX16 NOR Serial Flash </w:t>
       </w:r>
       <w:r>
         <w:t>PACER Results</w:t>
       </w:r>
-      <w:bookmarkEnd w:id="61"/>
+      <w:bookmarkEnd w:id="83"/>
     </w:p>
     <w:tbl>
       <w:tblPr>
@@ -9003,7 +9150,7 @@
       <w:pPr>
         <w:pStyle w:val="Caption"/>
       </w:pPr>
-      <w:bookmarkStart w:id="62" w:name="_Ref492838339"/>
+      <w:bookmarkStart w:id="84" w:name="_Ref492838339"/>
       <w:r>
         <w:t xml:space="preserve">Figure </w:t>
       </w:r>
@@ -9015,7 +9162,7 @@
           <w:t>10</w:t>
         </w:r>
       </w:fldSimple>
-      <w:bookmarkEnd w:id="62"/>
+      <w:bookmarkEnd w:id="84"/>
       <w:r>
         <w:t xml:space="preserve">: </w:t>
       </w:r>
@@ -9149,17 +9296,17 @@
       <w:r>
         <w:t xml:space="preserve"> card benefits decisively because of the mostly normal timing distribution</w:t>
       </w:r>
-      <w:ins w:id="63" w:author="Dan Moore" w:date="2017-09-24T12:21:00Z">
+      <w:ins w:id="85" w:author="Dan Moore" w:date="2017-09-24T12:21:00Z">
         <w:r>
           <w:t xml:space="preserve">. </w:t>
         </w:r>
       </w:ins>
-      <w:del w:id="64" w:author="Dan Moore" w:date="2017-09-24T12:21:00Z">
+      <w:del w:id="86" w:author="Dan Moore" w:date="2017-09-24T12:21:00Z">
         <w:r>
           <w:delText xml:space="preserve"> and t</w:delText>
         </w:r>
       </w:del>
-      <w:ins w:id="65" w:author="Dan Moore" w:date="2017-09-24T12:21:00Z">
+      <w:ins w:id="87" w:author="Dan Moore" w:date="2017-09-24T12:21:00Z">
         <w:r>
           <w:t>T</w:t>
         </w:r>
@@ -9167,7 +9314,7 @@
       <w:r>
         <w:t xml:space="preserve">he Kingston card does not benefit </w:t>
       </w:r>
-      <w:ins w:id="66" w:author="Dan Moore" w:date="2017-09-24T12:21:00Z">
+      <w:ins w:id="88" w:author="Dan Moore" w:date="2017-09-24T12:21:00Z">
         <w:r>
           <w:t xml:space="preserve">as </w:t>
         </w:r>
@@ -9175,12 +9322,12 @@
       <w:r>
         <w:t xml:space="preserve">much because </w:t>
       </w:r>
-      <w:del w:id="67" w:author="Dan Moore" w:date="2017-09-24T12:21:00Z">
+      <w:del w:id="89" w:author="Dan Moore" w:date="2017-09-24T12:21:00Z">
         <w:r>
           <w:delText xml:space="preserve">of it exhibits a </w:delText>
         </w:r>
       </w:del>
-      <w:ins w:id="68" w:author="Dan Moore" w:date="2017-09-24T12:21:00Z">
+      <w:ins w:id="90" w:author="Dan Moore" w:date="2017-09-24T12:21:00Z">
         <w:r>
           <w:t xml:space="preserve">write timing exhibits a </w:t>
         </w:r>
@@ -9282,14 +9429,14 @@
       <w:pPr>
         <w:pStyle w:val="tablehead"/>
       </w:pPr>
-      <w:bookmarkStart w:id="69" w:name="_Ref493707696"/>
+      <w:bookmarkStart w:id="91" w:name="_Ref493707696"/>
       <w:r>
         <w:t xml:space="preserve">Micro-SD Card </w:t>
       </w:r>
       <w:r>
         <w:t>PACER Results</w:t>
       </w:r>
-      <w:bookmarkEnd w:id="69"/>
+      <w:bookmarkEnd w:id="91"/>
     </w:p>
     <w:tbl>
       <w:tblPr>
@@ -9961,17 +10108,29 @@
         <w:t xml:space="preserve">The </w:t>
       </w:r>
       <w:r>
-        <w:t xml:space="preserve">Honeywell HIH-6130 communicates via the I2C bus. The host requests the sensor to take a measurement and then waits </w:t>
+        <w:t>Honeywell HIH-6130 communicates via the I</w:t>
+      </w:r>
+      <w:r>
+        <w:rPr>
+          <w:vertAlign w:val="superscript"/>
+          <w:rPrChange w:id="92" w:author="drmoore" w:date="2017-09-24T15:06:00Z">
+            <w:rPr/>
+          </w:rPrChange>
+        </w:rPr>
+        <w:t>2</w:t>
+      </w:r>
+      <w:r>
+        <w:t xml:space="preserve">C bus. The host requests the sensor to take a measurement and then waits </w:t>
       </w:r>
       <w:r>
         <w:t>the manufacturer</w:t>
       </w:r>
-      <w:ins w:id="70" w:author="Dan Moore" w:date="2017-09-24T12:32:00Z">
+      <w:ins w:id="93" w:author="Dan Moore" w:date="2017-09-24T12:32:00Z">
         <w:r>
           <w:t>-</w:t>
         </w:r>
       </w:ins>
-      <w:del w:id="71" w:author="Dan Moore" w:date="2017-09-24T12:32:00Z">
+      <w:del w:id="94" w:author="Dan Moore" w:date="2017-09-24T12:32:00Z">
         <w:r>
           <w:delText xml:space="preserve"> </w:delText>
         </w:r>
@@ -10079,11 +10238,11 @@
       <w:pPr>
         <w:pStyle w:val="tablehead"/>
       </w:pPr>
-      <w:bookmarkStart w:id="72" w:name="_Ref492727868"/>
+      <w:bookmarkStart w:id="95" w:name="_Ref492727868"/>
       <w:r>
         <w:t>Honeywell HIH-6130 PACER Results</w:t>
       </w:r>
-      <w:bookmarkEnd w:id="72"/>
+      <w:bookmarkEnd w:id="95"/>
     </w:p>
     <w:tbl>
       <w:tblPr>
@@ -10918,7 +11077,7 @@
         <w:pStyle w:val="Caption"/>
         <w:spacing w:after="0"/>
       </w:pPr>
-      <w:bookmarkStart w:id="73" w:name="_Ref492727932"/>
+      <w:bookmarkStart w:id="96" w:name="_Ref492727932"/>
       <w:r>
         <w:t xml:space="preserve">Figure </w:t>
       </w:r>
@@ -10930,7 +11089,7 @@
           <w:t>12</w:t>
         </w:r>
       </w:fldSimple>
-      <w:bookmarkEnd w:id="73"/>
+      <w:bookmarkEnd w:id="96"/>
       <w:r>
         <w:t xml:space="preserve">: HIH-6130 </w:t>
       </w:r>
@@ -11764,7 +11923,7 @@
 </file>
 
 <file path=word/numbering.xml><?xml version="1.0" encoding="utf-8"?>
-<w:numbering xmlns:wpc="http://schemas.microsoft.com/office/word/2010/wordprocessingCanvas" xmlns:cx="http://schemas.microsoft.com/office/drawing/2014/chartex" xmlns:cx1="http://schemas.microsoft.com/office/drawing/2015/9/8/chartex" xmlns:cx2="http://schemas.microsoft.com/office/drawing/2015/10/21/chartex" xmlns:cx3="http://schemas.microsoft.com/office/drawing/2016/5/9/chartex" xmlns:cx4="http://schemas.microsoft.com/office/drawing/2016/5/10/chartex" xmlns:cx5="http://schemas.microsoft.com/office/drawing/2016/5/11/chartex" xmlns:cx6="http://schemas.microsoft.com/office/drawing/2016/5/12/chartex" xmlns:cx7="http://schemas.microsoft.com/office/drawing/2016/5/13/chartex" xmlns:cx8="http://schemas.microsoft.com/office/drawing/2016/5/14/chartex" xmlns:mc="http://schemas.openxmlformats.org/markup-compatibility/2006" xmlns:aink="http://schemas.microsoft.com/office/drawing/2016/ink" xmlns:am3d="http://schemas.microsoft.com/office/drawing/2017/model3d" xmlns:o="urn:schemas-microsoft-com:office:office" xmlns:r="http://schemas.openxmlformats.org/officeDocument/2006/relationships" xmlns:m="http://schemas.openxmlformats.org/officeDocument/2006/math" xmlns:v="urn:schemas-microsoft-com:vml" xmlns:wp14="http://schemas.microsoft.com/office/word/2010/wordprocessingDrawing" xmlns:wp="http://schemas.openxmlformats.org/drawingml/2006/wordprocessingDrawing" xmlns:w10="urn:schemas-microsoft-com:office:word" xmlns:w="http://schemas.openxmlformats.org/wordprocessingml/2006/main" xmlns:w14="http://schemas.microsoft.com/office/word/2010/wordml" xmlns:w15="http://schemas.microsoft.com/office/word/2012/wordml" xmlns:w16cid="http://schemas.microsoft.com/office/word/2016/wordml/cid" xmlns:w16se="http://schemas.microsoft.com/office/word/2015/wordml/symex" xmlns:wpg="http://schemas.microsoft.com/office/word/2010/wordprocessingGroup" xmlns:wpi="http://schemas.microsoft.com/office/word/2010/wordprocessingInk" xmlns:wne="http://schemas.microsoft.com/office/word/2006/wordml" xmlns:wps="http://schemas.microsoft.com/office/word/2010/wordprocessingShape" mc:Ignorable="w14 w15 w16se w16cid wp14">
+<w:numbering xmlns:wpc="http://schemas.microsoft.com/office/word/2010/wordprocessingCanvas" xmlns:mc="http://schemas.openxmlformats.org/markup-compatibility/2006" xmlns:o="urn:schemas-microsoft-com:office:office" xmlns:r="http://schemas.openxmlformats.org/officeDocument/2006/relationships" xmlns:m="http://schemas.openxmlformats.org/officeDocument/2006/math" xmlns:v="urn:schemas-microsoft-com:vml" xmlns:wp14="http://schemas.microsoft.com/office/word/2010/wordprocessingDrawing" xmlns:wp="http://schemas.openxmlformats.org/drawingml/2006/wordprocessingDrawing" xmlns:w10="urn:schemas-microsoft-com:office:word" xmlns:w="http://schemas.openxmlformats.org/wordprocessingml/2006/main" xmlns:w14="http://schemas.microsoft.com/office/word/2010/wordml" xmlns:w15="http://schemas.microsoft.com/office/word/2012/wordml" xmlns:wpg="http://schemas.microsoft.com/office/word/2010/wordprocessingGroup" xmlns:wpi="http://schemas.microsoft.com/office/word/2010/wordprocessingInk" xmlns:wne="http://schemas.microsoft.com/office/word/2006/wordml" xmlns:wps="http://schemas.microsoft.com/office/word/2010/wordprocessingShape" mc:Ignorable="w14 w15 wp14">
   <w:abstractNum w:abstractNumId="0" w15:restartNumberingAfterBreak="0">
     <w:nsid w:val="20AF0333"/>
     <w:multiLevelType w:val="hybridMultilevel"/>
@@ -12882,7 +13041,10 @@
 </file>
 
 <file path=word/people.xml><?xml version="1.0" encoding="utf-8"?>
-<w15:people xmlns:wpc="http://schemas.microsoft.com/office/word/2010/wordprocessingCanvas" xmlns:cx="http://schemas.microsoft.com/office/drawing/2014/chartex" xmlns:cx1="http://schemas.microsoft.com/office/drawing/2015/9/8/chartex" xmlns:cx2="http://schemas.microsoft.com/office/drawing/2015/10/21/chartex" xmlns:cx3="http://schemas.microsoft.com/office/drawing/2016/5/9/chartex" xmlns:cx4="http://schemas.microsoft.com/office/drawing/2016/5/10/chartex" xmlns:cx5="http://schemas.microsoft.com/office/drawing/2016/5/11/chartex" xmlns:cx6="http://schemas.microsoft.com/office/drawing/2016/5/12/chartex" xmlns:cx7="http://schemas.microsoft.com/office/drawing/2016/5/13/chartex" xmlns:cx8="http://schemas.microsoft.com/office/drawing/2016/5/14/chartex" xmlns:mc="http://schemas.openxmlformats.org/markup-compatibility/2006" xmlns:aink="http://schemas.microsoft.com/office/drawing/2016/ink" xmlns:am3d="http://schemas.microsoft.com/office/drawing/2017/model3d" xmlns:o="urn:schemas-microsoft-com:office:office" xmlns:r="http://schemas.openxmlformats.org/officeDocument/2006/relationships" xmlns:m="http://schemas.openxmlformats.org/officeDocument/2006/math" xmlns:v="urn:schemas-microsoft-com:vml" xmlns:wp14="http://schemas.microsoft.com/office/word/2010/wordprocessingDrawing" xmlns:wp="http://schemas.openxmlformats.org/drawingml/2006/wordprocessingDrawing" xmlns:w10="urn:schemas-microsoft-com:office:word" xmlns:w="http://schemas.openxmlformats.org/wordprocessingml/2006/main" xmlns:w14="http://schemas.microsoft.com/office/word/2010/wordml" xmlns:w15="http://schemas.microsoft.com/office/word/2012/wordml" xmlns:w16cid="http://schemas.microsoft.com/office/word/2016/wordml/cid" xmlns:w16se="http://schemas.microsoft.com/office/word/2015/wordml/symex" xmlns:wpg="http://schemas.microsoft.com/office/word/2010/wordprocessingGroup" xmlns:wpi="http://schemas.microsoft.com/office/word/2010/wordprocessingInk" xmlns:wne="http://schemas.microsoft.com/office/word/2006/wordml" xmlns:wps="http://schemas.microsoft.com/office/word/2010/wordprocessingShape" mc:Ignorable="w14 w15 w16se w16cid wp14">
+<w15:people xmlns:wpc="http://schemas.microsoft.com/office/word/2010/wordprocessingCanvas" xmlns:mc="http://schemas.openxmlformats.org/markup-compatibility/2006" xmlns:o="urn:schemas-microsoft-com:office:office" xmlns:r="http://schemas.openxmlformats.org/officeDocument/2006/relationships" xmlns:m="http://schemas.openxmlformats.org/officeDocument/2006/math" xmlns:v="urn:schemas-microsoft-com:vml" xmlns:wp14="http://schemas.microsoft.com/office/word/2010/wordprocessingDrawing" xmlns:wp="http://schemas.openxmlformats.org/drawingml/2006/wordprocessingDrawing" xmlns:w10="urn:schemas-microsoft-com:office:word" xmlns:w="http://schemas.openxmlformats.org/wordprocessingml/2006/main" xmlns:w14="http://schemas.microsoft.com/office/word/2010/wordml" xmlns:w15="http://schemas.microsoft.com/office/word/2012/wordml" xmlns:wpg="http://schemas.microsoft.com/office/word/2010/wordprocessingGroup" xmlns:wpi="http://schemas.microsoft.com/office/word/2010/wordprocessingInk" xmlns:wne="http://schemas.microsoft.com/office/word/2006/wordml" xmlns:wps="http://schemas.microsoft.com/office/word/2010/wordprocessingShape" mc:Ignorable="w14 w15 wp14">
+  <w15:person w15:author="drmoore">
+    <w15:presenceInfo w15:providerId="None" w15:userId="drmoore"/>
+  </w15:person>
   <w15:person w15:author="Dan Moore">
     <w15:presenceInfo w15:providerId="Windows Live" w15:userId="d378c3114365bc4a"/>
   </w15:person>
@@ -12890,7 +13052,7 @@
 </file>
 
 <file path=word/styles.xml><?xml version="1.0" encoding="utf-8"?>
-<w:styles xmlns:mc="http://schemas.openxmlformats.org/markup-compatibility/2006" xmlns:r="http://schemas.openxmlformats.org/officeDocument/2006/relationships" xmlns:w="http://schemas.openxmlformats.org/wordprocessingml/2006/main" xmlns:w14="http://schemas.microsoft.com/office/word/2010/wordml" xmlns:w15="http://schemas.microsoft.com/office/word/2012/wordml" xmlns:w16cid="http://schemas.microsoft.com/office/word/2016/wordml/cid" xmlns:w16se="http://schemas.microsoft.com/office/word/2015/wordml/symex" mc:Ignorable="w14 w15 w16se w16cid">
+<w:styles xmlns:mc="http://schemas.openxmlformats.org/markup-compatibility/2006" xmlns:r="http://schemas.openxmlformats.org/officeDocument/2006/relationships" xmlns:w="http://schemas.openxmlformats.org/wordprocessingml/2006/main" xmlns:w14="http://schemas.microsoft.com/office/word/2010/wordml" xmlns:w15="http://schemas.microsoft.com/office/word/2012/wordml" mc:Ignorable="w14 w15">
   <w:docDefaults>
     <w:rPrDefault>
       <w:rPr>
@@ -12900,7 +13062,7 @@
     </w:rPrDefault>
     <w:pPrDefault/>
   </w:docDefaults>
-  <w:latentStyles w:defLockedState="0" w:defUIPriority="0" w:defSemiHidden="0" w:defUnhideWhenUsed="0" w:defQFormat="0" w:count="375">
+  <w:latentStyles w:defLockedState="0" w:defUIPriority="0" w:defSemiHidden="0" w:defUnhideWhenUsed="0" w:defQFormat="0" w:count="371">
     <w:lsdException w:name="Normal" w:qFormat="1"/>
     <w:lsdException w:name="heading 1" w:qFormat="1"/>
     <w:lsdException w:name="heading 2" w:qFormat="1"/>
@@ -12917,6 +13079,7 @@
     <w:lsdException w:name="Strong" w:qFormat="1"/>
     <w:lsdException w:name="Emphasis" w:qFormat="1"/>
     <w:lsdException w:name="HTML Preformatted" w:semiHidden="1" w:unhideWhenUsed="1"/>
+    <w:lsdException w:name="Normal Table" w:semiHidden="1" w:unhideWhenUsed="1"/>
     <w:lsdException w:name="No List" w:semiHidden="1" w:unhideWhenUsed="1"/>
     <w:lsdException w:name="Outline List 1" w:semiHidden="1" w:unhideWhenUsed="1"/>
     <w:lsdException w:name="Outline List 2" w:semiHidden="1" w:unhideWhenUsed="1"/>
@@ -12959,8 +13122,10 @@
     <w:lsdException w:name="Table Elegant" w:semiHidden="1" w:unhideWhenUsed="1"/>
     <w:lsdException w:name="Table Professional" w:semiHidden="1" w:unhideWhenUsed="1"/>
     <w:lsdException w:name="Table Subtle 1" w:semiHidden="1" w:unhideWhenUsed="1"/>
+    <w:lsdException w:name="Table Subtle 2" w:semiHidden="1" w:unhideWhenUsed="1"/>
     <w:lsdException w:name="Table Web 1" w:semiHidden="1" w:unhideWhenUsed="1"/>
     <w:lsdException w:name="Table Web 2" w:semiHidden="1" w:unhideWhenUsed="1"/>
+    <w:lsdException w:name="Table Web 3" w:semiHidden="1" w:unhideWhenUsed="1"/>
     <w:lsdException w:name="Table Grid" w:uiPriority="59"/>
     <w:lsdException w:name="Table Theme" w:semiHidden="1" w:unhideWhenUsed="1"/>
     <w:lsdException w:name="Placeholder Text" w:semiHidden="1" w:uiPriority="99" w:unhideWhenUsed="1"/>
@@ -13178,10 +13343,6 @@
     <w:lsdException w:name="List Table 5 Dark Accent 6" w:uiPriority="48"/>
     <w:lsdException w:name="List Table 6 Colorful Accent 6" w:uiPriority="49"/>
     <w:lsdException w:name="List Table 7 Colorful Accent 6" w:uiPriority="50"/>
-    <w:lsdException w:name="Mention" w:semiHidden="1" w:uiPriority="99" w:unhideWhenUsed="1"/>
-    <w:lsdException w:name="Smart Hyperlink" w:semiHidden="1" w:uiPriority="99" w:unhideWhenUsed="1"/>
-    <w:lsdException w:name="Hashtag" w:semiHidden="1" w:uiPriority="99" w:unhideWhenUsed="1"/>
-    <w:lsdException w:name="Unresolved Mention" w:semiHidden="1" w:uiPriority="99" w:unhideWhenUsed="1"/>
   </w:latentStyles>
   <w:style w:type="paragraph" w:default="1" w:styleId="Normal">
     <w:name w:val="Normal"/>
@@ -13738,6 +13899,13 @@
       <w:sz w:val="28"/>
       <w:szCs w:val="28"/>
     </w:rPr>
+  </w:style>
+  <w:style w:type="paragraph" w:styleId="Revision">
+    <w:name w:val="Revision"/>
+    <w:hidden/>
+    <w:uiPriority w:val="71"/>
+    <w:semiHidden/>
+    <w:rsid w:val="00AB2261"/>
   </w:style>
 </w:styles>
 </file>
@@ -14320,7 +14488,7 @@
 </file>
 
 <file path=customXml/itemProps1.xml><?xml version="1.0" encoding="utf-8"?>
-<ds:datastoreItem xmlns:ds="http://schemas.openxmlformats.org/officeDocument/2006/customXml" ds:itemID="{5F92F2B8-9682-46B8-BA4A-7899B1C3BDB9}">
+<ds:datastoreItem xmlns:ds="http://schemas.openxmlformats.org/officeDocument/2006/customXml" ds:itemID="{1D6F5DFA-F5DC-436B-9ED1-EF017A84E896}">
   <ds:schemaRefs>
     <ds:schemaRef ds:uri="http://schemas.openxmlformats.org/officeDocument/2006/bibliography"/>
   </ds:schemaRefs>

</xml_diff>